<commit_message>
[fix]: Corregidos documentos grupales
</commit_message>
<xml_diff>
--- a/reports/D01/Group/Report 17.docx
+++ b/reports/D01/Group/Report 17.docx
@@ -1,6 +1,6 @@
 
 <file path=word/document.xml><?xml version="1.0" encoding="utf-8"?>
-<w:document xmlns:wpc="http://schemas.microsoft.com/office/word/2010/wordprocessingCanvas" xmlns:cx="http://schemas.microsoft.com/office/drawing/2014/chartex" xmlns:cx1="http://schemas.microsoft.com/office/drawing/2015/9/8/chartex" xmlns:cx2="http://schemas.microsoft.com/office/drawing/2015/10/21/chartex" xmlns:cx3="http://schemas.microsoft.com/office/drawing/2016/5/9/chartex" xmlns:cx4="http://schemas.microsoft.com/office/drawing/2016/5/10/chartex" xmlns:cx5="http://schemas.microsoft.com/office/drawing/2016/5/11/chartex" xmlns:cx6="http://schemas.microsoft.com/office/drawing/2016/5/12/chartex" xmlns:cx7="http://schemas.microsoft.com/office/drawing/2016/5/13/chartex" xmlns:cx8="http://schemas.microsoft.com/office/drawing/2016/5/14/chartex" xmlns:mc="http://schemas.openxmlformats.org/markup-compatibility/2006" xmlns:aink="http://schemas.microsoft.com/office/drawing/2016/ink" xmlns:am3d="http://schemas.microsoft.com/office/drawing/2017/model3d" xmlns:o="urn:schemas-microsoft-com:office:office" xmlns:oel="http://schemas.microsoft.com/office/2019/extlst" xmlns:r="http://schemas.openxmlformats.org/officeDocument/2006/relationships" xmlns:m="http://schemas.openxmlformats.org/officeDocument/2006/math" xmlns:v="urn:schemas-microsoft-com:vml" xmlns:wp14="http://schemas.microsoft.com/office/word/2010/wordprocessingDrawing" xmlns:wp="http://schemas.openxmlformats.org/drawingml/2006/wordprocessingDrawing" xmlns:w10="urn:schemas-microsoft-com:office:word" xmlns:w="http://schemas.openxmlformats.org/wordprocessingml/2006/main" xmlns:w14="http://schemas.microsoft.com/office/word/2010/wordml" xmlns:w15="http://schemas.microsoft.com/office/word/2012/wordml" xmlns:w16cex="http://schemas.microsoft.com/office/word/2018/wordml/cex" xmlns:w16cid="http://schemas.microsoft.com/office/word/2016/wordml/cid" xmlns:w16="http://schemas.microsoft.com/office/word/2018/wordml" xmlns:w16du="http://schemas.microsoft.com/office/word/2023/wordml/word16du" xmlns:w16sdtdh="http://schemas.microsoft.com/office/word/2020/wordml/sdtdatahash" xmlns:w16se="http://schemas.microsoft.com/office/word/2015/wordml/symex" xmlns:wpg="http://schemas.microsoft.com/office/word/2010/wordprocessingGroup" xmlns:wpi="http://schemas.microsoft.com/office/word/2010/wordprocessingInk" xmlns:wne="http://schemas.microsoft.com/office/word/2006/wordml" xmlns:wps="http://schemas.microsoft.com/office/word/2010/wordprocessingShape" mc:Ignorable="w14 w15 w16se w16cid w16 w16cex w16sdtdh w16du wp14">
+<w:document xmlns:wpc="http://schemas.microsoft.com/office/word/2010/wordprocessingCanvas" xmlns:cx="http://schemas.microsoft.com/office/drawing/2014/chartex" xmlns:cx1="http://schemas.microsoft.com/office/drawing/2015/9/8/chartex" xmlns:cx2="http://schemas.microsoft.com/office/drawing/2015/10/21/chartex" xmlns:cx3="http://schemas.microsoft.com/office/drawing/2016/5/9/chartex" xmlns:cx4="http://schemas.microsoft.com/office/drawing/2016/5/10/chartex" xmlns:cx5="http://schemas.microsoft.com/office/drawing/2016/5/11/chartex" xmlns:cx6="http://schemas.microsoft.com/office/drawing/2016/5/12/chartex" xmlns:cx7="http://schemas.microsoft.com/office/drawing/2016/5/13/chartex" xmlns:cx8="http://schemas.microsoft.com/office/drawing/2016/5/14/chartex" xmlns:mc="http://schemas.openxmlformats.org/markup-compatibility/2006" xmlns:aink="http://schemas.microsoft.com/office/drawing/2016/ink" xmlns:am3d="http://schemas.microsoft.com/office/drawing/2017/model3d" xmlns:o="urn:schemas-microsoft-com:office:office" xmlns:oel="http://schemas.microsoft.com/office/2019/extlst" xmlns:r="http://schemas.openxmlformats.org/officeDocument/2006/relationships" xmlns:m="http://schemas.openxmlformats.org/officeDocument/2006/math" xmlns:v="urn:schemas-microsoft-com:vml" xmlns:wp14="http://schemas.microsoft.com/office/word/2010/wordprocessingDrawing" xmlns:wp="http://schemas.openxmlformats.org/drawingml/2006/wordprocessingDrawing" xmlns:w10="urn:schemas-microsoft-com:office:word" xmlns:w="http://schemas.openxmlformats.org/wordprocessingml/2006/main" xmlns:w14="http://schemas.microsoft.com/office/word/2010/wordml" xmlns:w15="http://schemas.microsoft.com/office/word/2012/wordml" xmlns:w16cex="http://schemas.microsoft.com/office/word/2018/wordml/cex" xmlns:w16cid="http://schemas.microsoft.com/office/word/2016/wordml/cid" xmlns:w16="http://schemas.microsoft.com/office/word/2018/wordml" xmlns:w16sdtdh="http://schemas.microsoft.com/office/word/2020/wordml/sdtdatahash" xmlns:w16se="http://schemas.microsoft.com/office/word/2015/wordml/symex" xmlns:wpg="http://schemas.microsoft.com/office/word/2010/wordprocessingGroup" xmlns:wpi="http://schemas.microsoft.com/office/word/2010/wordprocessingInk" xmlns:wne="http://schemas.microsoft.com/office/word/2006/wordml" xmlns:wps="http://schemas.microsoft.com/office/word/2010/wordprocessingShape" mc:Ignorable="w14 w15 w16se w16cid w16 w16cex w16sdtdh wp14">
   <w:body>
     <w:p>
       <w:pPr>
@@ -576,7 +576,6 @@
           <w:sz w:val="32"/>
           <w:szCs w:val="32"/>
         </w:rPr>
-        <w:lastRenderedPageBreak/>
         <w:t>T</w:t>
       </w:r>
       <w:r>
@@ -1300,7 +1299,6 @@
           <w:sz w:val="32"/>
           <w:szCs w:val="32"/>
         </w:rPr>
-        <w:lastRenderedPageBreak/>
         <w:t>RESUMEN EJECUTIVO</w:t>
       </w:r>
       <w:bookmarkEnd w:id="0"/>
@@ -2062,74 +2060,8 @@
                 <w:lang w:eastAsia="es-ES"/>
                 <w14:ligatures w14:val="none"/>
               </w:rPr>
-              <w:t xml:space="preserve">Versión inicial del </w:t>
-            </w:r>
-            <w:proofErr w:type="spellStart"/>
-            <w:r>
-              <w:rPr>
-                <w:rFonts w:asciiTheme="majorHAnsi" w:eastAsia="Times New Roman" w:hAnsiTheme="majorHAnsi" w:cstheme="majorHAnsi"/>
-                <w:color w:val="000000"/>
-                <w:kern w:val="0"/>
-                <w:sz w:val="24"/>
-                <w:szCs w:val="24"/>
-                <w:lang w:eastAsia="es-ES"/>
-                <w14:ligatures w14:val="none"/>
-              </w:rPr>
-              <w:t>planning</w:t>
-            </w:r>
-            <w:proofErr w:type="spellEnd"/>
-            <w:r>
-              <w:rPr>
-                <w:rFonts w:asciiTheme="majorHAnsi" w:eastAsia="Times New Roman" w:hAnsiTheme="majorHAnsi" w:cstheme="majorHAnsi"/>
-                <w:color w:val="000000"/>
-                <w:kern w:val="0"/>
-                <w:sz w:val="24"/>
-                <w:szCs w:val="24"/>
-                <w:lang w:eastAsia="es-ES"/>
-                <w14:ligatures w14:val="none"/>
-              </w:rPr>
-              <w:t xml:space="preserve"> &amp; </w:t>
-            </w:r>
-            <w:proofErr w:type="spellStart"/>
-            <w:r>
-              <w:rPr>
-                <w:rFonts w:asciiTheme="majorHAnsi" w:eastAsia="Times New Roman" w:hAnsiTheme="majorHAnsi" w:cstheme="majorHAnsi"/>
-                <w:color w:val="000000"/>
-                <w:kern w:val="0"/>
-                <w:sz w:val="24"/>
-                <w:szCs w:val="24"/>
-                <w:lang w:eastAsia="es-ES"/>
-                <w14:ligatures w14:val="none"/>
-              </w:rPr>
-              <w:t>progress</w:t>
-            </w:r>
-            <w:proofErr w:type="spellEnd"/>
-            <w:r>
-              <w:rPr>
-                <w:rFonts w:asciiTheme="majorHAnsi" w:eastAsia="Times New Roman" w:hAnsiTheme="majorHAnsi" w:cstheme="majorHAnsi"/>
-                <w:color w:val="000000"/>
-                <w:kern w:val="0"/>
-                <w:sz w:val="24"/>
-                <w:szCs w:val="24"/>
-                <w:lang w:eastAsia="es-ES"/>
-                <w14:ligatures w14:val="none"/>
-              </w:rPr>
-              <w:t xml:space="preserve"> </w:t>
-            </w:r>
-            <w:proofErr w:type="spellStart"/>
-            <w:r>
-              <w:rPr>
-                <w:rFonts w:asciiTheme="majorHAnsi" w:eastAsia="Times New Roman" w:hAnsiTheme="majorHAnsi" w:cstheme="majorHAnsi"/>
-                <w:color w:val="000000"/>
-                <w:kern w:val="0"/>
-                <w:sz w:val="24"/>
-                <w:szCs w:val="24"/>
-                <w:lang w:eastAsia="es-ES"/>
-                <w14:ligatures w14:val="none"/>
-              </w:rPr>
-              <w:t>report</w:t>
-            </w:r>
-            <w:proofErr w:type="spellEnd"/>
+              <w:t>Versión inicial del planning &amp; progress report</w:t>
+            </w:r>
           </w:p>
         </w:tc>
       </w:tr>
@@ -2867,7 +2799,6 @@
           <w:sz w:val="32"/>
           <w:szCs w:val="32"/>
         </w:rPr>
-        <w:lastRenderedPageBreak/>
         <w:t>CONTENIDO</w:t>
       </w:r>
       <w:bookmarkEnd w:id="6"/>
@@ -2969,412 +2900,7 @@
           <w:sz w:val="24"/>
           <w:szCs w:val="24"/>
         </w:rPr>
-        <w:t xml:space="preserve">Tarea 1: </w:t>
-      </w:r>
-      <w:proofErr w:type="spellStart"/>
-      <w:r>
-        <w:rPr>
-          <w:rFonts w:asciiTheme="majorHAnsi" w:hAnsiTheme="majorHAnsi" w:cstheme="majorHAnsi"/>
-          <w:sz w:val="24"/>
-          <w:szCs w:val="24"/>
-        </w:rPr>
-        <w:t>Instantiate</w:t>
-      </w:r>
-      <w:proofErr w:type="spellEnd"/>
-      <w:r>
-        <w:rPr>
-          <w:rFonts w:asciiTheme="majorHAnsi" w:hAnsiTheme="majorHAnsi" w:cstheme="majorHAnsi"/>
-          <w:sz w:val="24"/>
-          <w:szCs w:val="24"/>
-        </w:rPr>
-        <w:t xml:space="preserve"> and </w:t>
-      </w:r>
-      <w:proofErr w:type="spellStart"/>
-      <w:r>
-        <w:rPr>
-          <w:rFonts w:asciiTheme="majorHAnsi" w:hAnsiTheme="majorHAnsi" w:cstheme="majorHAnsi"/>
-          <w:sz w:val="24"/>
-          <w:szCs w:val="24"/>
-        </w:rPr>
-        <w:t>customise</w:t>
-      </w:r>
-      <w:proofErr w:type="spellEnd"/>
-      <w:r>
-        <w:rPr>
-          <w:rFonts w:asciiTheme="majorHAnsi" w:hAnsiTheme="majorHAnsi" w:cstheme="majorHAnsi"/>
-          <w:sz w:val="24"/>
-          <w:szCs w:val="24"/>
-        </w:rPr>
-        <w:t xml:space="preserve"> </w:t>
-      </w:r>
-      <w:proofErr w:type="spellStart"/>
-      <w:r>
-        <w:rPr>
-          <w:rFonts w:asciiTheme="majorHAnsi" w:hAnsiTheme="majorHAnsi" w:cstheme="majorHAnsi"/>
-          <w:sz w:val="24"/>
-          <w:szCs w:val="24"/>
-        </w:rPr>
-        <w:t>the</w:t>
-      </w:r>
-      <w:proofErr w:type="spellEnd"/>
-      <w:r>
-        <w:rPr>
-          <w:rFonts w:asciiTheme="majorHAnsi" w:hAnsiTheme="majorHAnsi" w:cstheme="majorHAnsi"/>
-          <w:sz w:val="24"/>
-          <w:szCs w:val="24"/>
-        </w:rPr>
-        <w:t xml:space="preserve"> </w:t>
-      </w:r>
-      <w:proofErr w:type="spellStart"/>
-      <w:r>
-        <w:rPr>
-          <w:rFonts w:asciiTheme="majorHAnsi" w:hAnsiTheme="majorHAnsi" w:cstheme="majorHAnsi"/>
-          <w:sz w:val="24"/>
-          <w:szCs w:val="24"/>
-        </w:rPr>
-        <w:t>appropriate</w:t>
-      </w:r>
-      <w:proofErr w:type="spellEnd"/>
-      <w:r>
-        <w:rPr>
-          <w:rFonts w:asciiTheme="majorHAnsi" w:hAnsiTheme="majorHAnsi" w:cstheme="majorHAnsi"/>
-          <w:sz w:val="24"/>
-          <w:szCs w:val="24"/>
-        </w:rPr>
-        <w:t xml:space="preserve"> starter </w:t>
-      </w:r>
-      <w:proofErr w:type="spellStart"/>
-      <w:r>
-        <w:rPr>
-          <w:rFonts w:asciiTheme="majorHAnsi" w:hAnsiTheme="majorHAnsi" w:cstheme="majorHAnsi"/>
-          <w:sz w:val="24"/>
-          <w:szCs w:val="24"/>
-        </w:rPr>
-        <w:t>project</w:t>
-      </w:r>
-      <w:proofErr w:type="spellEnd"/>
-      <w:r>
-        <w:rPr>
-          <w:rFonts w:asciiTheme="majorHAnsi" w:hAnsiTheme="majorHAnsi" w:cstheme="majorHAnsi"/>
-          <w:sz w:val="24"/>
-          <w:szCs w:val="24"/>
-        </w:rPr>
-        <w:t xml:space="preserve"> so </w:t>
-      </w:r>
-      <w:proofErr w:type="spellStart"/>
-      <w:r>
-        <w:rPr>
-          <w:rFonts w:asciiTheme="majorHAnsi" w:hAnsiTheme="majorHAnsi" w:cstheme="majorHAnsi"/>
-          <w:sz w:val="24"/>
-          <w:szCs w:val="24"/>
-        </w:rPr>
-        <w:t>that</w:t>
-      </w:r>
-      <w:proofErr w:type="spellEnd"/>
-      <w:r>
-        <w:rPr>
-          <w:rFonts w:asciiTheme="majorHAnsi" w:hAnsiTheme="majorHAnsi" w:cstheme="majorHAnsi"/>
-          <w:sz w:val="24"/>
-          <w:szCs w:val="24"/>
-        </w:rPr>
-        <w:t xml:space="preserve"> </w:t>
-      </w:r>
-      <w:proofErr w:type="spellStart"/>
-      <w:r>
-        <w:rPr>
-          <w:rFonts w:asciiTheme="majorHAnsi" w:hAnsiTheme="majorHAnsi" w:cstheme="majorHAnsi"/>
-          <w:sz w:val="24"/>
-          <w:szCs w:val="24"/>
-        </w:rPr>
-        <w:t>you</w:t>
-      </w:r>
-      <w:proofErr w:type="spellEnd"/>
-      <w:r>
-        <w:rPr>
-          <w:rFonts w:asciiTheme="majorHAnsi" w:hAnsiTheme="majorHAnsi" w:cstheme="majorHAnsi"/>
-          <w:sz w:val="24"/>
-          <w:szCs w:val="24"/>
-        </w:rPr>
-        <w:t xml:space="preserve"> can </w:t>
-      </w:r>
-      <w:proofErr w:type="spellStart"/>
-      <w:r>
-        <w:rPr>
-          <w:rFonts w:asciiTheme="majorHAnsi" w:hAnsiTheme="majorHAnsi" w:cstheme="majorHAnsi"/>
-          <w:sz w:val="24"/>
-          <w:szCs w:val="24"/>
-        </w:rPr>
-        <w:t>work</w:t>
-      </w:r>
-      <w:proofErr w:type="spellEnd"/>
-      <w:r>
-        <w:rPr>
-          <w:rFonts w:asciiTheme="majorHAnsi" w:hAnsiTheme="majorHAnsi" w:cstheme="majorHAnsi"/>
-          <w:sz w:val="24"/>
-          <w:szCs w:val="24"/>
-        </w:rPr>
-        <w:t xml:space="preserve"> </w:t>
-      </w:r>
-      <w:proofErr w:type="spellStart"/>
-      <w:r>
-        <w:rPr>
-          <w:rFonts w:asciiTheme="majorHAnsi" w:hAnsiTheme="majorHAnsi" w:cstheme="majorHAnsi"/>
-          <w:sz w:val="24"/>
-          <w:szCs w:val="24"/>
-        </w:rPr>
-        <w:t>on</w:t>
-      </w:r>
-      <w:proofErr w:type="spellEnd"/>
-      <w:r>
-        <w:rPr>
-          <w:rFonts w:asciiTheme="majorHAnsi" w:hAnsiTheme="majorHAnsi" w:cstheme="majorHAnsi"/>
-          <w:sz w:val="24"/>
-          <w:szCs w:val="24"/>
-        </w:rPr>
-        <w:t xml:space="preserve"> </w:t>
-      </w:r>
-      <w:proofErr w:type="spellStart"/>
-      <w:r>
-        <w:rPr>
-          <w:rFonts w:asciiTheme="majorHAnsi" w:hAnsiTheme="majorHAnsi" w:cstheme="majorHAnsi"/>
-          <w:sz w:val="24"/>
-          <w:szCs w:val="24"/>
-        </w:rPr>
-        <w:t>this</w:t>
-      </w:r>
-      <w:proofErr w:type="spellEnd"/>
-      <w:r>
-        <w:rPr>
-          <w:rFonts w:asciiTheme="majorHAnsi" w:hAnsiTheme="majorHAnsi" w:cstheme="majorHAnsi"/>
-          <w:sz w:val="24"/>
-          <w:szCs w:val="24"/>
-        </w:rPr>
-        <w:t xml:space="preserve"> </w:t>
-      </w:r>
-      <w:proofErr w:type="spellStart"/>
-      <w:r>
-        <w:rPr>
-          <w:rFonts w:asciiTheme="majorHAnsi" w:hAnsiTheme="majorHAnsi" w:cstheme="majorHAnsi"/>
-          <w:sz w:val="24"/>
-          <w:szCs w:val="24"/>
-        </w:rPr>
-        <w:t>project</w:t>
-      </w:r>
-      <w:proofErr w:type="spellEnd"/>
-      <w:r>
-        <w:rPr>
-          <w:rFonts w:asciiTheme="majorHAnsi" w:hAnsiTheme="majorHAnsi" w:cstheme="majorHAnsi"/>
-          <w:sz w:val="24"/>
-          <w:szCs w:val="24"/>
-        </w:rPr>
-        <w:t xml:space="preserve">.  </w:t>
-      </w:r>
-      <w:proofErr w:type="spellStart"/>
-      <w:r>
-        <w:rPr>
-          <w:rFonts w:asciiTheme="majorHAnsi" w:hAnsiTheme="majorHAnsi" w:cstheme="majorHAnsi"/>
-          <w:sz w:val="24"/>
-          <w:szCs w:val="24"/>
-        </w:rPr>
-        <w:t>Make</w:t>
-      </w:r>
-      <w:proofErr w:type="spellEnd"/>
-      <w:r>
-        <w:rPr>
-          <w:rFonts w:asciiTheme="majorHAnsi" w:hAnsiTheme="majorHAnsi" w:cstheme="majorHAnsi"/>
-          <w:sz w:val="24"/>
-          <w:szCs w:val="24"/>
-        </w:rPr>
-        <w:t xml:space="preserve"> </w:t>
-      </w:r>
-      <w:proofErr w:type="spellStart"/>
-      <w:r>
-        <w:rPr>
-          <w:rFonts w:asciiTheme="majorHAnsi" w:hAnsiTheme="majorHAnsi" w:cstheme="majorHAnsi"/>
-          <w:sz w:val="24"/>
-          <w:szCs w:val="24"/>
-        </w:rPr>
-        <w:t>sure</w:t>
-      </w:r>
-      <w:proofErr w:type="spellEnd"/>
-      <w:r>
-        <w:rPr>
-          <w:rFonts w:asciiTheme="majorHAnsi" w:hAnsiTheme="majorHAnsi" w:cstheme="majorHAnsi"/>
-          <w:sz w:val="24"/>
-          <w:szCs w:val="24"/>
-        </w:rPr>
-        <w:t xml:space="preserve"> </w:t>
-      </w:r>
-      <w:proofErr w:type="spellStart"/>
-      <w:r>
-        <w:rPr>
-          <w:rFonts w:asciiTheme="majorHAnsi" w:hAnsiTheme="majorHAnsi" w:cstheme="majorHAnsi"/>
-          <w:sz w:val="24"/>
-          <w:szCs w:val="24"/>
-        </w:rPr>
-        <w:t>that</w:t>
-      </w:r>
-      <w:proofErr w:type="spellEnd"/>
-      <w:r>
-        <w:rPr>
-          <w:rFonts w:asciiTheme="majorHAnsi" w:hAnsiTheme="majorHAnsi" w:cstheme="majorHAnsi"/>
-          <w:sz w:val="24"/>
-          <w:szCs w:val="24"/>
-        </w:rPr>
-        <w:t xml:space="preserve"> </w:t>
-      </w:r>
-      <w:proofErr w:type="spellStart"/>
-      <w:r>
-        <w:rPr>
-          <w:rFonts w:asciiTheme="majorHAnsi" w:hAnsiTheme="majorHAnsi" w:cstheme="majorHAnsi"/>
-          <w:sz w:val="24"/>
-          <w:szCs w:val="24"/>
-        </w:rPr>
-        <w:t>the</w:t>
-      </w:r>
-      <w:proofErr w:type="spellEnd"/>
-      <w:r>
-        <w:rPr>
-          <w:rFonts w:asciiTheme="majorHAnsi" w:hAnsiTheme="majorHAnsi" w:cstheme="majorHAnsi"/>
-          <w:sz w:val="24"/>
-          <w:szCs w:val="24"/>
-        </w:rPr>
-        <w:t xml:space="preserve"> name </w:t>
-      </w:r>
-      <w:proofErr w:type="spellStart"/>
-      <w:r>
-        <w:rPr>
-          <w:rFonts w:asciiTheme="majorHAnsi" w:hAnsiTheme="majorHAnsi" w:cstheme="majorHAnsi"/>
-          <w:sz w:val="24"/>
-          <w:szCs w:val="24"/>
-        </w:rPr>
-        <w:t>of</w:t>
-      </w:r>
-      <w:proofErr w:type="spellEnd"/>
-      <w:r>
-        <w:rPr>
-          <w:rFonts w:asciiTheme="majorHAnsi" w:hAnsiTheme="majorHAnsi" w:cstheme="majorHAnsi"/>
-          <w:sz w:val="24"/>
-          <w:szCs w:val="24"/>
-        </w:rPr>
-        <w:t xml:space="preserve"> </w:t>
-      </w:r>
-      <w:proofErr w:type="spellStart"/>
-      <w:r>
-        <w:rPr>
-          <w:rFonts w:asciiTheme="majorHAnsi" w:hAnsiTheme="majorHAnsi" w:cstheme="majorHAnsi"/>
-          <w:sz w:val="24"/>
-          <w:szCs w:val="24"/>
-        </w:rPr>
-        <w:t>your</w:t>
-      </w:r>
-      <w:proofErr w:type="spellEnd"/>
-      <w:r>
-        <w:rPr>
-          <w:rFonts w:asciiTheme="majorHAnsi" w:hAnsiTheme="majorHAnsi" w:cstheme="majorHAnsi"/>
-          <w:sz w:val="24"/>
-          <w:szCs w:val="24"/>
-        </w:rPr>
-        <w:t xml:space="preserve"> </w:t>
-      </w:r>
-      <w:proofErr w:type="spellStart"/>
-      <w:r>
-        <w:rPr>
-          <w:rFonts w:asciiTheme="majorHAnsi" w:hAnsiTheme="majorHAnsi" w:cstheme="majorHAnsi"/>
-          <w:sz w:val="24"/>
-          <w:szCs w:val="24"/>
-        </w:rPr>
-        <w:t>project</w:t>
-      </w:r>
-      <w:proofErr w:type="spellEnd"/>
-      <w:r>
-        <w:rPr>
-          <w:rFonts w:asciiTheme="majorHAnsi" w:hAnsiTheme="majorHAnsi" w:cstheme="majorHAnsi"/>
-          <w:sz w:val="24"/>
-          <w:szCs w:val="24"/>
-        </w:rPr>
-        <w:t xml:space="preserve"> folder, </w:t>
-      </w:r>
-      <w:proofErr w:type="spellStart"/>
-      <w:r>
-        <w:rPr>
-          <w:rFonts w:asciiTheme="majorHAnsi" w:hAnsiTheme="majorHAnsi" w:cstheme="majorHAnsi"/>
-          <w:sz w:val="24"/>
-          <w:szCs w:val="24"/>
-        </w:rPr>
-        <w:t>maven</w:t>
-      </w:r>
-      <w:proofErr w:type="spellEnd"/>
-      <w:r>
-        <w:rPr>
-          <w:rFonts w:asciiTheme="majorHAnsi" w:hAnsiTheme="majorHAnsi" w:cstheme="majorHAnsi"/>
-          <w:sz w:val="24"/>
-          <w:szCs w:val="24"/>
-        </w:rPr>
-        <w:t xml:space="preserve"> </w:t>
-      </w:r>
-      <w:proofErr w:type="spellStart"/>
-      <w:r>
-        <w:rPr>
-          <w:rFonts w:asciiTheme="majorHAnsi" w:hAnsiTheme="majorHAnsi" w:cstheme="majorHAnsi"/>
-          <w:sz w:val="24"/>
-          <w:szCs w:val="24"/>
-        </w:rPr>
-        <w:t>configuration</w:t>
-      </w:r>
-      <w:proofErr w:type="spellEnd"/>
-      <w:r>
-        <w:rPr>
-          <w:rFonts w:asciiTheme="majorHAnsi" w:hAnsiTheme="majorHAnsi" w:cstheme="majorHAnsi"/>
-          <w:sz w:val="24"/>
-          <w:szCs w:val="24"/>
-        </w:rPr>
-        <w:t xml:space="preserve"> (pom.xml), and </w:t>
-      </w:r>
-      <w:proofErr w:type="spellStart"/>
-      <w:r>
-        <w:rPr>
-          <w:rFonts w:asciiTheme="majorHAnsi" w:hAnsiTheme="majorHAnsi" w:cstheme="majorHAnsi"/>
-          <w:sz w:val="24"/>
-          <w:szCs w:val="24"/>
-        </w:rPr>
-        <w:t>database</w:t>
-      </w:r>
-      <w:proofErr w:type="spellEnd"/>
-      <w:r>
-        <w:rPr>
-          <w:rFonts w:asciiTheme="majorHAnsi" w:hAnsiTheme="majorHAnsi" w:cstheme="majorHAnsi"/>
-          <w:sz w:val="24"/>
-          <w:szCs w:val="24"/>
-        </w:rPr>
-        <w:t xml:space="preserve"> </w:t>
-      </w:r>
-      <w:proofErr w:type="spellStart"/>
-      <w:r>
-        <w:rPr>
-          <w:rFonts w:asciiTheme="majorHAnsi" w:hAnsiTheme="majorHAnsi" w:cstheme="majorHAnsi"/>
-          <w:sz w:val="24"/>
-          <w:szCs w:val="24"/>
-        </w:rPr>
-        <w:t>is</w:t>
-      </w:r>
-      <w:proofErr w:type="spellEnd"/>
-      <w:r>
-        <w:rPr>
-          <w:rFonts w:asciiTheme="majorHAnsi" w:hAnsiTheme="majorHAnsi" w:cstheme="majorHAnsi"/>
-          <w:sz w:val="24"/>
-          <w:szCs w:val="24"/>
-        </w:rPr>
-        <w:t xml:space="preserve"> “</w:t>
-      </w:r>
-      <w:proofErr w:type="spellStart"/>
-      <w:r>
-        <w:rPr>
-          <w:rFonts w:asciiTheme="majorHAnsi" w:hAnsiTheme="majorHAnsi" w:cstheme="majorHAnsi"/>
-          <w:sz w:val="24"/>
-          <w:szCs w:val="24"/>
-        </w:rPr>
-        <w:t>Acme-SF-D</w:t>
+        <w:t>Tarea 1: Instantiate and customise the appropriate starter project so that you can work on this project.  Make sure that the name of your project folder, maven configuration (pom.xml), and database is “Acme-SF-D</w:t>
       </w:r>
       <w:r>
         <w:rPr>
@@ -3392,7 +2918,6 @@
         </w:rPr>
         <w:t>dd</w:t>
       </w:r>
-      <w:proofErr w:type="spellEnd"/>
       <w:r>
         <w:rPr>
           <w:rFonts w:ascii="Cambria Math" w:hAnsi="Cambria Math" w:cs="Cambria Math"/>
@@ -3407,25 +2932,7 @@
           <w:sz w:val="24"/>
           <w:szCs w:val="24"/>
         </w:rPr>
-        <w:t xml:space="preserve">”, </w:t>
-      </w:r>
-      <w:proofErr w:type="spellStart"/>
-      <w:r>
-        <w:rPr>
-          <w:rFonts w:asciiTheme="majorHAnsi" w:hAnsiTheme="majorHAnsi" w:cstheme="majorHAnsi"/>
-          <w:sz w:val="24"/>
-          <w:szCs w:val="24"/>
-        </w:rPr>
-        <w:t>where</w:t>
-      </w:r>
-      <w:proofErr w:type="spellEnd"/>
-      <w:r>
-        <w:rPr>
-          <w:rFonts w:asciiTheme="majorHAnsi" w:hAnsiTheme="majorHAnsi" w:cstheme="majorHAnsi"/>
-          <w:sz w:val="24"/>
-          <w:szCs w:val="24"/>
-        </w:rPr>
-        <w:t xml:space="preserve"> “</w:t>
+        <w:t>”, where “</w:t>
       </w:r>
       <w:r>
         <w:rPr>
@@ -3435,7 +2942,6 @@
         </w:rPr>
         <w:t>〈</w:t>
       </w:r>
-      <w:proofErr w:type="spellStart"/>
       <w:r>
         <w:rPr>
           <w:rFonts w:asciiTheme="majorHAnsi" w:hAnsiTheme="majorHAnsi" w:cstheme="majorHAnsi"/>
@@ -3444,7 +2950,6 @@
         </w:rPr>
         <w:t>dd</w:t>
       </w:r>
-      <w:proofErr w:type="spellEnd"/>
       <w:r>
         <w:rPr>
           <w:rFonts w:ascii="Cambria Math" w:hAnsi="Cambria Math" w:cs="Cambria Math"/>
@@ -3459,702 +2964,8 @@
           <w:sz w:val="24"/>
           <w:szCs w:val="24"/>
         </w:rPr>
-        <w:t xml:space="preserve">” denotes </w:t>
-      </w:r>
-      <w:proofErr w:type="spellStart"/>
-      <w:r>
-        <w:rPr>
-          <w:rFonts w:asciiTheme="majorHAnsi" w:hAnsiTheme="majorHAnsi" w:cstheme="majorHAnsi"/>
-          <w:sz w:val="24"/>
-          <w:szCs w:val="24"/>
-        </w:rPr>
-        <w:t>the</w:t>
-      </w:r>
-      <w:proofErr w:type="spellEnd"/>
-      <w:r>
-        <w:rPr>
-          <w:rFonts w:asciiTheme="majorHAnsi" w:hAnsiTheme="majorHAnsi" w:cstheme="majorHAnsi"/>
-          <w:sz w:val="24"/>
-          <w:szCs w:val="24"/>
-        </w:rPr>
-        <w:t xml:space="preserve"> </w:t>
-      </w:r>
-      <w:proofErr w:type="spellStart"/>
-      <w:r>
-        <w:rPr>
-          <w:rFonts w:asciiTheme="majorHAnsi" w:hAnsiTheme="majorHAnsi" w:cstheme="majorHAnsi"/>
-          <w:sz w:val="24"/>
-          <w:szCs w:val="24"/>
-        </w:rPr>
-        <w:t>deliverable</w:t>
-      </w:r>
-      <w:proofErr w:type="spellEnd"/>
-      <w:r>
-        <w:rPr>
-          <w:rFonts w:asciiTheme="majorHAnsi" w:hAnsiTheme="majorHAnsi" w:cstheme="majorHAnsi"/>
-          <w:sz w:val="24"/>
-          <w:szCs w:val="24"/>
-        </w:rPr>
-        <w:t xml:space="preserve"> </w:t>
-      </w:r>
-      <w:proofErr w:type="spellStart"/>
-      <w:r>
-        <w:rPr>
-          <w:rFonts w:asciiTheme="majorHAnsi" w:hAnsiTheme="majorHAnsi" w:cstheme="majorHAnsi"/>
-          <w:sz w:val="24"/>
-          <w:szCs w:val="24"/>
-        </w:rPr>
-        <w:t>number</w:t>
-      </w:r>
-      <w:proofErr w:type="spellEnd"/>
-      <w:r>
-        <w:rPr>
-          <w:rFonts w:asciiTheme="majorHAnsi" w:hAnsiTheme="majorHAnsi" w:cstheme="majorHAnsi"/>
-          <w:sz w:val="24"/>
-          <w:szCs w:val="24"/>
-        </w:rPr>
-        <w:t xml:space="preserve"> </w:t>
-      </w:r>
-      <w:proofErr w:type="spellStart"/>
-      <w:r>
-        <w:rPr>
-          <w:rFonts w:asciiTheme="majorHAnsi" w:hAnsiTheme="majorHAnsi" w:cstheme="majorHAnsi"/>
-          <w:sz w:val="24"/>
-          <w:szCs w:val="24"/>
-        </w:rPr>
-        <w:t>using</w:t>
-      </w:r>
-      <w:proofErr w:type="spellEnd"/>
-      <w:r>
-        <w:rPr>
-          <w:rFonts w:asciiTheme="majorHAnsi" w:hAnsiTheme="majorHAnsi" w:cstheme="majorHAnsi"/>
-          <w:sz w:val="24"/>
-          <w:szCs w:val="24"/>
-        </w:rPr>
-        <w:t xml:space="preserve"> </w:t>
-      </w:r>
-      <w:proofErr w:type="spellStart"/>
-      <w:r>
-        <w:rPr>
-          <w:rFonts w:asciiTheme="majorHAnsi" w:hAnsiTheme="majorHAnsi" w:cstheme="majorHAnsi"/>
-          <w:sz w:val="24"/>
-          <w:szCs w:val="24"/>
-        </w:rPr>
-        <w:t>two</w:t>
-      </w:r>
-      <w:proofErr w:type="spellEnd"/>
-      <w:r>
-        <w:rPr>
-          <w:rFonts w:asciiTheme="majorHAnsi" w:hAnsiTheme="majorHAnsi" w:cstheme="majorHAnsi"/>
-          <w:sz w:val="24"/>
-          <w:szCs w:val="24"/>
-        </w:rPr>
-        <w:t xml:space="preserve"> </w:t>
-      </w:r>
-      <w:proofErr w:type="spellStart"/>
-      <w:r>
-        <w:rPr>
-          <w:rFonts w:asciiTheme="majorHAnsi" w:hAnsiTheme="majorHAnsi" w:cstheme="majorHAnsi"/>
-          <w:sz w:val="24"/>
-          <w:szCs w:val="24"/>
-        </w:rPr>
-        <w:t>digits</w:t>
-      </w:r>
-      <w:proofErr w:type="spellEnd"/>
-      <w:r>
-        <w:rPr>
-          <w:rFonts w:asciiTheme="majorHAnsi" w:hAnsiTheme="majorHAnsi" w:cstheme="majorHAnsi"/>
-          <w:sz w:val="24"/>
-          <w:szCs w:val="24"/>
-        </w:rPr>
-        <w:t xml:space="preserve">.  </w:t>
-      </w:r>
-      <w:proofErr w:type="spellStart"/>
-      <w:r>
-        <w:rPr>
-          <w:rFonts w:asciiTheme="majorHAnsi" w:hAnsiTheme="majorHAnsi" w:cstheme="majorHAnsi"/>
-          <w:sz w:val="24"/>
-          <w:szCs w:val="24"/>
-        </w:rPr>
-        <w:t>Make</w:t>
-      </w:r>
-      <w:proofErr w:type="spellEnd"/>
-      <w:r>
-        <w:rPr>
-          <w:rFonts w:asciiTheme="majorHAnsi" w:hAnsiTheme="majorHAnsi" w:cstheme="majorHAnsi"/>
-          <w:sz w:val="24"/>
-          <w:szCs w:val="24"/>
-        </w:rPr>
-        <w:t xml:space="preserve"> </w:t>
-      </w:r>
-      <w:proofErr w:type="spellStart"/>
-      <w:r>
-        <w:rPr>
-          <w:rFonts w:asciiTheme="majorHAnsi" w:hAnsiTheme="majorHAnsi" w:cstheme="majorHAnsi"/>
-          <w:sz w:val="24"/>
-          <w:szCs w:val="24"/>
-        </w:rPr>
-        <w:t>sure</w:t>
-      </w:r>
-      <w:proofErr w:type="spellEnd"/>
-      <w:r>
-        <w:rPr>
-          <w:rFonts w:asciiTheme="majorHAnsi" w:hAnsiTheme="majorHAnsi" w:cstheme="majorHAnsi"/>
-          <w:sz w:val="24"/>
-          <w:szCs w:val="24"/>
-        </w:rPr>
-        <w:t xml:space="preserve"> </w:t>
-      </w:r>
-      <w:proofErr w:type="spellStart"/>
-      <w:r>
-        <w:rPr>
-          <w:rFonts w:asciiTheme="majorHAnsi" w:hAnsiTheme="majorHAnsi" w:cstheme="majorHAnsi"/>
-          <w:sz w:val="24"/>
-          <w:szCs w:val="24"/>
-        </w:rPr>
-        <w:t>that</w:t>
-      </w:r>
-      <w:proofErr w:type="spellEnd"/>
-      <w:r>
-        <w:rPr>
-          <w:rFonts w:asciiTheme="majorHAnsi" w:hAnsiTheme="majorHAnsi" w:cstheme="majorHAnsi"/>
-          <w:sz w:val="24"/>
-          <w:szCs w:val="24"/>
-        </w:rPr>
-        <w:t xml:space="preserve"> </w:t>
-      </w:r>
-      <w:proofErr w:type="spellStart"/>
-      <w:r>
-        <w:rPr>
-          <w:rFonts w:asciiTheme="majorHAnsi" w:hAnsiTheme="majorHAnsi" w:cstheme="majorHAnsi"/>
-          <w:sz w:val="24"/>
-          <w:szCs w:val="24"/>
-        </w:rPr>
-        <w:t>you</w:t>
-      </w:r>
-      <w:proofErr w:type="spellEnd"/>
-      <w:r>
-        <w:rPr>
-          <w:rFonts w:asciiTheme="majorHAnsi" w:hAnsiTheme="majorHAnsi" w:cstheme="majorHAnsi"/>
-          <w:sz w:val="24"/>
-          <w:szCs w:val="24"/>
-        </w:rPr>
-        <w:t xml:space="preserve"> </w:t>
-      </w:r>
-      <w:proofErr w:type="spellStart"/>
-      <w:r>
-        <w:rPr>
-          <w:rFonts w:asciiTheme="majorHAnsi" w:hAnsiTheme="majorHAnsi" w:cstheme="majorHAnsi"/>
-          <w:sz w:val="24"/>
-          <w:szCs w:val="24"/>
-        </w:rPr>
-        <w:t>have</w:t>
-      </w:r>
-      <w:proofErr w:type="spellEnd"/>
-      <w:r>
-        <w:rPr>
-          <w:rFonts w:asciiTheme="majorHAnsi" w:hAnsiTheme="majorHAnsi" w:cstheme="majorHAnsi"/>
-          <w:sz w:val="24"/>
-          <w:szCs w:val="24"/>
-        </w:rPr>
-        <w:t xml:space="preserve"> </w:t>
-      </w:r>
-      <w:proofErr w:type="spellStart"/>
-      <w:r>
-        <w:rPr>
-          <w:rFonts w:asciiTheme="majorHAnsi" w:hAnsiTheme="majorHAnsi" w:cstheme="majorHAnsi"/>
-          <w:sz w:val="24"/>
-          <w:szCs w:val="24"/>
-        </w:rPr>
-        <w:t>followed</w:t>
-      </w:r>
-      <w:proofErr w:type="spellEnd"/>
-      <w:r>
-        <w:rPr>
-          <w:rFonts w:asciiTheme="majorHAnsi" w:hAnsiTheme="majorHAnsi" w:cstheme="majorHAnsi"/>
-          <w:sz w:val="24"/>
-          <w:szCs w:val="24"/>
-        </w:rPr>
-        <w:t xml:space="preserve"> </w:t>
-      </w:r>
-      <w:proofErr w:type="spellStart"/>
-      <w:r>
-        <w:rPr>
-          <w:rFonts w:asciiTheme="majorHAnsi" w:hAnsiTheme="majorHAnsi" w:cstheme="majorHAnsi"/>
-          <w:sz w:val="24"/>
-          <w:szCs w:val="24"/>
-        </w:rPr>
-        <w:t>the</w:t>
-      </w:r>
-      <w:proofErr w:type="spellEnd"/>
-      <w:r>
-        <w:rPr>
-          <w:rFonts w:asciiTheme="majorHAnsi" w:hAnsiTheme="majorHAnsi" w:cstheme="majorHAnsi"/>
-          <w:sz w:val="24"/>
-          <w:szCs w:val="24"/>
-        </w:rPr>
-        <w:t xml:space="preserve"> </w:t>
-      </w:r>
-      <w:proofErr w:type="spellStart"/>
-      <w:r>
-        <w:rPr>
-          <w:rFonts w:asciiTheme="majorHAnsi" w:hAnsiTheme="majorHAnsi" w:cstheme="majorHAnsi"/>
-          <w:sz w:val="24"/>
-          <w:szCs w:val="24"/>
-        </w:rPr>
-        <w:t>instructions</w:t>
-      </w:r>
-      <w:proofErr w:type="spellEnd"/>
-      <w:r>
-        <w:rPr>
-          <w:rFonts w:asciiTheme="majorHAnsi" w:hAnsiTheme="majorHAnsi" w:cstheme="majorHAnsi"/>
-          <w:sz w:val="24"/>
-          <w:szCs w:val="24"/>
-        </w:rPr>
-        <w:t xml:space="preserve"> in </w:t>
-      </w:r>
-      <w:proofErr w:type="spellStart"/>
-      <w:r>
-        <w:rPr>
-          <w:rFonts w:asciiTheme="majorHAnsi" w:hAnsiTheme="majorHAnsi" w:cstheme="majorHAnsi"/>
-          <w:sz w:val="24"/>
-          <w:szCs w:val="24"/>
-        </w:rPr>
-        <w:t>the</w:t>
-      </w:r>
-      <w:proofErr w:type="spellEnd"/>
-      <w:r>
-        <w:rPr>
-          <w:rFonts w:asciiTheme="majorHAnsi" w:hAnsiTheme="majorHAnsi" w:cstheme="majorHAnsi"/>
-          <w:sz w:val="24"/>
-          <w:szCs w:val="24"/>
-        </w:rPr>
-        <w:t xml:space="preserve"> “</w:t>
-      </w:r>
-      <w:proofErr w:type="spellStart"/>
-      <w:r>
-        <w:rPr>
-          <w:rFonts w:asciiTheme="majorHAnsi" w:hAnsiTheme="majorHAnsi" w:cstheme="majorHAnsi"/>
-          <w:sz w:val="24"/>
-          <w:szCs w:val="24"/>
-        </w:rPr>
-        <w:t>On</w:t>
-      </w:r>
-      <w:proofErr w:type="spellEnd"/>
-      <w:r>
-        <w:rPr>
-          <w:rFonts w:asciiTheme="majorHAnsi" w:hAnsiTheme="majorHAnsi" w:cstheme="majorHAnsi"/>
-          <w:sz w:val="24"/>
-          <w:szCs w:val="24"/>
-        </w:rPr>
-        <w:t xml:space="preserve"> </w:t>
-      </w:r>
-      <w:proofErr w:type="spellStart"/>
-      <w:r>
-        <w:rPr>
-          <w:rFonts w:asciiTheme="majorHAnsi" w:hAnsiTheme="majorHAnsi" w:cstheme="majorHAnsi"/>
-          <w:sz w:val="24"/>
-          <w:szCs w:val="24"/>
-        </w:rPr>
-        <w:t>Your</w:t>
-      </w:r>
-      <w:proofErr w:type="spellEnd"/>
-      <w:r>
-        <w:rPr>
-          <w:rFonts w:asciiTheme="majorHAnsi" w:hAnsiTheme="majorHAnsi" w:cstheme="majorHAnsi"/>
-          <w:sz w:val="24"/>
-          <w:szCs w:val="24"/>
-        </w:rPr>
-        <w:t xml:space="preserve"> </w:t>
-      </w:r>
-      <w:proofErr w:type="spellStart"/>
-      <w:r>
-        <w:rPr>
-          <w:rFonts w:asciiTheme="majorHAnsi" w:hAnsiTheme="majorHAnsi" w:cstheme="majorHAnsi"/>
-          <w:sz w:val="24"/>
-          <w:szCs w:val="24"/>
-        </w:rPr>
-        <w:t>Deliverables</w:t>
-      </w:r>
-      <w:proofErr w:type="spellEnd"/>
-      <w:r>
-        <w:rPr>
-          <w:rFonts w:asciiTheme="majorHAnsi" w:hAnsiTheme="majorHAnsi" w:cstheme="majorHAnsi"/>
-          <w:sz w:val="24"/>
-          <w:szCs w:val="24"/>
-        </w:rPr>
-        <w:t xml:space="preserve">” </w:t>
-      </w:r>
-      <w:proofErr w:type="spellStart"/>
-      <w:r>
-        <w:rPr>
-          <w:rFonts w:asciiTheme="majorHAnsi" w:hAnsiTheme="majorHAnsi" w:cstheme="majorHAnsi"/>
-          <w:sz w:val="24"/>
-          <w:szCs w:val="24"/>
-        </w:rPr>
-        <w:t>document</w:t>
-      </w:r>
-      <w:proofErr w:type="spellEnd"/>
-      <w:r>
-        <w:rPr>
-          <w:rFonts w:asciiTheme="majorHAnsi" w:hAnsiTheme="majorHAnsi" w:cstheme="majorHAnsi"/>
-          <w:sz w:val="24"/>
-          <w:szCs w:val="24"/>
-        </w:rPr>
-        <w:t xml:space="preserve"> </w:t>
-      </w:r>
-      <w:proofErr w:type="spellStart"/>
-      <w:r>
-        <w:rPr>
-          <w:rFonts w:asciiTheme="majorHAnsi" w:hAnsiTheme="majorHAnsi" w:cstheme="majorHAnsi"/>
-          <w:sz w:val="24"/>
-          <w:szCs w:val="24"/>
-        </w:rPr>
-        <w:t>to</w:t>
-      </w:r>
-      <w:proofErr w:type="spellEnd"/>
-      <w:r>
-        <w:rPr>
-          <w:rFonts w:asciiTheme="majorHAnsi" w:hAnsiTheme="majorHAnsi" w:cstheme="majorHAnsi"/>
-          <w:sz w:val="24"/>
-          <w:szCs w:val="24"/>
-        </w:rPr>
-        <w:t xml:space="preserve"> </w:t>
-      </w:r>
-      <w:proofErr w:type="spellStart"/>
-      <w:r>
-        <w:rPr>
-          <w:rFonts w:asciiTheme="majorHAnsi" w:hAnsiTheme="majorHAnsi" w:cstheme="majorHAnsi"/>
-          <w:sz w:val="24"/>
-          <w:szCs w:val="24"/>
-        </w:rPr>
-        <w:t>package</w:t>
-      </w:r>
-      <w:proofErr w:type="spellEnd"/>
-      <w:r>
-        <w:rPr>
-          <w:rFonts w:asciiTheme="majorHAnsi" w:hAnsiTheme="majorHAnsi" w:cstheme="majorHAnsi"/>
-          <w:sz w:val="24"/>
-          <w:szCs w:val="24"/>
-        </w:rPr>
-        <w:t xml:space="preserve"> and </w:t>
-      </w:r>
-      <w:proofErr w:type="spellStart"/>
-      <w:r>
-        <w:rPr>
-          <w:rFonts w:asciiTheme="majorHAnsi" w:hAnsiTheme="majorHAnsi" w:cstheme="majorHAnsi"/>
-          <w:sz w:val="24"/>
-          <w:szCs w:val="24"/>
-        </w:rPr>
-        <w:t>deliver</w:t>
-      </w:r>
-      <w:proofErr w:type="spellEnd"/>
-      <w:r>
-        <w:rPr>
-          <w:rFonts w:asciiTheme="majorHAnsi" w:hAnsiTheme="majorHAnsi" w:cstheme="majorHAnsi"/>
-          <w:sz w:val="24"/>
-          <w:szCs w:val="24"/>
-        </w:rPr>
-        <w:t xml:space="preserve"> </w:t>
-      </w:r>
-      <w:proofErr w:type="spellStart"/>
-      <w:r>
-        <w:rPr>
-          <w:rFonts w:asciiTheme="majorHAnsi" w:hAnsiTheme="majorHAnsi" w:cstheme="majorHAnsi"/>
-          <w:sz w:val="24"/>
-          <w:szCs w:val="24"/>
-        </w:rPr>
-        <w:t>your</w:t>
-      </w:r>
-      <w:proofErr w:type="spellEnd"/>
-      <w:r>
-        <w:rPr>
-          <w:rFonts w:asciiTheme="majorHAnsi" w:hAnsiTheme="majorHAnsi" w:cstheme="majorHAnsi"/>
-          <w:sz w:val="24"/>
-          <w:szCs w:val="24"/>
-        </w:rPr>
-        <w:t xml:space="preserve"> </w:t>
-      </w:r>
-      <w:proofErr w:type="spellStart"/>
-      <w:r>
-        <w:rPr>
-          <w:rFonts w:asciiTheme="majorHAnsi" w:hAnsiTheme="majorHAnsi" w:cstheme="majorHAnsi"/>
-          <w:sz w:val="24"/>
-          <w:szCs w:val="24"/>
-        </w:rPr>
-        <w:t>work</w:t>
-      </w:r>
-      <w:proofErr w:type="spellEnd"/>
-      <w:r>
-        <w:rPr>
-          <w:rFonts w:asciiTheme="majorHAnsi" w:hAnsiTheme="majorHAnsi" w:cstheme="majorHAnsi"/>
-          <w:sz w:val="24"/>
-          <w:szCs w:val="24"/>
-        </w:rPr>
-        <w:t xml:space="preserve">. </w:t>
-      </w:r>
-      <w:proofErr w:type="spellStart"/>
-      <w:r>
-        <w:rPr>
-          <w:rFonts w:asciiTheme="majorHAnsi" w:hAnsiTheme="majorHAnsi" w:cstheme="majorHAnsi"/>
-          <w:sz w:val="24"/>
-          <w:szCs w:val="24"/>
-        </w:rPr>
-        <w:t>This</w:t>
-      </w:r>
-      <w:proofErr w:type="spellEnd"/>
-      <w:r>
-        <w:rPr>
-          <w:rFonts w:asciiTheme="majorHAnsi" w:hAnsiTheme="majorHAnsi" w:cstheme="majorHAnsi"/>
-          <w:sz w:val="24"/>
-          <w:szCs w:val="24"/>
-        </w:rPr>
-        <w:t xml:space="preserve"> </w:t>
-      </w:r>
-      <w:proofErr w:type="spellStart"/>
-      <w:r>
-        <w:rPr>
-          <w:rFonts w:asciiTheme="majorHAnsi" w:hAnsiTheme="majorHAnsi" w:cstheme="majorHAnsi"/>
-          <w:sz w:val="24"/>
-          <w:szCs w:val="24"/>
-        </w:rPr>
-        <w:t>requirement</w:t>
-      </w:r>
-      <w:proofErr w:type="spellEnd"/>
-      <w:r>
-        <w:rPr>
-          <w:rFonts w:asciiTheme="majorHAnsi" w:hAnsiTheme="majorHAnsi" w:cstheme="majorHAnsi"/>
-          <w:sz w:val="24"/>
-          <w:szCs w:val="24"/>
-        </w:rPr>
-        <w:t xml:space="preserve"> </w:t>
-      </w:r>
-      <w:proofErr w:type="spellStart"/>
-      <w:r>
-        <w:rPr>
-          <w:rFonts w:asciiTheme="majorHAnsi" w:hAnsiTheme="majorHAnsi" w:cstheme="majorHAnsi"/>
-          <w:sz w:val="24"/>
-          <w:szCs w:val="24"/>
-        </w:rPr>
-        <w:t>must</w:t>
-      </w:r>
-      <w:proofErr w:type="spellEnd"/>
-      <w:r>
-        <w:rPr>
-          <w:rFonts w:asciiTheme="majorHAnsi" w:hAnsiTheme="majorHAnsi" w:cstheme="majorHAnsi"/>
-          <w:sz w:val="24"/>
-          <w:szCs w:val="24"/>
-        </w:rPr>
-        <w:t xml:space="preserve"> be </w:t>
-      </w:r>
-      <w:proofErr w:type="spellStart"/>
-      <w:r>
-        <w:rPr>
-          <w:rFonts w:asciiTheme="majorHAnsi" w:hAnsiTheme="majorHAnsi" w:cstheme="majorHAnsi"/>
-          <w:sz w:val="24"/>
-          <w:szCs w:val="24"/>
-        </w:rPr>
-        <w:t>fulfilled</w:t>
-      </w:r>
-      <w:proofErr w:type="spellEnd"/>
-      <w:r>
-        <w:rPr>
-          <w:rFonts w:asciiTheme="majorHAnsi" w:hAnsiTheme="majorHAnsi" w:cstheme="majorHAnsi"/>
-          <w:sz w:val="24"/>
-          <w:szCs w:val="24"/>
-        </w:rPr>
-        <w:t xml:space="preserve"> in </w:t>
-      </w:r>
-      <w:proofErr w:type="spellStart"/>
-      <w:r>
-        <w:rPr>
-          <w:rFonts w:asciiTheme="majorHAnsi" w:hAnsiTheme="majorHAnsi" w:cstheme="majorHAnsi"/>
-          <w:sz w:val="24"/>
-          <w:szCs w:val="24"/>
-        </w:rPr>
-        <w:t>this</w:t>
-      </w:r>
-      <w:proofErr w:type="spellEnd"/>
-      <w:r>
-        <w:rPr>
-          <w:rFonts w:asciiTheme="majorHAnsi" w:hAnsiTheme="majorHAnsi" w:cstheme="majorHAnsi"/>
-          <w:sz w:val="24"/>
-          <w:szCs w:val="24"/>
-        </w:rPr>
-        <w:t xml:space="preserve"> and </w:t>
-      </w:r>
-      <w:proofErr w:type="spellStart"/>
-      <w:r>
-        <w:rPr>
-          <w:rFonts w:asciiTheme="majorHAnsi" w:hAnsiTheme="majorHAnsi" w:cstheme="majorHAnsi"/>
-          <w:sz w:val="24"/>
-          <w:szCs w:val="24"/>
-        </w:rPr>
-        <w:t>every</w:t>
-      </w:r>
-      <w:proofErr w:type="spellEnd"/>
-      <w:r>
-        <w:rPr>
-          <w:rFonts w:asciiTheme="majorHAnsi" w:hAnsiTheme="majorHAnsi" w:cstheme="majorHAnsi"/>
-          <w:sz w:val="24"/>
-          <w:szCs w:val="24"/>
-        </w:rPr>
-        <w:t xml:space="preserve"> </w:t>
-      </w:r>
-      <w:proofErr w:type="spellStart"/>
-      <w:r>
-        <w:rPr>
-          <w:rFonts w:asciiTheme="majorHAnsi" w:hAnsiTheme="majorHAnsi" w:cstheme="majorHAnsi"/>
-          <w:sz w:val="24"/>
-          <w:szCs w:val="24"/>
-        </w:rPr>
-        <w:t>subsequent</w:t>
-      </w:r>
-      <w:proofErr w:type="spellEnd"/>
-      <w:r>
-        <w:rPr>
-          <w:rFonts w:asciiTheme="majorHAnsi" w:hAnsiTheme="majorHAnsi" w:cstheme="majorHAnsi"/>
-          <w:sz w:val="24"/>
-          <w:szCs w:val="24"/>
-        </w:rPr>
-        <w:t xml:space="preserve"> </w:t>
-      </w:r>
-      <w:proofErr w:type="spellStart"/>
-      <w:r>
-        <w:rPr>
-          <w:rFonts w:asciiTheme="majorHAnsi" w:hAnsiTheme="majorHAnsi" w:cstheme="majorHAnsi"/>
-          <w:sz w:val="24"/>
-          <w:szCs w:val="24"/>
-        </w:rPr>
-        <w:t>group</w:t>
-      </w:r>
-      <w:proofErr w:type="spellEnd"/>
-      <w:r>
-        <w:rPr>
-          <w:rFonts w:asciiTheme="majorHAnsi" w:hAnsiTheme="majorHAnsi" w:cstheme="majorHAnsi"/>
-          <w:sz w:val="24"/>
-          <w:szCs w:val="24"/>
-        </w:rPr>
-        <w:t xml:space="preserve"> </w:t>
-      </w:r>
-      <w:proofErr w:type="spellStart"/>
-      <w:r>
-        <w:rPr>
-          <w:rFonts w:asciiTheme="majorHAnsi" w:hAnsiTheme="majorHAnsi" w:cstheme="majorHAnsi"/>
-          <w:sz w:val="24"/>
-          <w:szCs w:val="24"/>
-        </w:rPr>
-        <w:t>or</w:t>
-      </w:r>
-      <w:proofErr w:type="spellEnd"/>
-      <w:r>
-        <w:rPr>
-          <w:rFonts w:asciiTheme="majorHAnsi" w:hAnsiTheme="majorHAnsi" w:cstheme="majorHAnsi"/>
-          <w:sz w:val="24"/>
-          <w:szCs w:val="24"/>
-        </w:rPr>
-        <w:t xml:space="preserve"> individual </w:t>
-      </w:r>
-      <w:proofErr w:type="spellStart"/>
-      <w:r>
-        <w:rPr>
-          <w:rFonts w:asciiTheme="majorHAnsi" w:hAnsiTheme="majorHAnsi" w:cstheme="majorHAnsi"/>
-          <w:sz w:val="24"/>
-          <w:szCs w:val="24"/>
-        </w:rPr>
-        <w:t>deliverable</w:t>
-      </w:r>
-      <w:proofErr w:type="spellEnd"/>
-      <w:r>
-        <w:rPr>
-          <w:rFonts w:asciiTheme="majorHAnsi" w:hAnsiTheme="majorHAnsi" w:cstheme="majorHAnsi"/>
-          <w:sz w:val="24"/>
-          <w:szCs w:val="24"/>
-        </w:rPr>
-        <w:t xml:space="preserve"> </w:t>
-      </w:r>
-      <w:proofErr w:type="spellStart"/>
-      <w:r>
-        <w:rPr>
-          <w:rFonts w:asciiTheme="majorHAnsi" w:hAnsiTheme="majorHAnsi" w:cstheme="majorHAnsi"/>
-          <w:sz w:val="24"/>
-          <w:szCs w:val="24"/>
-        </w:rPr>
-        <w:t>for</w:t>
-      </w:r>
-      <w:proofErr w:type="spellEnd"/>
-      <w:r>
-        <w:rPr>
-          <w:rFonts w:asciiTheme="majorHAnsi" w:hAnsiTheme="majorHAnsi" w:cstheme="majorHAnsi"/>
-          <w:sz w:val="24"/>
-          <w:szCs w:val="24"/>
-        </w:rPr>
-        <w:t xml:space="preserve"> </w:t>
-      </w:r>
-      <w:proofErr w:type="spellStart"/>
-      <w:r>
-        <w:rPr>
-          <w:rFonts w:asciiTheme="majorHAnsi" w:hAnsiTheme="majorHAnsi" w:cstheme="majorHAnsi"/>
-          <w:sz w:val="24"/>
-          <w:szCs w:val="24"/>
-        </w:rPr>
-        <w:t>it</w:t>
-      </w:r>
-      <w:proofErr w:type="spellEnd"/>
-      <w:r>
-        <w:rPr>
-          <w:rFonts w:asciiTheme="majorHAnsi" w:hAnsiTheme="majorHAnsi" w:cstheme="majorHAnsi"/>
-          <w:sz w:val="24"/>
-          <w:szCs w:val="24"/>
-        </w:rPr>
-        <w:t xml:space="preserve"> </w:t>
-      </w:r>
-      <w:proofErr w:type="spellStart"/>
-      <w:r>
-        <w:rPr>
-          <w:rFonts w:asciiTheme="majorHAnsi" w:hAnsiTheme="majorHAnsi" w:cstheme="majorHAnsi"/>
-          <w:sz w:val="24"/>
-          <w:szCs w:val="24"/>
-        </w:rPr>
-        <w:t>to</w:t>
-      </w:r>
-      <w:proofErr w:type="spellEnd"/>
-      <w:r>
-        <w:rPr>
-          <w:rFonts w:asciiTheme="majorHAnsi" w:hAnsiTheme="majorHAnsi" w:cstheme="majorHAnsi"/>
-          <w:sz w:val="24"/>
-          <w:szCs w:val="24"/>
-        </w:rPr>
-        <w:t xml:space="preserve"> be </w:t>
-      </w:r>
-      <w:proofErr w:type="spellStart"/>
-      <w:r>
-        <w:rPr>
-          <w:rFonts w:asciiTheme="majorHAnsi" w:hAnsiTheme="majorHAnsi" w:cstheme="majorHAnsi"/>
-          <w:sz w:val="24"/>
-          <w:szCs w:val="24"/>
-        </w:rPr>
-        <w:t>considered</w:t>
-      </w:r>
-      <w:proofErr w:type="spellEnd"/>
-      <w:r>
-        <w:rPr>
-          <w:rFonts w:asciiTheme="majorHAnsi" w:hAnsiTheme="majorHAnsi" w:cstheme="majorHAnsi"/>
-          <w:sz w:val="24"/>
-          <w:szCs w:val="24"/>
-        </w:rPr>
-        <w:t xml:space="preserve"> </w:t>
-      </w:r>
-      <w:proofErr w:type="spellStart"/>
-      <w:r>
-        <w:rPr>
-          <w:rFonts w:asciiTheme="majorHAnsi" w:hAnsiTheme="majorHAnsi" w:cstheme="majorHAnsi"/>
-          <w:sz w:val="24"/>
-          <w:szCs w:val="24"/>
-        </w:rPr>
-        <w:t>valid</w:t>
-      </w:r>
-      <w:proofErr w:type="spellEnd"/>
+        <w:t>” denotes the deliverable number using two digits.  Make sure that you have followed the instructions in the “On Your Deliverables” document to package and deliver your work. This requirement must be fulfilled in this and every subsequent group or individual deliverable for it to be considered valid</w:t>
+      </w:r>
     </w:p>
     <w:p>
       <w:pPr>
@@ -4192,386 +3003,40 @@
           <w:sz w:val="24"/>
           <w:szCs w:val="24"/>
         </w:rPr>
+        <w:t>: Modify the anonymous menu so that it shows an option that takes the browser to the home page of your favourite web site.  The title must read as follows: “</w:t>
+      </w:r>
+      <w:r>
+        <w:rPr>
+          <w:rFonts w:ascii="Cambria Math" w:hAnsi="Cambria Math" w:cs="Cambria Math"/>
+          <w:sz w:val="24"/>
+          <w:szCs w:val="24"/>
+        </w:rPr>
+        <w:t>〈</w:t>
+      </w:r>
+      <w:r>
+        <w:rPr>
+          <w:rFonts w:asciiTheme="majorHAnsi" w:hAnsiTheme="majorHAnsi" w:cstheme="majorHAnsi"/>
+          <w:sz w:val="24"/>
+          <w:szCs w:val="24"/>
+        </w:rPr>
+        <w:t>id-number</w:t>
+      </w:r>
+      <w:r>
+        <w:rPr>
+          <w:rFonts w:ascii="Cambria Math" w:hAnsi="Cambria Math" w:cs="Cambria Math"/>
+          <w:sz w:val="24"/>
+          <w:szCs w:val="24"/>
+        </w:rPr>
+        <w:t>〉</w:t>
+      </w:r>
+      <w:r>
+        <w:rPr>
+          <w:rFonts w:asciiTheme="majorHAnsi" w:hAnsiTheme="majorHAnsi" w:cstheme="majorHAnsi"/>
+          <w:sz w:val="24"/>
+          <w:szCs w:val="24"/>
+        </w:rPr>
         <w:t xml:space="preserve">: </w:t>
       </w:r>
-      <w:proofErr w:type="spellStart"/>
-      <w:r>
-        <w:rPr>
-          <w:rFonts w:asciiTheme="majorHAnsi" w:hAnsiTheme="majorHAnsi" w:cstheme="majorHAnsi"/>
-          <w:sz w:val="24"/>
-          <w:szCs w:val="24"/>
-        </w:rPr>
-        <w:t>Modify</w:t>
-      </w:r>
-      <w:proofErr w:type="spellEnd"/>
-      <w:r>
-        <w:rPr>
-          <w:rFonts w:asciiTheme="majorHAnsi" w:hAnsiTheme="majorHAnsi" w:cstheme="majorHAnsi"/>
-          <w:sz w:val="24"/>
-          <w:szCs w:val="24"/>
-        </w:rPr>
-        <w:t xml:space="preserve"> </w:t>
-      </w:r>
-      <w:proofErr w:type="spellStart"/>
-      <w:r>
-        <w:rPr>
-          <w:rFonts w:asciiTheme="majorHAnsi" w:hAnsiTheme="majorHAnsi" w:cstheme="majorHAnsi"/>
-          <w:sz w:val="24"/>
-          <w:szCs w:val="24"/>
-        </w:rPr>
-        <w:t>the</w:t>
-      </w:r>
-      <w:proofErr w:type="spellEnd"/>
-      <w:r>
-        <w:rPr>
-          <w:rFonts w:asciiTheme="majorHAnsi" w:hAnsiTheme="majorHAnsi" w:cstheme="majorHAnsi"/>
-          <w:sz w:val="24"/>
-          <w:szCs w:val="24"/>
-        </w:rPr>
-        <w:t xml:space="preserve"> </w:t>
-      </w:r>
-      <w:proofErr w:type="spellStart"/>
-      <w:r>
-        <w:rPr>
-          <w:rFonts w:asciiTheme="majorHAnsi" w:hAnsiTheme="majorHAnsi" w:cstheme="majorHAnsi"/>
-          <w:sz w:val="24"/>
-          <w:szCs w:val="24"/>
-        </w:rPr>
-        <w:t>anonymous</w:t>
-      </w:r>
-      <w:proofErr w:type="spellEnd"/>
-      <w:r>
-        <w:rPr>
-          <w:rFonts w:asciiTheme="majorHAnsi" w:hAnsiTheme="majorHAnsi" w:cstheme="majorHAnsi"/>
-          <w:sz w:val="24"/>
-          <w:szCs w:val="24"/>
-        </w:rPr>
-        <w:t xml:space="preserve"> </w:t>
-      </w:r>
-      <w:proofErr w:type="spellStart"/>
-      <w:r>
-        <w:rPr>
-          <w:rFonts w:asciiTheme="majorHAnsi" w:hAnsiTheme="majorHAnsi" w:cstheme="majorHAnsi"/>
-          <w:sz w:val="24"/>
-          <w:szCs w:val="24"/>
-        </w:rPr>
-        <w:t>menu</w:t>
-      </w:r>
-      <w:proofErr w:type="spellEnd"/>
-      <w:r>
-        <w:rPr>
-          <w:rFonts w:asciiTheme="majorHAnsi" w:hAnsiTheme="majorHAnsi" w:cstheme="majorHAnsi"/>
-          <w:sz w:val="24"/>
-          <w:szCs w:val="24"/>
-        </w:rPr>
-        <w:t xml:space="preserve"> so </w:t>
-      </w:r>
-      <w:proofErr w:type="spellStart"/>
-      <w:r>
-        <w:rPr>
-          <w:rFonts w:asciiTheme="majorHAnsi" w:hAnsiTheme="majorHAnsi" w:cstheme="majorHAnsi"/>
-          <w:sz w:val="24"/>
-          <w:szCs w:val="24"/>
-        </w:rPr>
-        <w:t>that</w:t>
-      </w:r>
-      <w:proofErr w:type="spellEnd"/>
-      <w:r>
-        <w:rPr>
-          <w:rFonts w:asciiTheme="majorHAnsi" w:hAnsiTheme="majorHAnsi" w:cstheme="majorHAnsi"/>
-          <w:sz w:val="24"/>
-          <w:szCs w:val="24"/>
-        </w:rPr>
-        <w:t xml:space="preserve"> </w:t>
-      </w:r>
-      <w:proofErr w:type="spellStart"/>
-      <w:r>
-        <w:rPr>
-          <w:rFonts w:asciiTheme="majorHAnsi" w:hAnsiTheme="majorHAnsi" w:cstheme="majorHAnsi"/>
-          <w:sz w:val="24"/>
-          <w:szCs w:val="24"/>
-        </w:rPr>
-        <w:t>it</w:t>
-      </w:r>
-      <w:proofErr w:type="spellEnd"/>
-      <w:r>
-        <w:rPr>
-          <w:rFonts w:asciiTheme="majorHAnsi" w:hAnsiTheme="majorHAnsi" w:cstheme="majorHAnsi"/>
-          <w:sz w:val="24"/>
-          <w:szCs w:val="24"/>
-        </w:rPr>
-        <w:t xml:space="preserve"> shows </w:t>
-      </w:r>
-      <w:proofErr w:type="spellStart"/>
-      <w:r>
-        <w:rPr>
-          <w:rFonts w:asciiTheme="majorHAnsi" w:hAnsiTheme="majorHAnsi" w:cstheme="majorHAnsi"/>
-          <w:sz w:val="24"/>
-          <w:szCs w:val="24"/>
-        </w:rPr>
-        <w:t>an</w:t>
-      </w:r>
-      <w:proofErr w:type="spellEnd"/>
-      <w:r>
-        <w:rPr>
-          <w:rFonts w:asciiTheme="majorHAnsi" w:hAnsiTheme="majorHAnsi" w:cstheme="majorHAnsi"/>
-          <w:sz w:val="24"/>
-          <w:szCs w:val="24"/>
-        </w:rPr>
-        <w:t xml:space="preserve"> </w:t>
-      </w:r>
-      <w:proofErr w:type="spellStart"/>
-      <w:r>
-        <w:rPr>
-          <w:rFonts w:asciiTheme="majorHAnsi" w:hAnsiTheme="majorHAnsi" w:cstheme="majorHAnsi"/>
-          <w:sz w:val="24"/>
-          <w:szCs w:val="24"/>
-        </w:rPr>
-        <w:t>option</w:t>
-      </w:r>
-      <w:proofErr w:type="spellEnd"/>
-      <w:r>
-        <w:rPr>
-          <w:rFonts w:asciiTheme="majorHAnsi" w:hAnsiTheme="majorHAnsi" w:cstheme="majorHAnsi"/>
-          <w:sz w:val="24"/>
-          <w:szCs w:val="24"/>
-        </w:rPr>
-        <w:t xml:space="preserve"> </w:t>
-      </w:r>
-      <w:proofErr w:type="spellStart"/>
-      <w:r>
-        <w:rPr>
-          <w:rFonts w:asciiTheme="majorHAnsi" w:hAnsiTheme="majorHAnsi" w:cstheme="majorHAnsi"/>
-          <w:sz w:val="24"/>
-          <w:szCs w:val="24"/>
-        </w:rPr>
-        <w:t>that</w:t>
-      </w:r>
-      <w:proofErr w:type="spellEnd"/>
-      <w:r>
-        <w:rPr>
-          <w:rFonts w:asciiTheme="majorHAnsi" w:hAnsiTheme="majorHAnsi" w:cstheme="majorHAnsi"/>
-          <w:sz w:val="24"/>
-          <w:szCs w:val="24"/>
-        </w:rPr>
-        <w:t xml:space="preserve"> </w:t>
-      </w:r>
-      <w:proofErr w:type="spellStart"/>
-      <w:r>
-        <w:rPr>
-          <w:rFonts w:asciiTheme="majorHAnsi" w:hAnsiTheme="majorHAnsi" w:cstheme="majorHAnsi"/>
-          <w:sz w:val="24"/>
-          <w:szCs w:val="24"/>
-        </w:rPr>
-        <w:t>takes</w:t>
-      </w:r>
-      <w:proofErr w:type="spellEnd"/>
-      <w:r>
-        <w:rPr>
-          <w:rFonts w:asciiTheme="majorHAnsi" w:hAnsiTheme="majorHAnsi" w:cstheme="majorHAnsi"/>
-          <w:sz w:val="24"/>
-          <w:szCs w:val="24"/>
-        </w:rPr>
-        <w:t xml:space="preserve"> </w:t>
-      </w:r>
-      <w:proofErr w:type="spellStart"/>
-      <w:r>
-        <w:rPr>
-          <w:rFonts w:asciiTheme="majorHAnsi" w:hAnsiTheme="majorHAnsi" w:cstheme="majorHAnsi"/>
-          <w:sz w:val="24"/>
-          <w:szCs w:val="24"/>
-        </w:rPr>
-        <w:t>the</w:t>
-      </w:r>
-      <w:proofErr w:type="spellEnd"/>
-      <w:r>
-        <w:rPr>
-          <w:rFonts w:asciiTheme="majorHAnsi" w:hAnsiTheme="majorHAnsi" w:cstheme="majorHAnsi"/>
-          <w:sz w:val="24"/>
-          <w:szCs w:val="24"/>
-        </w:rPr>
-        <w:t xml:space="preserve"> browser </w:t>
-      </w:r>
-      <w:proofErr w:type="spellStart"/>
-      <w:r>
-        <w:rPr>
-          <w:rFonts w:asciiTheme="majorHAnsi" w:hAnsiTheme="majorHAnsi" w:cstheme="majorHAnsi"/>
-          <w:sz w:val="24"/>
-          <w:szCs w:val="24"/>
-        </w:rPr>
-        <w:t>to</w:t>
-      </w:r>
-      <w:proofErr w:type="spellEnd"/>
-      <w:r>
-        <w:rPr>
-          <w:rFonts w:asciiTheme="majorHAnsi" w:hAnsiTheme="majorHAnsi" w:cstheme="majorHAnsi"/>
-          <w:sz w:val="24"/>
-          <w:szCs w:val="24"/>
-        </w:rPr>
-        <w:t xml:space="preserve"> </w:t>
-      </w:r>
-      <w:proofErr w:type="spellStart"/>
-      <w:r>
-        <w:rPr>
-          <w:rFonts w:asciiTheme="majorHAnsi" w:hAnsiTheme="majorHAnsi" w:cstheme="majorHAnsi"/>
-          <w:sz w:val="24"/>
-          <w:szCs w:val="24"/>
-        </w:rPr>
-        <w:t>the</w:t>
-      </w:r>
-      <w:proofErr w:type="spellEnd"/>
-      <w:r>
-        <w:rPr>
-          <w:rFonts w:asciiTheme="majorHAnsi" w:hAnsiTheme="majorHAnsi" w:cstheme="majorHAnsi"/>
-          <w:sz w:val="24"/>
-          <w:szCs w:val="24"/>
-        </w:rPr>
-        <w:t xml:space="preserve"> home page </w:t>
-      </w:r>
-      <w:proofErr w:type="spellStart"/>
-      <w:r>
-        <w:rPr>
-          <w:rFonts w:asciiTheme="majorHAnsi" w:hAnsiTheme="majorHAnsi" w:cstheme="majorHAnsi"/>
-          <w:sz w:val="24"/>
-          <w:szCs w:val="24"/>
-        </w:rPr>
-        <w:t>of</w:t>
-      </w:r>
-      <w:proofErr w:type="spellEnd"/>
-      <w:r>
-        <w:rPr>
-          <w:rFonts w:asciiTheme="majorHAnsi" w:hAnsiTheme="majorHAnsi" w:cstheme="majorHAnsi"/>
-          <w:sz w:val="24"/>
-          <w:szCs w:val="24"/>
-        </w:rPr>
-        <w:t xml:space="preserve"> </w:t>
-      </w:r>
-      <w:proofErr w:type="spellStart"/>
-      <w:r>
-        <w:rPr>
-          <w:rFonts w:asciiTheme="majorHAnsi" w:hAnsiTheme="majorHAnsi" w:cstheme="majorHAnsi"/>
-          <w:sz w:val="24"/>
-          <w:szCs w:val="24"/>
-        </w:rPr>
-        <w:t>your</w:t>
-      </w:r>
-      <w:proofErr w:type="spellEnd"/>
-      <w:r>
-        <w:rPr>
-          <w:rFonts w:asciiTheme="majorHAnsi" w:hAnsiTheme="majorHAnsi" w:cstheme="majorHAnsi"/>
-          <w:sz w:val="24"/>
-          <w:szCs w:val="24"/>
-        </w:rPr>
-        <w:t xml:space="preserve"> </w:t>
-      </w:r>
-      <w:proofErr w:type="spellStart"/>
-      <w:r>
-        <w:rPr>
-          <w:rFonts w:asciiTheme="majorHAnsi" w:hAnsiTheme="majorHAnsi" w:cstheme="majorHAnsi"/>
-          <w:sz w:val="24"/>
-          <w:szCs w:val="24"/>
-        </w:rPr>
-        <w:t>favourite</w:t>
-      </w:r>
-      <w:proofErr w:type="spellEnd"/>
-      <w:r>
-        <w:rPr>
-          <w:rFonts w:asciiTheme="majorHAnsi" w:hAnsiTheme="majorHAnsi" w:cstheme="majorHAnsi"/>
-          <w:sz w:val="24"/>
-          <w:szCs w:val="24"/>
-        </w:rPr>
-        <w:t xml:space="preserve"> web site.  </w:t>
-      </w:r>
-      <w:proofErr w:type="spellStart"/>
-      <w:r>
-        <w:rPr>
-          <w:rFonts w:asciiTheme="majorHAnsi" w:hAnsiTheme="majorHAnsi" w:cstheme="majorHAnsi"/>
-          <w:sz w:val="24"/>
-          <w:szCs w:val="24"/>
-        </w:rPr>
-        <w:t>The</w:t>
-      </w:r>
-      <w:proofErr w:type="spellEnd"/>
-      <w:r>
-        <w:rPr>
-          <w:rFonts w:asciiTheme="majorHAnsi" w:hAnsiTheme="majorHAnsi" w:cstheme="majorHAnsi"/>
-          <w:sz w:val="24"/>
-          <w:szCs w:val="24"/>
-        </w:rPr>
-        <w:t xml:space="preserve"> </w:t>
-      </w:r>
-      <w:proofErr w:type="spellStart"/>
-      <w:r>
-        <w:rPr>
-          <w:rFonts w:asciiTheme="majorHAnsi" w:hAnsiTheme="majorHAnsi" w:cstheme="majorHAnsi"/>
-          <w:sz w:val="24"/>
-          <w:szCs w:val="24"/>
-        </w:rPr>
-        <w:t>title</w:t>
-      </w:r>
-      <w:proofErr w:type="spellEnd"/>
-      <w:r>
-        <w:rPr>
-          <w:rFonts w:asciiTheme="majorHAnsi" w:hAnsiTheme="majorHAnsi" w:cstheme="majorHAnsi"/>
-          <w:sz w:val="24"/>
-          <w:szCs w:val="24"/>
-        </w:rPr>
-        <w:t xml:space="preserve"> </w:t>
-      </w:r>
-      <w:proofErr w:type="spellStart"/>
-      <w:r>
-        <w:rPr>
-          <w:rFonts w:asciiTheme="majorHAnsi" w:hAnsiTheme="majorHAnsi" w:cstheme="majorHAnsi"/>
-          <w:sz w:val="24"/>
-          <w:szCs w:val="24"/>
-        </w:rPr>
-        <w:t>must</w:t>
-      </w:r>
-      <w:proofErr w:type="spellEnd"/>
-      <w:r>
-        <w:rPr>
-          <w:rFonts w:asciiTheme="majorHAnsi" w:hAnsiTheme="majorHAnsi" w:cstheme="majorHAnsi"/>
-          <w:sz w:val="24"/>
-          <w:szCs w:val="24"/>
-        </w:rPr>
-        <w:t xml:space="preserve"> </w:t>
-      </w:r>
-      <w:proofErr w:type="spellStart"/>
-      <w:r>
-        <w:rPr>
-          <w:rFonts w:asciiTheme="majorHAnsi" w:hAnsiTheme="majorHAnsi" w:cstheme="majorHAnsi"/>
-          <w:sz w:val="24"/>
-          <w:szCs w:val="24"/>
-        </w:rPr>
-        <w:t>read</w:t>
-      </w:r>
-      <w:proofErr w:type="spellEnd"/>
-      <w:r>
-        <w:rPr>
-          <w:rFonts w:asciiTheme="majorHAnsi" w:hAnsiTheme="majorHAnsi" w:cstheme="majorHAnsi"/>
-          <w:sz w:val="24"/>
-          <w:szCs w:val="24"/>
-        </w:rPr>
-        <w:t xml:space="preserve"> as </w:t>
-      </w:r>
-      <w:proofErr w:type="spellStart"/>
-      <w:r>
-        <w:rPr>
-          <w:rFonts w:asciiTheme="majorHAnsi" w:hAnsiTheme="majorHAnsi" w:cstheme="majorHAnsi"/>
-          <w:sz w:val="24"/>
-          <w:szCs w:val="24"/>
-        </w:rPr>
-        <w:t>follows</w:t>
-      </w:r>
-      <w:proofErr w:type="spellEnd"/>
-      <w:r>
-        <w:rPr>
-          <w:rFonts w:asciiTheme="majorHAnsi" w:hAnsiTheme="majorHAnsi" w:cstheme="majorHAnsi"/>
-          <w:sz w:val="24"/>
-          <w:szCs w:val="24"/>
-        </w:rPr>
-        <w:t>: “</w:t>
-      </w:r>
       <w:r>
         <w:rPr>
           <w:rFonts w:ascii="Cambria Math" w:hAnsi="Cambria Math" w:cs="Cambria Math"/>
@@ -4586,18 +3051,8 @@
           <w:sz w:val="24"/>
           <w:szCs w:val="24"/>
         </w:rPr>
-        <w:t>id-</w:t>
-      </w:r>
-      <w:proofErr w:type="spellStart"/>
-      <w:r>
-        <w:rPr>
-          <w:rFonts w:asciiTheme="majorHAnsi" w:hAnsiTheme="majorHAnsi" w:cstheme="majorHAnsi"/>
-          <w:sz w:val="24"/>
-          <w:szCs w:val="24"/>
-        </w:rPr>
-        <w:t>number</w:t>
-      </w:r>
-      <w:proofErr w:type="spellEnd"/>
+        <w:t>surname</w:t>
+      </w:r>
       <w:r>
         <w:rPr>
           <w:rFonts w:ascii="Cambria Math" w:hAnsi="Cambria Math" w:cs="Cambria Math"/>
@@ -4612,7 +3067,7 @@
           <w:sz w:val="24"/>
           <w:szCs w:val="24"/>
         </w:rPr>
-        <w:t xml:space="preserve">: </w:t>
+        <w:t xml:space="preserve">, </w:t>
       </w:r>
       <w:r>
         <w:rPr>
@@ -4622,7 +3077,102 @@
         </w:rPr>
         <w:t>〈</w:t>
       </w:r>
-      <w:proofErr w:type="spellStart"/>
+      <w:r>
+        <w:rPr>
+          <w:rFonts w:asciiTheme="majorHAnsi" w:hAnsiTheme="majorHAnsi" w:cstheme="majorHAnsi"/>
+          <w:sz w:val="24"/>
+          <w:szCs w:val="24"/>
+        </w:rPr>
+        <w:t>name</w:t>
+      </w:r>
+      <w:r>
+        <w:rPr>
+          <w:rFonts w:ascii="Cambria Math" w:hAnsi="Cambria Math" w:cs="Cambria Math"/>
+          <w:sz w:val="24"/>
+          <w:szCs w:val="24"/>
+        </w:rPr>
+        <w:t>〉</w:t>
+      </w:r>
+      <w:r>
+        <w:rPr>
+          <w:rFonts w:ascii="Calibri Light" w:hAnsi="Calibri Light" w:cs="Calibri Light"/>
+          <w:sz w:val="24"/>
+          <w:szCs w:val="24"/>
+        </w:rPr>
+        <w:t>”</w:t>
+      </w:r>
+      <w:r>
+        <w:rPr>
+          <w:rFonts w:asciiTheme="majorHAnsi" w:hAnsiTheme="majorHAnsi" w:cstheme="majorHAnsi"/>
+          <w:sz w:val="24"/>
+          <w:szCs w:val="24"/>
+        </w:rPr>
+        <w:t xml:space="preserve">, where </w:t>
+      </w:r>
+      <w:r>
+        <w:rPr>
+          <w:rFonts w:ascii="Calibri Light" w:hAnsi="Calibri Light" w:cs="Calibri Light"/>
+          <w:sz w:val="24"/>
+          <w:szCs w:val="24"/>
+        </w:rPr>
+        <w:t>“</w:t>
+      </w:r>
+      <w:r>
+        <w:rPr>
+          <w:rFonts w:ascii="Cambria Math" w:hAnsi="Cambria Math" w:cs="Cambria Math"/>
+          <w:sz w:val="24"/>
+          <w:szCs w:val="24"/>
+        </w:rPr>
+        <w:t>〈</w:t>
+      </w:r>
+      <w:r>
+        <w:rPr>
+          <w:rFonts w:asciiTheme="majorHAnsi" w:hAnsiTheme="majorHAnsi" w:cstheme="majorHAnsi"/>
+          <w:sz w:val="24"/>
+          <w:szCs w:val="24"/>
+        </w:rPr>
+        <w:t>id-number</w:t>
+      </w:r>
+      <w:r>
+        <w:rPr>
+          <w:rFonts w:ascii="Cambria Math" w:hAnsi="Cambria Math" w:cs="Cambria Math"/>
+          <w:sz w:val="24"/>
+          <w:szCs w:val="24"/>
+        </w:rPr>
+        <w:t>〉</w:t>
+      </w:r>
+      <w:r>
+        <w:rPr>
+          <w:rFonts w:ascii="Calibri Light" w:hAnsi="Calibri Light" w:cs="Calibri Light"/>
+          <w:sz w:val="24"/>
+          <w:szCs w:val="24"/>
+        </w:rPr>
+        <w:t>”</w:t>
+      </w:r>
+      <w:r>
+        <w:rPr>
+          <w:rFonts w:asciiTheme="majorHAnsi" w:hAnsiTheme="majorHAnsi" w:cstheme="majorHAnsi"/>
+          <w:sz w:val="24"/>
+          <w:szCs w:val="24"/>
+        </w:rPr>
+        <w:t xml:space="preserve"> denotes your DNI, NIE, or passport number, </w:t>
+      </w:r>
+      <w:r>
+        <w:rPr>
+          <w:rFonts w:ascii="Calibri Light" w:hAnsi="Calibri Light" w:cs="Calibri Light"/>
+          <w:sz w:val="24"/>
+          <w:szCs w:val="24"/>
+        </w:rPr>
+        <w:t>“</w:t>
+      </w:r>
+      <w:r>
+        <w:rPr>
+          <w:rFonts w:ascii="Cambria Math" w:hAnsi="Cambria Math" w:cs="Cambria Math"/>
+          <w:sz w:val="24"/>
+          <w:szCs w:val="24"/>
+        </w:rPr>
+        <w:t>〈</w:t>
+      </w:r>
       <w:r>
         <w:rPr>
           <w:rFonts w:asciiTheme="majorHAnsi" w:hAnsiTheme="majorHAnsi" w:cstheme="majorHAnsi"/>
@@ -4631,7 +3181,6 @@
         </w:rPr>
         <w:t>surname</w:t>
       </w:r>
-      <w:proofErr w:type="spellEnd"/>
       <w:r>
         <w:rPr>
           <w:rFonts w:ascii="Cambria Math" w:hAnsi="Cambria Math" w:cs="Cambria Math"/>
@@ -4642,11 +3191,27 @@
       </w:r>
       <w:r>
         <w:rPr>
-          <w:rFonts w:asciiTheme="majorHAnsi" w:hAnsiTheme="majorHAnsi" w:cstheme="majorHAnsi"/>
-          <w:sz w:val="24"/>
-          <w:szCs w:val="24"/>
-        </w:rPr>
-        <w:t xml:space="preserve">, </w:t>
+          <w:rFonts w:ascii="Calibri Light" w:hAnsi="Calibri Light" w:cs="Calibri Light"/>
+          <w:sz w:val="24"/>
+          <w:szCs w:val="24"/>
+        </w:rPr>
+        <w:t>”</w:t>
+      </w:r>
+      <w:r>
+        <w:rPr>
+          <w:rFonts w:asciiTheme="majorHAnsi" w:hAnsiTheme="majorHAnsi" w:cstheme="majorHAnsi"/>
+          <w:sz w:val="24"/>
+          <w:szCs w:val="24"/>
+        </w:rPr>
+        <w:t xml:space="preserve"> denotes your surname/s, and </w:t>
+      </w:r>
+      <w:r>
+        <w:rPr>
+          <w:rFonts w:ascii="Calibri Light" w:hAnsi="Calibri Light" w:cs="Calibri Light"/>
+          <w:sz w:val="24"/>
+          <w:szCs w:val="24"/>
+        </w:rPr>
+        <w:t>“</w:t>
       </w:r>
       <w:r>
         <w:rPr>
@@ -4686,307 +3251,7 @@
           <w:sz w:val="24"/>
           <w:szCs w:val="24"/>
         </w:rPr>
-        <w:t xml:space="preserve">, </w:t>
-      </w:r>
-      <w:proofErr w:type="spellStart"/>
-      <w:r>
-        <w:rPr>
-          <w:rFonts w:asciiTheme="majorHAnsi" w:hAnsiTheme="majorHAnsi" w:cstheme="majorHAnsi"/>
-          <w:sz w:val="24"/>
-          <w:szCs w:val="24"/>
-        </w:rPr>
-        <w:t>where</w:t>
-      </w:r>
-      <w:proofErr w:type="spellEnd"/>
-      <w:r>
-        <w:rPr>
-          <w:rFonts w:asciiTheme="majorHAnsi" w:hAnsiTheme="majorHAnsi" w:cstheme="majorHAnsi"/>
-          <w:sz w:val="24"/>
-          <w:szCs w:val="24"/>
-        </w:rPr>
-        <w:t xml:space="preserve"> </w:t>
-      </w:r>
-      <w:r>
-        <w:rPr>
-          <w:rFonts w:ascii="Calibri Light" w:hAnsi="Calibri Light" w:cs="Calibri Light"/>
-          <w:sz w:val="24"/>
-          <w:szCs w:val="24"/>
-        </w:rPr>
-        <w:t>“</w:t>
-      </w:r>
-      <w:r>
-        <w:rPr>
-          <w:rFonts w:ascii="Cambria Math" w:hAnsi="Cambria Math" w:cs="Cambria Math"/>
-          <w:sz w:val="24"/>
-          <w:szCs w:val="24"/>
-        </w:rPr>
-        <w:t>〈</w:t>
-      </w:r>
-      <w:r>
-        <w:rPr>
-          <w:rFonts w:asciiTheme="majorHAnsi" w:hAnsiTheme="majorHAnsi" w:cstheme="majorHAnsi"/>
-          <w:sz w:val="24"/>
-          <w:szCs w:val="24"/>
-        </w:rPr>
-        <w:t>id-</w:t>
-      </w:r>
-      <w:proofErr w:type="spellStart"/>
-      <w:r>
-        <w:rPr>
-          <w:rFonts w:asciiTheme="majorHAnsi" w:hAnsiTheme="majorHAnsi" w:cstheme="majorHAnsi"/>
-          <w:sz w:val="24"/>
-          <w:szCs w:val="24"/>
-        </w:rPr>
-        <w:t>number</w:t>
-      </w:r>
-      <w:proofErr w:type="spellEnd"/>
-      <w:r>
-        <w:rPr>
-          <w:rFonts w:ascii="Cambria Math" w:hAnsi="Cambria Math" w:cs="Cambria Math"/>
-          <w:sz w:val="24"/>
-          <w:szCs w:val="24"/>
-        </w:rPr>
-        <w:t>〉</w:t>
-      </w:r>
-      <w:r>
-        <w:rPr>
-          <w:rFonts w:ascii="Calibri Light" w:hAnsi="Calibri Light" w:cs="Calibri Light"/>
-          <w:sz w:val="24"/>
-          <w:szCs w:val="24"/>
-        </w:rPr>
-        <w:t>”</w:t>
-      </w:r>
-      <w:r>
-        <w:rPr>
-          <w:rFonts w:asciiTheme="majorHAnsi" w:hAnsiTheme="majorHAnsi" w:cstheme="majorHAnsi"/>
-          <w:sz w:val="24"/>
-          <w:szCs w:val="24"/>
-        </w:rPr>
-        <w:t xml:space="preserve"> denotes </w:t>
-      </w:r>
-      <w:proofErr w:type="spellStart"/>
-      <w:r>
-        <w:rPr>
-          <w:rFonts w:asciiTheme="majorHAnsi" w:hAnsiTheme="majorHAnsi" w:cstheme="majorHAnsi"/>
-          <w:sz w:val="24"/>
-          <w:szCs w:val="24"/>
-        </w:rPr>
-        <w:t>your</w:t>
-      </w:r>
-      <w:proofErr w:type="spellEnd"/>
-      <w:r>
-        <w:rPr>
-          <w:rFonts w:asciiTheme="majorHAnsi" w:hAnsiTheme="majorHAnsi" w:cstheme="majorHAnsi"/>
-          <w:sz w:val="24"/>
-          <w:szCs w:val="24"/>
-        </w:rPr>
-        <w:t xml:space="preserve"> DNI, NIE, </w:t>
-      </w:r>
-      <w:proofErr w:type="spellStart"/>
-      <w:r>
-        <w:rPr>
-          <w:rFonts w:asciiTheme="majorHAnsi" w:hAnsiTheme="majorHAnsi" w:cstheme="majorHAnsi"/>
-          <w:sz w:val="24"/>
-          <w:szCs w:val="24"/>
-        </w:rPr>
-        <w:t>or</w:t>
-      </w:r>
-      <w:proofErr w:type="spellEnd"/>
-      <w:r>
-        <w:rPr>
-          <w:rFonts w:asciiTheme="majorHAnsi" w:hAnsiTheme="majorHAnsi" w:cstheme="majorHAnsi"/>
-          <w:sz w:val="24"/>
-          <w:szCs w:val="24"/>
-        </w:rPr>
-        <w:t xml:space="preserve"> </w:t>
-      </w:r>
-      <w:proofErr w:type="spellStart"/>
-      <w:r>
-        <w:rPr>
-          <w:rFonts w:asciiTheme="majorHAnsi" w:hAnsiTheme="majorHAnsi" w:cstheme="majorHAnsi"/>
-          <w:sz w:val="24"/>
-          <w:szCs w:val="24"/>
-        </w:rPr>
-        <w:t>passport</w:t>
-      </w:r>
-      <w:proofErr w:type="spellEnd"/>
-      <w:r>
-        <w:rPr>
-          <w:rFonts w:asciiTheme="majorHAnsi" w:hAnsiTheme="majorHAnsi" w:cstheme="majorHAnsi"/>
-          <w:sz w:val="24"/>
-          <w:szCs w:val="24"/>
-        </w:rPr>
-        <w:t xml:space="preserve"> </w:t>
-      </w:r>
-      <w:proofErr w:type="spellStart"/>
-      <w:r>
-        <w:rPr>
-          <w:rFonts w:asciiTheme="majorHAnsi" w:hAnsiTheme="majorHAnsi" w:cstheme="majorHAnsi"/>
-          <w:sz w:val="24"/>
-          <w:szCs w:val="24"/>
-        </w:rPr>
-        <w:t>number</w:t>
-      </w:r>
-      <w:proofErr w:type="spellEnd"/>
-      <w:r>
-        <w:rPr>
-          <w:rFonts w:asciiTheme="majorHAnsi" w:hAnsiTheme="majorHAnsi" w:cstheme="majorHAnsi"/>
-          <w:sz w:val="24"/>
-          <w:szCs w:val="24"/>
-        </w:rPr>
-        <w:t xml:space="preserve">, </w:t>
-      </w:r>
-      <w:r>
-        <w:rPr>
-          <w:rFonts w:ascii="Calibri Light" w:hAnsi="Calibri Light" w:cs="Calibri Light"/>
-          <w:sz w:val="24"/>
-          <w:szCs w:val="24"/>
-        </w:rPr>
-        <w:t>“</w:t>
-      </w:r>
-      <w:r>
-        <w:rPr>
-          <w:rFonts w:ascii="Cambria Math" w:hAnsi="Cambria Math" w:cs="Cambria Math"/>
-          <w:sz w:val="24"/>
-          <w:szCs w:val="24"/>
-        </w:rPr>
-        <w:t>〈</w:t>
-      </w:r>
-      <w:proofErr w:type="spellStart"/>
-      <w:r>
-        <w:rPr>
-          <w:rFonts w:asciiTheme="majorHAnsi" w:hAnsiTheme="majorHAnsi" w:cstheme="majorHAnsi"/>
-          <w:sz w:val="24"/>
-          <w:szCs w:val="24"/>
-        </w:rPr>
-        <w:t>surname</w:t>
-      </w:r>
-      <w:proofErr w:type="spellEnd"/>
-      <w:r>
-        <w:rPr>
-          <w:rFonts w:ascii="Cambria Math" w:hAnsi="Cambria Math" w:cs="Cambria Math"/>
-          <w:sz w:val="24"/>
-          <w:szCs w:val="24"/>
-        </w:rPr>
-        <w:t>〉</w:t>
-      </w:r>
-      <w:r>
-        <w:rPr>
-          <w:rFonts w:ascii="Calibri Light" w:hAnsi="Calibri Light" w:cs="Calibri Light"/>
-          <w:sz w:val="24"/>
-          <w:szCs w:val="24"/>
-        </w:rPr>
-        <w:t>”</w:t>
-      </w:r>
-      <w:r>
-        <w:rPr>
-          <w:rFonts w:asciiTheme="majorHAnsi" w:hAnsiTheme="majorHAnsi" w:cstheme="majorHAnsi"/>
-          <w:sz w:val="24"/>
-          <w:szCs w:val="24"/>
-        </w:rPr>
-        <w:t xml:space="preserve"> denotes </w:t>
-      </w:r>
-      <w:proofErr w:type="spellStart"/>
-      <w:r>
-        <w:rPr>
-          <w:rFonts w:asciiTheme="majorHAnsi" w:hAnsiTheme="majorHAnsi" w:cstheme="majorHAnsi"/>
-          <w:sz w:val="24"/>
-          <w:szCs w:val="24"/>
-        </w:rPr>
-        <w:t>your</w:t>
-      </w:r>
-      <w:proofErr w:type="spellEnd"/>
-      <w:r>
-        <w:rPr>
-          <w:rFonts w:asciiTheme="majorHAnsi" w:hAnsiTheme="majorHAnsi" w:cstheme="majorHAnsi"/>
-          <w:sz w:val="24"/>
-          <w:szCs w:val="24"/>
-        </w:rPr>
-        <w:t xml:space="preserve"> </w:t>
-      </w:r>
-      <w:proofErr w:type="spellStart"/>
-      <w:r>
-        <w:rPr>
-          <w:rFonts w:asciiTheme="majorHAnsi" w:hAnsiTheme="majorHAnsi" w:cstheme="majorHAnsi"/>
-          <w:sz w:val="24"/>
-          <w:szCs w:val="24"/>
-        </w:rPr>
-        <w:t>surname</w:t>
-      </w:r>
-      <w:proofErr w:type="spellEnd"/>
-      <w:r>
-        <w:rPr>
-          <w:rFonts w:asciiTheme="majorHAnsi" w:hAnsiTheme="majorHAnsi" w:cstheme="majorHAnsi"/>
-          <w:sz w:val="24"/>
-          <w:szCs w:val="24"/>
-        </w:rPr>
-        <w:t xml:space="preserve">/s, and </w:t>
-      </w:r>
-      <w:r>
-        <w:rPr>
-          <w:rFonts w:ascii="Calibri Light" w:hAnsi="Calibri Light" w:cs="Calibri Light"/>
-          <w:sz w:val="24"/>
-          <w:szCs w:val="24"/>
-        </w:rPr>
-        <w:t>“</w:t>
-      </w:r>
-      <w:r>
-        <w:rPr>
-          <w:rFonts w:ascii="Cambria Math" w:hAnsi="Cambria Math" w:cs="Cambria Math"/>
-          <w:sz w:val="24"/>
-          <w:szCs w:val="24"/>
-        </w:rPr>
-        <w:t>〈</w:t>
-      </w:r>
-      <w:r>
-        <w:rPr>
-          <w:rFonts w:asciiTheme="majorHAnsi" w:hAnsiTheme="majorHAnsi" w:cstheme="majorHAnsi"/>
-          <w:sz w:val="24"/>
-          <w:szCs w:val="24"/>
-        </w:rPr>
-        <w:t>name</w:t>
-      </w:r>
-      <w:r>
-        <w:rPr>
-          <w:rFonts w:ascii="Cambria Math" w:hAnsi="Cambria Math" w:cs="Cambria Math"/>
-          <w:sz w:val="24"/>
-          <w:szCs w:val="24"/>
-        </w:rPr>
-        <w:t>〉</w:t>
-      </w:r>
-      <w:r>
-        <w:rPr>
-          <w:rFonts w:ascii="Calibri Light" w:hAnsi="Calibri Light" w:cs="Calibri Light"/>
-          <w:sz w:val="24"/>
-          <w:szCs w:val="24"/>
-        </w:rPr>
-        <w:t>”</w:t>
-      </w:r>
-      <w:r>
-        <w:rPr>
-          <w:rFonts w:asciiTheme="majorHAnsi" w:hAnsiTheme="majorHAnsi" w:cstheme="majorHAnsi"/>
-          <w:sz w:val="24"/>
-          <w:szCs w:val="24"/>
-        </w:rPr>
-        <w:t xml:space="preserve"> denotes </w:t>
-      </w:r>
-      <w:proofErr w:type="spellStart"/>
-      <w:r>
-        <w:rPr>
-          <w:rFonts w:asciiTheme="majorHAnsi" w:hAnsiTheme="majorHAnsi" w:cstheme="majorHAnsi"/>
-          <w:sz w:val="24"/>
-          <w:szCs w:val="24"/>
-        </w:rPr>
-        <w:t>your</w:t>
-      </w:r>
-      <w:proofErr w:type="spellEnd"/>
-      <w:r>
-        <w:rPr>
-          <w:rFonts w:asciiTheme="majorHAnsi" w:hAnsiTheme="majorHAnsi" w:cstheme="majorHAnsi"/>
-          <w:sz w:val="24"/>
-          <w:szCs w:val="24"/>
-        </w:rPr>
-        <w:t xml:space="preserve"> name/s.</w:t>
+        <w:t xml:space="preserve"> denotes your name/s.</w:t>
       </w:r>
     </w:p>
     <w:p>
@@ -5009,468 +3274,8 @@
           <w:sz w:val="24"/>
           <w:szCs w:val="24"/>
         </w:rPr>
-        <w:t xml:space="preserve">Tarea 3: </w:t>
-      </w:r>
-      <w:proofErr w:type="spellStart"/>
-      <w:r>
-        <w:rPr>
-          <w:rFonts w:asciiTheme="majorHAnsi" w:hAnsiTheme="majorHAnsi" w:cstheme="majorHAnsi"/>
-          <w:sz w:val="24"/>
-          <w:szCs w:val="24"/>
-        </w:rPr>
-        <w:t>The</w:t>
-      </w:r>
-      <w:proofErr w:type="spellEnd"/>
-      <w:r>
-        <w:rPr>
-          <w:rFonts w:asciiTheme="majorHAnsi" w:hAnsiTheme="majorHAnsi" w:cstheme="majorHAnsi"/>
-          <w:sz w:val="24"/>
-          <w:szCs w:val="24"/>
-        </w:rPr>
-        <w:t xml:space="preserve"> </w:t>
-      </w:r>
-      <w:proofErr w:type="spellStart"/>
-      <w:r>
-        <w:rPr>
-          <w:rFonts w:asciiTheme="majorHAnsi" w:hAnsiTheme="majorHAnsi" w:cstheme="majorHAnsi"/>
-          <w:sz w:val="24"/>
-          <w:szCs w:val="24"/>
-        </w:rPr>
-        <w:t>system</w:t>
-      </w:r>
-      <w:proofErr w:type="spellEnd"/>
-      <w:r>
-        <w:rPr>
-          <w:rFonts w:asciiTheme="majorHAnsi" w:hAnsiTheme="majorHAnsi" w:cstheme="majorHAnsi"/>
-          <w:sz w:val="24"/>
-          <w:szCs w:val="24"/>
-        </w:rPr>
-        <w:t xml:space="preserve"> </w:t>
-      </w:r>
-      <w:proofErr w:type="spellStart"/>
-      <w:r>
-        <w:rPr>
-          <w:rFonts w:asciiTheme="majorHAnsi" w:hAnsiTheme="majorHAnsi" w:cstheme="majorHAnsi"/>
-          <w:sz w:val="24"/>
-          <w:szCs w:val="24"/>
-        </w:rPr>
-        <w:t>must</w:t>
-      </w:r>
-      <w:proofErr w:type="spellEnd"/>
-      <w:r>
-        <w:rPr>
-          <w:rFonts w:asciiTheme="majorHAnsi" w:hAnsiTheme="majorHAnsi" w:cstheme="majorHAnsi"/>
-          <w:sz w:val="24"/>
-          <w:szCs w:val="24"/>
-        </w:rPr>
-        <w:t xml:space="preserve"> be </w:t>
-      </w:r>
-      <w:proofErr w:type="spellStart"/>
-      <w:r>
-        <w:rPr>
-          <w:rFonts w:asciiTheme="majorHAnsi" w:hAnsiTheme="majorHAnsi" w:cstheme="majorHAnsi"/>
-          <w:sz w:val="24"/>
-          <w:szCs w:val="24"/>
-        </w:rPr>
-        <w:t>internationalised</w:t>
-      </w:r>
-      <w:proofErr w:type="spellEnd"/>
-      <w:r>
-        <w:rPr>
-          <w:rFonts w:asciiTheme="majorHAnsi" w:hAnsiTheme="majorHAnsi" w:cstheme="majorHAnsi"/>
-          <w:sz w:val="24"/>
-          <w:szCs w:val="24"/>
-        </w:rPr>
-        <w:t xml:space="preserve"> in English and </w:t>
-      </w:r>
-      <w:proofErr w:type="spellStart"/>
-      <w:r>
-        <w:rPr>
-          <w:rFonts w:asciiTheme="majorHAnsi" w:hAnsiTheme="majorHAnsi" w:cstheme="majorHAnsi"/>
-          <w:sz w:val="24"/>
-          <w:szCs w:val="24"/>
-        </w:rPr>
-        <w:t>Spanish</w:t>
-      </w:r>
-      <w:proofErr w:type="spellEnd"/>
-      <w:r>
-        <w:rPr>
-          <w:rFonts w:asciiTheme="majorHAnsi" w:hAnsiTheme="majorHAnsi" w:cstheme="majorHAnsi"/>
-          <w:sz w:val="24"/>
-          <w:szCs w:val="24"/>
-        </w:rPr>
-        <w:t xml:space="preserve">. </w:t>
-      </w:r>
-      <w:proofErr w:type="spellStart"/>
-      <w:r>
-        <w:rPr>
-          <w:rFonts w:asciiTheme="majorHAnsi" w:hAnsiTheme="majorHAnsi" w:cstheme="majorHAnsi"/>
-          <w:sz w:val="24"/>
-          <w:szCs w:val="24"/>
-        </w:rPr>
-        <w:t>Other</w:t>
-      </w:r>
-      <w:proofErr w:type="spellEnd"/>
-      <w:r>
-        <w:rPr>
-          <w:rFonts w:asciiTheme="majorHAnsi" w:hAnsiTheme="majorHAnsi" w:cstheme="majorHAnsi"/>
-          <w:sz w:val="24"/>
-          <w:szCs w:val="24"/>
-        </w:rPr>
-        <w:t xml:space="preserve"> mainstream </w:t>
-      </w:r>
-      <w:proofErr w:type="spellStart"/>
-      <w:r>
-        <w:rPr>
-          <w:rFonts w:asciiTheme="majorHAnsi" w:hAnsiTheme="majorHAnsi" w:cstheme="majorHAnsi"/>
-          <w:sz w:val="24"/>
-          <w:szCs w:val="24"/>
-        </w:rPr>
-        <w:t>languages</w:t>
-      </w:r>
-      <w:proofErr w:type="spellEnd"/>
-      <w:r>
-        <w:rPr>
-          <w:rFonts w:asciiTheme="majorHAnsi" w:hAnsiTheme="majorHAnsi" w:cstheme="majorHAnsi"/>
-          <w:sz w:val="24"/>
-          <w:szCs w:val="24"/>
-        </w:rPr>
-        <w:t xml:space="preserve"> are </w:t>
-      </w:r>
-      <w:proofErr w:type="spellStart"/>
-      <w:r>
-        <w:rPr>
-          <w:rFonts w:asciiTheme="majorHAnsi" w:hAnsiTheme="majorHAnsi" w:cstheme="majorHAnsi"/>
-          <w:sz w:val="24"/>
-          <w:szCs w:val="24"/>
-        </w:rPr>
-        <w:t>welcome</w:t>
-      </w:r>
-      <w:proofErr w:type="spellEnd"/>
-      <w:r>
-        <w:rPr>
-          <w:rFonts w:asciiTheme="majorHAnsi" w:hAnsiTheme="majorHAnsi" w:cstheme="majorHAnsi"/>
-          <w:sz w:val="24"/>
-          <w:szCs w:val="24"/>
-        </w:rPr>
-        <w:t xml:space="preserve">, </w:t>
-      </w:r>
-      <w:proofErr w:type="spellStart"/>
-      <w:r>
-        <w:rPr>
-          <w:rFonts w:asciiTheme="majorHAnsi" w:hAnsiTheme="majorHAnsi" w:cstheme="majorHAnsi"/>
-          <w:sz w:val="24"/>
-          <w:szCs w:val="24"/>
-        </w:rPr>
-        <w:t>but</w:t>
-      </w:r>
-      <w:proofErr w:type="spellEnd"/>
-      <w:r>
-        <w:rPr>
-          <w:rFonts w:asciiTheme="majorHAnsi" w:hAnsiTheme="majorHAnsi" w:cstheme="majorHAnsi"/>
-          <w:sz w:val="24"/>
-          <w:szCs w:val="24"/>
-        </w:rPr>
-        <w:t xml:space="preserve"> </w:t>
-      </w:r>
-      <w:proofErr w:type="spellStart"/>
-      <w:r>
-        <w:rPr>
-          <w:rFonts w:asciiTheme="majorHAnsi" w:hAnsiTheme="majorHAnsi" w:cstheme="majorHAnsi"/>
-          <w:sz w:val="24"/>
-          <w:szCs w:val="24"/>
-        </w:rPr>
-        <w:t>not</w:t>
-      </w:r>
-      <w:proofErr w:type="spellEnd"/>
-      <w:r>
-        <w:rPr>
-          <w:rFonts w:asciiTheme="majorHAnsi" w:hAnsiTheme="majorHAnsi" w:cstheme="majorHAnsi"/>
-          <w:sz w:val="24"/>
-          <w:szCs w:val="24"/>
-        </w:rPr>
-        <w:t xml:space="preserve"> </w:t>
-      </w:r>
-      <w:proofErr w:type="spellStart"/>
-      <w:r>
-        <w:rPr>
-          <w:rFonts w:asciiTheme="majorHAnsi" w:hAnsiTheme="majorHAnsi" w:cstheme="majorHAnsi"/>
-          <w:sz w:val="24"/>
-          <w:szCs w:val="24"/>
-        </w:rPr>
-        <w:t>required</w:t>
-      </w:r>
-      <w:proofErr w:type="spellEnd"/>
-      <w:r>
-        <w:rPr>
-          <w:rFonts w:asciiTheme="majorHAnsi" w:hAnsiTheme="majorHAnsi" w:cstheme="majorHAnsi"/>
-          <w:sz w:val="24"/>
-          <w:szCs w:val="24"/>
-        </w:rPr>
-        <w:t xml:space="preserve">. </w:t>
-      </w:r>
-      <w:proofErr w:type="spellStart"/>
-      <w:r>
-        <w:rPr>
-          <w:rFonts w:asciiTheme="majorHAnsi" w:hAnsiTheme="majorHAnsi" w:cstheme="majorHAnsi"/>
-          <w:sz w:val="24"/>
-          <w:szCs w:val="24"/>
-        </w:rPr>
-        <w:t>This</w:t>
-      </w:r>
-      <w:proofErr w:type="spellEnd"/>
-      <w:r>
-        <w:rPr>
-          <w:rFonts w:asciiTheme="majorHAnsi" w:hAnsiTheme="majorHAnsi" w:cstheme="majorHAnsi"/>
-          <w:sz w:val="24"/>
-          <w:szCs w:val="24"/>
-        </w:rPr>
-        <w:t xml:space="preserve"> </w:t>
-      </w:r>
-      <w:proofErr w:type="spellStart"/>
-      <w:r>
-        <w:rPr>
-          <w:rFonts w:asciiTheme="majorHAnsi" w:hAnsiTheme="majorHAnsi" w:cstheme="majorHAnsi"/>
-          <w:sz w:val="24"/>
-          <w:szCs w:val="24"/>
-        </w:rPr>
-        <w:t>requirement</w:t>
-      </w:r>
-      <w:proofErr w:type="spellEnd"/>
-      <w:r>
-        <w:rPr>
-          <w:rFonts w:asciiTheme="majorHAnsi" w:hAnsiTheme="majorHAnsi" w:cstheme="majorHAnsi"/>
-          <w:sz w:val="24"/>
-          <w:szCs w:val="24"/>
-        </w:rPr>
-        <w:t xml:space="preserve"> </w:t>
-      </w:r>
-      <w:proofErr w:type="spellStart"/>
-      <w:r>
-        <w:rPr>
-          <w:rFonts w:asciiTheme="majorHAnsi" w:hAnsiTheme="majorHAnsi" w:cstheme="majorHAnsi"/>
-          <w:sz w:val="24"/>
-          <w:szCs w:val="24"/>
-        </w:rPr>
-        <w:t>must</w:t>
-      </w:r>
-      <w:proofErr w:type="spellEnd"/>
-      <w:r>
-        <w:rPr>
-          <w:rFonts w:asciiTheme="majorHAnsi" w:hAnsiTheme="majorHAnsi" w:cstheme="majorHAnsi"/>
-          <w:sz w:val="24"/>
-          <w:szCs w:val="24"/>
-        </w:rPr>
-        <w:t xml:space="preserve"> be </w:t>
-      </w:r>
-      <w:proofErr w:type="spellStart"/>
-      <w:r>
-        <w:rPr>
-          <w:rFonts w:asciiTheme="majorHAnsi" w:hAnsiTheme="majorHAnsi" w:cstheme="majorHAnsi"/>
-          <w:sz w:val="24"/>
-          <w:szCs w:val="24"/>
-        </w:rPr>
-        <w:t>fulfilled</w:t>
-      </w:r>
-      <w:proofErr w:type="spellEnd"/>
-      <w:r>
-        <w:rPr>
-          <w:rFonts w:asciiTheme="majorHAnsi" w:hAnsiTheme="majorHAnsi" w:cstheme="majorHAnsi"/>
-          <w:sz w:val="24"/>
-          <w:szCs w:val="24"/>
-        </w:rPr>
-        <w:t xml:space="preserve"> in </w:t>
-      </w:r>
-      <w:proofErr w:type="spellStart"/>
-      <w:r>
-        <w:rPr>
-          <w:rFonts w:asciiTheme="majorHAnsi" w:hAnsiTheme="majorHAnsi" w:cstheme="majorHAnsi"/>
-          <w:sz w:val="24"/>
-          <w:szCs w:val="24"/>
-        </w:rPr>
-        <w:t>this</w:t>
-      </w:r>
-      <w:proofErr w:type="spellEnd"/>
-      <w:r>
-        <w:rPr>
-          <w:rFonts w:asciiTheme="majorHAnsi" w:hAnsiTheme="majorHAnsi" w:cstheme="majorHAnsi"/>
-          <w:sz w:val="24"/>
-          <w:szCs w:val="24"/>
-        </w:rPr>
-        <w:t xml:space="preserve"> and </w:t>
-      </w:r>
-      <w:proofErr w:type="spellStart"/>
-      <w:r>
-        <w:rPr>
-          <w:rFonts w:asciiTheme="majorHAnsi" w:hAnsiTheme="majorHAnsi" w:cstheme="majorHAnsi"/>
-          <w:sz w:val="24"/>
-          <w:szCs w:val="24"/>
-        </w:rPr>
-        <w:t>every</w:t>
-      </w:r>
-      <w:proofErr w:type="spellEnd"/>
-      <w:r>
-        <w:rPr>
-          <w:rFonts w:asciiTheme="majorHAnsi" w:hAnsiTheme="majorHAnsi" w:cstheme="majorHAnsi"/>
-          <w:sz w:val="24"/>
-          <w:szCs w:val="24"/>
-        </w:rPr>
-        <w:t xml:space="preserve"> </w:t>
-      </w:r>
-      <w:proofErr w:type="spellStart"/>
-      <w:r>
-        <w:rPr>
-          <w:rFonts w:asciiTheme="majorHAnsi" w:hAnsiTheme="majorHAnsi" w:cstheme="majorHAnsi"/>
-          <w:sz w:val="24"/>
-          <w:szCs w:val="24"/>
-        </w:rPr>
-        <w:t>subsequent</w:t>
-      </w:r>
-      <w:proofErr w:type="spellEnd"/>
-      <w:r>
-        <w:rPr>
-          <w:rFonts w:asciiTheme="majorHAnsi" w:hAnsiTheme="majorHAnsi" w:cstheme="majorHAnsi"/>
-          <w:sz w:val="24"/>
-          <w:szCs w:val="24"/>
-        </w:rPr>
-        <w:t xml:space="preserve"> </w:t>
-      </w:r>
-      <w:proofErr w:type="spellStart"/>
-      <w:r>
-        <w:rPr>
-          <w:rFonts w:asciiTheme="majorHAnsi" w:hAnsiTheme="majorHAnsi" w:cstheme="majorHAnsi"/>
-          <w:sz w:val="24"/>
-          <w:szCs w:val="24"/>
-        </w:rPr>
-        <w:t>group</w:t>
-      </w:r>
-      <w:proofErr w:type="spellEnd"/>
-      <w:r>
-        <w:rPr>
-          <w:rFonts w:asciiTheme="majorHAnsi" w:hAnsiTheme="majorHAnsi" w:cstheme="majorHAnsi"/>
-          <w:sz w:val="24"/>
-          <w:szCs w:val="24"/>
-        </w:rPr>
-        <w:t xml:space="preserve"> </w:t>
-      </w:r>
-      <w:proofErr w:type="spellStart"/>
-      <w:r>
-        <w:rPr>
-          <w:rFonts w:asciiTheme="majorHAnsi" w:hAnsiTheme="majorHAnsi" w:cstheme="majorHAnsi"/>
-          <w:sz w:val="24"/>
-          <w:szCs w:val="24"/>
-        </w:rPr>
-        <w:t>or</w:t>
-      </w:r>
-      <w:proofErr w:type="spellEnd"/>
-      <w:r>
-        <w:rPr>
-          <w:rFonts w:asciiTheme="majorHAnsi" w:hAnsiTheme="majorHAnsi" w:cstheme="majorHAnsi"/>
-          <w:sz w:val="24"/>
-          <w:szCs w:val="24"/>
-        </w:rPr>
-        <w:t xml:space="preserve"> individual </w:t>
-      </w:r>
-      <w:proofErr w:type="spellStart"/>
-      <w:r>
-        <w:rPr>
-          <w:rFonts w:asciiTheme="majorHAnsi" w:hAnsiTheme="majorHAnsi" w:cstheme="majorHAnsi"/>
-          <w:sz w:val="24"/>
-          <w:szCs w:val="24"/>
-        </w:rPr>
-        <w:t>deliverable</w:t>
-      </w:r>
-      <w:proofErr w:type="spellEnd"/>
-      <w:r>
-        <w:rPr>
-          <w:rFonts w:asciiTheme="majorHAnsi" w:hAnsiTheme="majorHAnsi" w:cstheme="majorHAnsi"/>
-          <w:sz w:val="24"/>
-          <w:szCs w:val="24"/>
-        </w:rPr>
-        <w:t xml:space="preserve"> </w:t>
-      </w:r>
-      <w:proofErr w:type="spellStart"/>
-      <w:r>
-        <w:rPr>
-          <w:rFonts w:asciiTheme="majorHAnsi" w:hAnsiTheme="majorHAnsi" w:cstheme="majorHAnsi"/>
-          <w:sz w:val="24"/>
-          <w:szCs w:val="24"/>
-        </w:rPr>
-        <w:t>for</w:t>
-      </w:r>
-      <w:proofErr w:type="spellEnd"/>
-      <w:r>
-        <w:rPr>
-          <w:rFonts w:asciiTheme="majorHAnsi" w:hAnsiTheme="majorHAnsi" w:cstheme="majorHAnsi"/>
-          <w:sz w:val="24"/>
-          <w:szCs w:val="24"/>
-        </w:rPr>
-        <w:t xml:space="preserve"> </w:t>
-      </w:r>
-      <w:proofErr w:type="spellStart"/>
-      <w:r>
-        <w:rPr>
-          <w:rFonts w:asciiTheme="majorHAnsi" w:hAnsiTheme="majorHAnsi" w:cstheme="majorHAnsi"/>
-          <w:sz w:val="24"/>
-          <w:szCs w:val="24"/>
-        </w:rPr>
-        <w:t>it</w:t>
-      </w:r>
-      <w:proofErr w:type="spellEnd"/>
-      <w:r>
-        <w:rPr>
-          <w:rFonts w:asciiTheme="majorHAnsi" w:hAnsiTheme="majorHAnsi" w:cstheme="majorHAnsi"/>
-          <w:sz w:val="24"/>
-          <w:szCs w:val="24"/>
-        </w:rPr>
-        <w:t xml:space="preserve"> </w:t>
-      </w:r>
-      <w:proofErr w:type="spellStart"/>
-      <w:r>
-        <w:rPr>
-          <w:rFonts w:asciiTheme="majorHAnsi" w:hAnsiTheme="majorHAnsi" w:cstheme="majorHAnsi"/>
-          <w:sz w:val="24"/>
-          <w:szCs w:val="24"/>
-        </w:rPr>
-        <w:t>to</w:t>
-      </w:r>
-      <w:proofErr w:type="spellEnd"/>
-      <w:r>
-        <w:rPr>
-          <w:rFonts w:asciiTheme="majorHAnsi" w:hAnsiTheme="majorHAnsi" w:cstheme="majorHAnsi"/>
-          <w:sz w:val="24"/>
-          <w:szCs w:val="24"/>
-        </w:rPr>
-        <w:t xml:space="preserve"> be </w:t>
-      </w:r>
-      <w:proofErr w:type="spellStart"/>
-      <w:r>
-        <w:rPr>
-          <w:rFonts w:asciiTheme="majorHAnsi" w:hAnsiTheme="majorHAnsi" w:cstheme="majorHAnsi"/>
-          <w:sz w:val="24"/>
-          <w:szCs w:val="24"/>
-        </w:rPr>
-        <w:t>considered</w:t>
-      </w:r>
-      <w:proofErr w:type="spellEnd"/>
-      <w:r>
-        <w:rPr>
-          <w:rFonts w:asciiTheme="majorHAnsi" w:hAnsiTheme="majorHAnsi" w:cstheme="majorHAnsi"/>
-          <w:sz w:val="24"/>
-          <w:szCs w:val="24"/>
-        </w:rPr>
-        <w:t xml:space="preserve"> </w:t>
-      </w:r>
-      <w:proofErr w:type="spellStart"/>
-      <w:r>
-        <w:rPr>
-          <w:rFonts w:asciiTheme="majorHAnsi" w:hAnsiTheme="majorHAnsi" w:cstheme="majorHAnsi"/>
-          <w:sz w:val="24"/>
-          <w:szCs w:val="24"/>
-        </w:rPr>
-        <w:t>valid</w:t>
-      </w:r>
-      <w:proofErr w:type="spellEnd"/>
+        <w:t>Tarea 3: The system must be internationalised in English and Spanish. Other mainstream languages are welcome, but not required. This requirement must be fulfilled in this and every subsequent group or individual deliverable for it to be considered valid</w:t>
+      </w:r>
     </w:p>
     <w:p>
       <w:pPr>
@@ -5492,43 +3297,7 @@
           <w:sz w:val="24"/>
           <w:szCs w:val="24"/>
         </w:rPr>
-        <w:t xml:space="preserve">Tarea 4: Produce a </w:t>
-      </w:r>
-      <w:proofErr w:type="spellStart"/>
-      <w:r>
-        <w:rPr>
-          <w:rFonts w:asciiTheme="majorHAnsi" w:hAnsiTheme="majorHAnsi" w:cstheme="majorHAnsi"/>
-          <w:sz w:val="24"/>
-          <w:szCs w:val="24"/>
-        </w:rPr>
-        <w:t>chartering</w:t>
-      </w:r>
-      <w:proofErr w:type="spellEnd"/>
-      <w:r>
-        <w:rPr>
-          <w:rFonts w:asciiTheme="majorHAnsi" w:hAnsiTheme="majorHAnsi" w:cstheme="majorHAnsi"/>
-          <w:sz w:val="24"/>
-          <w:szCs w:val="24"/>
-        </w:rPr>
-        <w:t xml:space="preserve"> </w:t>
-      </w:r>
-      <w:proofErr w:type="spellStart"/>
-      <w:r>
-        <w:rPr>
-          <w:rFonts w:asciiTheme="majorHAnsi" w:hAnsiTheme="majorHAnsi" w:cstheme="majorHAnsi"/>
-          <w:sz w:val="24"/>
-          <w:szCs w:val="24"/>
-        </w:rPr>
-        <w:t>report</w:t>
-      </w:r>
-      <w:proofErr w:type="spellEnd"/>
-      <w:r>
-        <w:rPr>
-          <w:rFonts w:asciiTheme="majorHAnsi" w:hAnsiTheme="majorHAnsi" w:cstheme="majorHAnsi"/>
-          <w:sz w:val="24"/>
-          <w:szCs w:val="24"/>
-        </w:rPr>
-        <w:t>.</w:t>
+        <w:t>Tarea 4: Produce a chartering report.</w:t>
       </w:r>
     </w:p>
     <w:p>
@@ -5582,61 +3351,7 @@
           <w:sz w:val="24"/>
           <w:szCs w:val="24"/>
         </w:rPr>
-        <w:t xml:space="preserve">Produce </w:t>
-      </w:r>
-      <w:proofErr w:type="spellStart"/>
-      <w:r>
-        <w:rPr>
-          <w:rFonts w:asciiTheme="majorHAnsi" w:hAnsiTheme="majorHAnsi" w:cstheme="majorHAnsi"/>
-          <w:sz w:val="24"/>
-          <w:szCs w:val="24"/>
-        </w:rPr>
-        <w:t>an</w:t>
-      </w:r>
-      <w:proofErr w:type="spellEnd"/>
-      <w:r>
-        <w:rPr>
-          <w:rFonts w:asciiTheme="majorHAnsi" w:hAnsiTheme="majorHAnsi" w:cstheme="majorHAnsi"/>
-          <w:sz w:val="24"/>
-          <w:szCs w:val="24"/>
-        </w:rPr>
-        <w:t xml:space="preserve"> </w:t>
-      </w:r>
-      <w:proofErr w:type="spellStart"/>
-      <w:r>
-        <w:rPr>
-          <w:rFonts w:asciiTheme="majorHAnsi" w:hAnsiTheme="majorHAnsi" w:cstheme="majorHAnsi"/>
-          <w:sz w:val="24"/>
-          <w:szCs w:val="24"/>
-        </w:rPr>
-        <w:t>analysis</w:t>
-      </w:r>
-      <w:proofErr w:type="spellEnd"/>
-      <w:r>
-        <w:rPr>
-          <w:rFonts w:asciiTheme="majorHAnsi" w:hAnsiTheme="majorHAnsi" w:cstheme="majorHAnsi"/>
-          <w:sz w:val="24"/>
-          <w:szCs w:val="24"/>
-        </w:rPr>
-        <w:t xml:space="preserve"> </w:t>
-      </w:r>
-      <w:proofErr w:type="spellStart"/>
-      <w:r>
-        <w:rPr>
-          <w:rFonts w:asciiTheme="majorHAnsi" w:hAnsiTheme="majorHAnsi" w:cstheme="majorHAnsi"/>
-          <w:sz w:val="24"/>
-          <w:szCs w:val="24"/>
-        </w:rPr>
-        <w:t>report</w:t>
-      </w:r>
-      <w:proofErr w:type="spellEnd"/>
-      <w:r>
-        <w:rPr>
-          <w:rFonts w:asciiTheme="majorHAnsi" w:hAnsiTheme="majorHAnsi" w:cstheme="majorHAnsi"/>
-          <w:sz w:val="24"/>
-          <w:szCs w:val="24"/>
-        </w:rPr>
-        <w:t>.</w:t>
+        <w:t>Produce an analysis report.</w:t>
       </w:r>
     </w:p>
     <w:p>
@@ -5659,115 +3374,23 @@
           <w:sz w:val="24"/>
           <w:szCs w:val="24"/>
         </w:rPr>
-        <w:t xml:space="preserve">Tarea 6: Produce </w:t>
-      </w:r>
-      <w:proofErr w:type="spellStart"/>
-      <w:r>
-        <w:rPr>
-          <w:rFonts w:asciiTheme="majorHAnsi" w:hAnsiTheme="majorHAnsi" w:cstheme="majorHAnsi"/>
-          <w:sz w:val="24"/>
-          <w:szCs w:val="24"/>
-        </w:rPr>
-        <w:t>an</w:t>
-      </w:r>
-      <w:proofErr w:type="spellEnd"/>
-      <w:r>
-        <w:rPr>
-          <w:rFonts w:asciiTheme="majorHAnsi" w:hAnsiTheme="majorHAnsi" w:cstheme="majorHAnsi"/>
-          <w:sz w:val="24"/>
-          <w:szCs w:val="24"/>
-        </w:rPr>
-        <w:t xml:space="preserve"> </w:t>
-      </w:r>
-      <w:proofErr w:type="spellStart"/>
-      <w:r>
-        <w:rPr>
-          <w:rFonts w:asciiTheme="majorHAnsi" w:hAnsiTheme="majorHAnsi" w:cstheme="majorHAnsi"/>
-          <w:sz w:val="24"/>
-          <w:szCs w:val="24"/>
-        </w:rPr>
-        <w:t>analysis</w:t>
-      </w:r>
-      <w:proofErr w:type="spellEnd"/>
-      <w:r>
-        <w:rPr>
-          <w:rFonts w:asciiTheme="majorHAnsi" w:hAnsiTheme="majorHAnsi" w:cstheme="majorHAnsi"/>
-          <w:sz w:val="24"/>
-          <w:szCs w:val="24"/>
-        </w:rPr>
-        <w:t xml:space="preserve"> </w:t>
-      </w:r>
-      <w:proofErr w:type="spellStart"/>
-      <w:r>
-        <w:rPr>
-          <w:rFonts w:asciiTheme="majorHAnsi" w:hAnsiTheme="majorHAnsi" w:cstheme="majorHAnsi"/>
-          <w:sz w:val="24"/>
-          <w:szCs w:val="24"/>
-        </w:rPr>
-        <w:t>report</w:t>
-      </w:r>
-      <w:proofErr w:type="spellEnd"/>
-      <w:r>
-        <w:rPr>
-          <w:rFonts w:asciiTheme="majorHAnsi" w:hAnsiTheme="majorHAnsi" w:cstheme="majorHAnsi"/>
-          <w:sz w:val="24"/>
-          <w:szCs w:val="24"/>
-        </w:rPr>
-        <w:t xml:space="preserve"> </w:t>
-      </w:r>
-      <w:proofErr w:type="spellStart"/>
-      <w:r>
-        <w:rPr>
-          <w:rFonts w:asciiTheme="majorHAnsi" w:hAnsiTheme="majorHAnsi" w:cstheme="majorHAnsi"/>
-          <w:sz w:val="24"/>
-          <w:szCs w:val="24"/>
-        </w:rPr>
-        <w:t>regarding</w:t>
-      </w:r>
-      <w:proofErr w:type="spellEnd"/>
-      <w:r>
-        <w:rPr>
-          <w:rFonts w:asciiTheme="majorHAnsi" w:hAnsiTheme="majorHAnsi" w:cstheme="majorHAnsi"/>
-          <w:sz w:val="24"/>
-          <w:szCs w:val="24"/>
-        </w:rPr>
-        <w:t xml:space="preserve"> </w:t>
-      </w:r>
-      <w:proofErr w:type="spellStart"/>
-      <w:r>
-        <w:rPr>
-          <w:rFonts w:asciiTheme="majorHAnsi" w:hAnsiTheme="majorHAnsi" w:cstheme="majorHAnsi"/>
-          <w:sz w:val="24"/>
-          <w:szCs w:val="24"/>
-        </w:rPr>
-        <w:t>this</w:t>
-      </w:r>
-      <w:proofErr w:type="spellEnd"/>
-      <w:r>
-        <w:rPr>
-          <w:rFonts w:asciiTheme="majorHAnsi" w:hAnsiTheme="majorHAnsi" w:cstheme="majorHAnsi"/>
-          <w:sz w:val="24"/>
-          <w:szCs w:val="24"/>
-        </w:rPr>
-        <w:t xml:space="preserve"> </w:t>
-      </w:r>
-      <w:proofErr w:type="spellStart"/>
-      <w:r>
-        <w:rPr>
-          <w:rFonts w:asciiTheme="majorHAnsi" w:hAnsiTheme="majorHAnsi" w:cstheme="majorHAnsi"/>
-          <w:sz w:val="24"/>
-          <w:szCs w:val="24"/>
-        </w:rPr>
-        <w:t>deliverable</w:t>
-      </w:r>
-      <w:proofErr w:type="spellEnd"/>
-      <w:r>
-        <w:rPr>
-          <w:rFonts w:asciiTheme="majorHAnsi" w:hAnsiTheme="majorHAnsi" w:cstheme="majorHAnsi"/>
-          <w:sz w:val="24"/>
-          <w:szCs w:val="24"/>
-        </w:rPr>
-        <w:t>.</w:t>
+        <w:t xml:space="preserve">Tarea 6: Produce an </w:t>
+      </w:r>
+      <w:r>
+        <w:rPr>
+          <w:rFonts w:asciiTheme="majorHAnsi" w:hAnsiTheme="majorHAnsi" w:cstheme="majorHAnsi"/>
+          <w:sz w:val="24"/>
+          <w:szCs w:val="24"/>
+        </w:rPr>
+        <w:t xml:space="preserve">individuals </w:t>
+      </w:r>
+      <w:r>
+        <w:rPr>
+          <w:rFonts w:asciiTheme="majorHAnsi" w:hAnsiTheme="majorHAnsi" w:cstheme="majorHAnsi"/>
+          <w:sz w:val="24"/>
+          <w:szCs w:val="24"/>
+        </w:rPr>
+        <w:t>report.</w:t>
       </w:r>
     </w:p>
     <w:p>
@@ -5790,61 +3413,7 @@
           <w:sz w:val="24"/>
           <w:szCs w:val="24"/>
         </w:rPr>
-        <w:t xml:space="preserve">Tarea 7: Produce a </w:t>
-      </w:r>
-      <w:proofErr w:type="spellStart"/>
-      <w:r>
-        <w:rPr>
-          <w:rFonts w:asciiTheme="majorHAnsi" w:hAnsiTheme="majorHAnsi" w:cstheme="majorHAnsi"/>
-          <w:sz w:val="24"/>
-          <w:szCs w:val="24"/>
-        </w:rPr>
-        <w:t>planning</w:t>
-      </w:r>
-      <w:proofErr w:type="spellEnd"/>
-      <w:r>
-        <w:rPr>
-          <w:rFonts w:asciiTheme="majorHAnsi" w:hAnsiTheme="majorHAnsi" w:cstheme="majorHAnsi"/>
-          <w:sz w:val="24"/>
-          <w:szCs w:val="24"/>
-        </w:rPr>
-        <w:t xml:space="preserve"> and </w:t>
-      </w:r>
-      <w:proofErr w:type="spellStart"/>
-      <w:r>
-        <w:rPr>
-          <w:rFonts w:asciiTheme="majorHAnsi" w:hAnsiTheme="majorHAnsi" w:cstheme="majorHAnsi"/>
-          <w:sz w:val="24"/>
-          <w:szCs w:val="24"/>
-        </w:rPr>
-        <w:t>progress</w:t>
-      </w:r>
-      <w:proofErr w:type="spellEnd"/>
-      <w:r>
-        <w:rPr>
-          <w:rFonts w:asciiTheme="majorHAnsi" w:hAnsiTheme="majorHAnsi" w:cstheme="majorHAnsi"/>
-          <w:sz w:val="24"/>
-          <w:szCs w:val="24"/>
-        </w:rPr>
-        <w:t xml:space="preserve"> </w:t>
-      </w:r>
-      <w:proofErr w:type="spellStart"/>
-      <w:r>
-        <w:rPr>
-          <w:rFonts w:asciiTheme="majorHAnsi" w:hAnsiTheme="majorHAnsi" w:cstheme="majorHAnsi"/>
-          <w:sz w:val="24"/>
-          <w:szCs w:val="24"/>
-        </w:rPr>
-        <w:t>report</w:t>
-      </w:r>
-      <w:proofErr w:type="spellEnd"/>
-      <w:r>
-        <w:rPr>
-          <w:rFonts w:asciiTheme="majorHAnsi" w:hAnsiTheme="majorHAnsi" w:cstheme="majorHAnsi"/>
-          <w:sz w:val="24"/>
-          <w:szCs w:val="24"/>
-        </w:rPr>
-        <w:t>.</w:t>
+        <w:t>Tarea 7: Produce a planning and progress report.</w:t>
       </w:r>
     </w:p>
     <w:p>
@@ -5867,637 +3436,7 @@
           <w:sz w:val="24"/>
           <w:szCs w:val="24"/>
         </w:rPr>
-        <w:t xml:space="preserve">Tarea 8: Produce a </w:t>
-      </w:r>
-      <w:proofErr w:type="spellStart"/>
-      <w:r>
-        <w:rPr>
-          <w:rFonts w:asciiTheme="majorHAnsi" w:hAnsiTheme="majorHAnsi" w:cstheme="majorHAnsi"/>
-          <w:sz w:val="24"/>
-          <w:szCs w:val="24"/>
-        </w:rPr>
-        <w:t>report</w:t>
-      </w:r>
-      <w:proofErr w:type="spellEnd"/>
-      <w:r>
-        <w:rPr>
-          <w:rFonts w:asciiTheme="majorHAnsi" w:hAnsiTheme="majorHAnsi" w:cstheme="majorHAnsi"/>
-          <w:sz w:val="24"/>
-          <w:szCs w:val="24"/>
-        </w:rPr>
-        <w:t xml:space="preserve"> </w:t>
-      </w:r>
-      <w:proofErr w:type="spellStart"/>
-      <w:r>
-        <w:rPr>
-          <w:rFonts w:asciiTheme="majorHAnsi" w:hAnsiTheme="majorHAnsi" w:cstheme="majorHAnsi"/>
-          <w:sz w:val="24"/>
-          <w:szCs w:val="24"/>
-        </w:rPr>
-        <w:t>on</w:t>
-      </w:r>
-      <w:proofErr w:type="spellEnd"/>
-      <w:r>
-        <w:rPr>
-          <w:rFonts w:asciiTheme="majorHAnsi" w:hAnsiTheme="majorHAnsi" w:cstheme="majorHAnsi"/>
-          <w:sz w:val="24"/>
-          <w:szCs w:val="24"/>
-        </w:rPr>
-        <w:t xml:space="preserve"> </w:t>
-      </w:r>
-      <w:proofErr w:type="spellStart"/>
-      <w:r>
-        <w:rPr>
-          <w:rFonts w:asciiTheme="majorHAnsi" w:hAnsiTheme="majorHAnsi" w:cstheme="majorHAnsi"/>
-          <w:sz w:val="24"/>
-          <w:szCs w:val="24"/>
-        </w:rPr>
-        <w:t>how</w:t>
-      </w:r>
-      <w:proofErr w:type="spellEnd"/>
-      <w:r>
-        <w:rPr>
-          <w:rFonts w:asciiTheme="majorHAnsi" w:hAnsiTheme="majorHAnsi" w:cstheme="majorHAnsi"/>
-          <w:sz w:val="24"/>
-          <w:szCs w:val="24"/>
-        </w:rPr>
-        <w:t xml:space="preserve"> </w:t>
-      </w:r>
-      <w:proofErr w:type="spellStart"/>
-      <w:r>
-        <w:rPr>
-          <w:rFonts w:asciiTheme="majorHAnsi" w:hAnsiTheme="majorHAnsi" w:cstheme="majorHAnsi"/>
-          <w:sz w:val="24"/>
-          <w:szCs w:val="24"/>
-        </w:rPr>
-        <w:t>you</w:t>
-      </w:r>
-      <w:proofErr w:type="spellEnd"/>
-      <w:r>
-        <w:rPr>
-          <w:rFonts w:asciiTheme="majorHAnsi" w:hAnsiTheme="majorHAnsi" w:cstheme="majorHAnsi"/>
-          <w:sz w:val="24"/>
-          <w:szCs w:val="24"/>
-        </w:rPr>
-        <w:t xml:space="preserve"> </w:t>
-      </w:r>
-      <w:proofErr w:type="spellStart"/>
-      <w:r>
-        <w:rPr>
-          <w:rFonts w:asciiTheme="majorHAnsi" w:hAnsiTheme="majorHAnsi" w:cstheme="majorHAnsi"/>
-          <w:sz w:val="24"/>
-          <w:szCs w:val="24"/>
-        </w:rPr>
-        <w:t>have</w:t>
-      </w:r>
-      <w:proofErr w:type="spellEnd"/>
-      <w:r>
-        <w:rPr>
-          <w:rFonts w:asciiTheme="majorHAnsi" w:hAnsiTheme="majorHAnsi" w:cstheme="majorHAnsi"/>
-          <w:sz w:val="24"/>
-          <w:szCs w:val="24"/>
-        </w:rPr>
-        <w:t xml:space="preserve"> set up </w:t>
-      </w:r>
-      <w:proofErr w:type="spellStart"/>
-      <w:r>
-        <w:rPr>
-          <w:rFonts w:asciiTheme="majorHAnsi" w:hAnsiTheme="majorHAnsi" w:cstheme="majorHAnsi"/>
-          <w:sz w:val="24"/>
-          <w:szCs w:val="24"/>
-        </w:rPr>
-        <w:t>your</w:t>
-      </w:r>
-      <w:proofErr w:type="spellEnd"/>
-      <w:r>
-        <w:rPr>
-          <w:rFonts w:asciiTheme="majorHAnsi" w:hAnsiTheme="majorHAnsi" w:cstheme="majorHAnsi"/>
-          <w:sz w:val="24"/>
-          <w:szCs w:val="24"/>
-        </w:rPr>
-        <w:t xml:space="preserve"> </w:t>
-      </w:r>
-      <w:proofErr w:type="spellStart"/>
-      <w:r>
-        <w:rPr>
-          <w:rFonts w:asciiTheme="majorHAnsi" w:hAnsiTheme="majorHAnsi" w:cstheme="majorHAnsi"/>
-          <w:sz w:val="24"/>
-          <w:szCs w:val="24"/>
-        </w:rPr>
-        <w:t>development</w:t>
-      </w:r>
-      <w:proofErr w:type="spellEnd"/>
-      <w:r>
-        <w:rPr>
-          <w:rFonts w:asciiTheme="majorHAnsi" w:hAnsiTheme="majorHAnsi" w:cstheme="majorHAnsi"/>
-          <w:sz w:val="24"/>
-          <w:szCs w:val="24"/>
-        </w:rPr>
-        <w:t xml:space="preserve"> </w:t>
-      </w:r>
-      <w:proofErr w:type="spellStart"/>
-      <w:r>
-        <w:rPr>
-          <w:rFonts w:asciiTheme="majorHAnsi" w:hAnsiTheme="majorHAnsi" w:cstheme="majorHAnsi"/>
-          <w:sz w:val="24"/>
-          <w:szCs w:val="24"/>
-        </w:rPr>
-        <w:t>configuration</w:t>
-      </w:r>
-      <w:proofErr w:type="spellEnd"/>
-      <w:r>
-        <w:rPr>
-          <w:rFonts w:asciiTheme="majorHAnsi" w:hAnsiTheme="majorHAnsi" w:cstheme="majorHAnsi"/>
-          <w:sz w:val="24"/>
-          <w:szCs w:val="24"/>
-        </w:rPr>
-        <w:t xml:space="preserve">. </w:t>
-      </w:r>
-      <w:proofErr w:type="spellStart"/>
-      <w:r>
-        <w:rPr>
-          <w:rFonts w:asciiTheme="majorHAnsi" w:hAnsiTheme="majorHAnsi" w:cstheme="majorHAnsi"/>
-          <w:sz w:val="24"/>
-          <w:szCs w:val="24"/>
-        </w:rPr>
-        <w:t>We</w:t>
-      </w:r>
-      <w:proofErr w:type="spellEnd"/>
-      <w:r>
-        <w:rPr>
-          <w:rFonts w:asciiTheme="majorHAnsi" w:hAnsiTheme="majorHAnsi" w:cstheme="majorHAnsi"/>
-          <w:sz w:val="24"/>
-          <w:szCs w:val="24"/>
-        </w:rPr>
-        <w:t xml:space="preserve"> are </w:t>
-      </w:r>
-      <w:proofErr w:type="spellStart"/>
-      <w:r>
-        <w:rPr>
-          <w:rFonts w:asciiTheme="majorHAnsi" w:hAnsiTheme="majorHAnsi" w:cstheme="majorHAnsi"/>
-          <w:sz w:val="24"/>
-          <w:szCs w:val="24"/>
-        </w:rPr>
-        <w:t>not</w:t>
-      </w:r>
-      <w:proofErr w:type="spellEnd"/>
-      <w:r>
-        <w:rPr>
-          <w:rFonts w:asciiTheme="majorHAnsi" w:hAnsiTheme="majorHAnsi" w:cstheme="majorHAnsi"/>
-          <w:sz w:val="24"/>
-          <w:szCs w:val="24"/>
-        </w:rPr>
-        <w:t xml:space="preserve"> </w:t>
-      </w:r>
-      <w:proofErr w:type="spellStart"/>
-      <w:r>
-        <w:rPr>
-          <w:rFonts w:asciiTheme="majorHAnsi" w:hAnsiTheme="majorHAnsi" w:cstheme="majorHAnsi"/>
-          <w:sz w:val="24"/>
-          <w:szCs w:val="24"/>
-        </w:rPr>
-        <w:t>asking</w:t>
-      </w:r>
-      <w:proofErr w:type="spellEnd"/>
-      <w:r>
-        <w:rPr>
-          <w:rFonts w:asciiTheme="majorHAnsi" w:hAnsiTheme="majorHAnsi" w:cstheme="majorHAnsi"/>
-          <w:sz w:val="24"/>
-          <w:szCs w:val="24"/>
-        </w:rPr>
-        <w:t xml:space="preserve"> </w:t>
-      </w:r>
-      <w:proofErr w:type="spellStart"/>
-      <w:r>
-        <w:rPr>
-          <w:rFonts w:asciiTheme="majorHAnsi" w:hAnsiTheme="majorHAnsi" w:cstheme="majorHAnsi"/>
-          <w:sz w:val="24"/>
-          <w:szCs w:val="24"/>
-        </w:rPr>
-        <w:t>you</w:t>
-      </w:r>
-      <w:proofErr w:type="spellEnd"/>
-      <w:r>
-        <w:rPr>
-          <w:rFonts w:asciiTheme="majorHAnsi" w:hAnsiTheme="majorHAnsi" w:cstheme="majorHAnsi"/>
-          <w:sz w:val="24"/>
-          <w:szCs w:val="24"/>
-        </w:rPr>
-        <w:t xml:space="preserve"> </w:t>
-      </w:r>
-      <w:proofErr w:type="spellStart"/>
-      <w:r>
-        <w:rPr>
-          <w:rFonts w:asciiTheme="majorHAnsi" w:hAnsiTheme="majorHAnsi" w:cstheme="majorHAnsi"/>
-          <w:sz w:val="24"/>
-          <w:szCs w:val="24"/>
-        </w:rPr>
-        <w:t>to</w:t>
-      </w:r>
-      <w:proofErr w:type="spellEnd"/>
-      <w:r>
-        <w:rPr>
-          <w:rFonts w:asciiTheme="majorHAnsi" w:hAnsiTheme="majorHAnsi" w:cstheme="majorHAnsi"/>
-          <w:sz w:val="24"/>
-          <w:szCs w:val="24"/>
-        </w:rPr>
-        <w:t xml:space="preserve"> reproduce </w:t>
-      </w:r>
-      <w:proofErr w:type="spellStart"/>
-      <w:r>
-        <w:rPr>
-          <w:rFonts w:asciiTheme="majorHAnsi" w:hAnsiTheme="majorHAnsi" w:cstheme="majorHAnsi"/>
-          <w:sz w:val="24"/>
-          <w:szCs w:val="24"/>
-        </w:rPr>
-        <w:t>the</w:t>
-      </w:r>
-      <w:proofErr w:type="spellEnd"/>
-      <w:r>
-        <w:rPr>
-          <w:rFonts w:asciiTheme="majorHAnsi" w:hAnsiTheme="majorHAnsi" w:cstheme="majorHAnsi"/>
-          <w:sz w:val="24"/>
-          <w:szCs w:val="24"/>
-        </w:rPr>
-        <w:t xml:space="preserve"> </w:t>
-      </w:r>
-      <w:proofErr w:type="spellStart"/>
-      <w:r>
-        <w:rPr>
-          <w:rFonts w:asciiTheme="majorHAnsi" w:hAnsiTheme="majorHAnsi" w:cstheme="majorHAnsi"/>
-          <w:sz w:val="24"/>
-          <w:szCs w:val="24"/>
-        </w:rPr>
-        <w:t>guidelines</w:t>
-      </w:r>
-      <w:proofErr w:type="spellEnd"/>
-      <w:r>
-        <w:rPr>
-          <w:rFonts w:asciiTheme="majorHAnsi" w:hAnsiTheme="majorHAnsi" w:cstheme="majorHAnsi"/>
-          <w:sz w:val="24"/>
-          <w:szCs w:val="24"/>
-        </w:rPr>
-        <w:t xml:space="preserve"> </w:t>
-      </w:r>
-      <w:proofErr w:type="spellStart"/>
-      <w:r>
-        <w:rPr>
-          <w:rFonts w:asciiTheme="majorHAnsi" w:hAnsiTheme="majorHAnsi" w:cstheme="majorHAnsi"/>
-          <w:sz w:val="24"/>
-          <w:szCs w:val="24"/>
-        </w:rPr>
-        <w:t>to</w:t>
-      </w:r>
-      <w:proofErr w:type="spellEnd"/>
-      <w:r>
-        <w:rPr>
-          <w:rFonts w:asciiTheme="majorHAnsi" w:hAnsiTheme="majorHAnsi" w:cstheme="majorHAnsi"/>
-          <w:sz w:val="24"/>
-          <w:szCs w:val="24"/>
-        </w:rPr>
-        <w:t xml:space="preserve"> set </w:t>
-      </w:r>
-      <w:proofErr w:type="spellStart"/>
-      <w:r>
-        <w:rPr>
-          <w:rFonts w:asciiTheme="majorHAnsi" w:hAnsiTheme="majorHAnsi" w:cstheme="majorHAnsi"/>
-          <w:sz w:val="24"/>
-          <w:szCs w:val="24"/>
-        </w:rPr>
-        <w:t>it</w:t>
-      </w:r>
-      <w:proofErr w:type="spellEnd"/>
-      <w:r>
-        <w:rPr>
-          <w:rFonts w:asciiTheme="majorHAnsi" w:hAnsiTheme="majorHAnsi" w:cstheme="majorHAnsi"/>
-          <w:sz w:val="24"/>
-          <w:szCs w:val="24"/>
-        </w:rPr>
-        <w:t xml:space="preserve"> up, </w:t>
-      </w:r>
-      <w:proofErr w:type="spellStart"/>
-      <w:r>
-        <w:rPr>
-          <w:rFonts w:asciiTheme="majorHAnsi" w:hAnsiTheme="majorHAnsi" w:cstheme="majorHAnsi"/>
-          <w:sz w:val="24"/>
-          <w:szCs w:val="24"/>
-        </w:rPr>
-        <w:t>but</w:t>
-      </w:r>
-      <w:proofErr w:type="spellEnd"/>
-      <w:r>
-        <w:rPr>
-          <w:rFonts w:asciiTheme="majorHAnsi" w:hAnsiTheme="majorHAnsi" w:cstheme="majorHAnsi"/>
-          <w:sz w:val="24"/>
-          <w:szCs w:val="24"/>
-        </w:rPr>
-        <w:t xml:space="preserve"> </w:t>
-      </w:r>
-      <w:proofErr w:type="spellStart"/>
-      <w:r>
-        <w:rPr>
-          <w:rFonts w:asciiTheme="majorHAnsi" w:hAnsiTheme="majorHAnsi" w:cstheme="majorHAnsi"/>
-          <w:sz w:val="24"/>
-          <w:szCs w:val="24"/>
-        </w:rPr>
-        <w:t>to</w:t>
-      </w:r>
-      <w:proofErr w:type="spellEnd"/>
-      <w:r>
-        <w:rPr>
-          <w:rFonts w:asciiTheme="majorHAnsi" w:hAnsiTheme="majorHAnsi" w:cstheme="majorHAnsi"/>
-          <w:sz w:val="24"/>
-          <w:szCs w:val="24"/>
-        </w:rPr>
-        <w:t xml:space="preserve"> </w:t>
-      </w:r>
-      <w:proofErr w:type="spellStart"/>
-      <w:r>
-        <w:rPr>
-          <w:rFonts w:asciiTheme="majorHAnsi" w:hAnsiTheme="majorHAnsi" w:cstheme="majorHAnsi"/>
-          <w:sz w:val="24"/>
-          <w:szCs w:val="24"/>
-        </w:rPr>
-        <w:t>make</w:t>
-      </w:r>
-      <w:proofErr w:type="spellEnd"/>
-      <w:r>
-        <w:rPr>
-          <w:rFonts w:asciiTheme="majorHAnsi" w:hAnsiTheme="majorHAnsi" w:cstheme="majorHAnsi"/>
-          <w:sz w:val="24"/>
-          <w:szCs w:val="24"/>
-        </w:rPr>
-        <w:t xml:space="preserve"> </w:t>
-      </w:r>
-      <w:proofErr w:type="spellStart"/>
-      <w:r>
-        <w:rPr>
-          <w:rFonts w:asciiTheme="majorHAnsi" w:hAnsiTheme="majorHAnsi" w:cstheme="majorHAnsi"/>
-          <w:sz w:val="24"/>
-          <w:szCs w:val="24"/>
-        </w:rPr>
-        <w:t>it</w:t>
-      </w:r>
-      <w:proofErr w:type="spellEnd"/>
-      <w:r>
-        <w:rPr>
-          <w:rFonts w:asciiTheme="majorHAnsi" w:hAnsiTheme="majorHAnsi" w:cstheme="majorHAnsi"/>
-          <w:sz w:val="24"/>
-          <w:szCs w:val="24"/>
-        </w:rPr>
-        <w:t xml:space="preserve"> </w:t>
-      </w:r>
-      <w:proofErr w:type="spellStart"/>
-      <w:r>
-        <w:rPr>
-          <w:rFonts w:asciiTheme="majorHAnsi" w:hAnsiTheme="majorHAnsi" w:cstheme="majorHAnsi"/>
-          <w:sz w:val="24"/>
-          <w:szCs w:val="24"/>
-        </w:rPr>
-        <w:t>clear</w:t>
-      </w:r>
-      <w:proofErr w:type="spellEnd"/>
-      <w:r>
-        <w:rPr>
-          <w:rFonts w:asciiTheme="majorHAnsi" w:hAnsiTheme="majorHAnsi" w:cstheme="majorHAnsi"/>
-          <w:sz w:val="24"/>
-          <w:szCs w:val="24"/>
-        </w:rPr>
-        <w:t xml:space="preserve"> </w:t>
-      </w:r>
-      <w:proofErr w:type="spellStart"/>
-      <w:r>
-        <w:rPr>
-          <w:rFonts w:asciiTheme="majorHAnsi" w:hAnsiTheme="majorHAnsi" w:cstheme="majorHAnsi"/>
-          <w:sz w:val="24"/>
-          <w:szCs w:val="24"/>
-        </w:rPr>
-        <w:t>that</w:t>
-      </w:r>
-      <w:proofErr w:type="spellEnd"/>
-      <w:r>
-        <w:rPr>
-          <w:rFonts w:asciiTheme="majorHAnsi" w:hAnsiTheme="majorHAnsi" w:cstheme="majorHAnsi"/>
-          <w:sz w:val="24"/>
-          <w:szCs w:val="24"/>
-        </w:rPr>
-        <w:t xml:space="preserve"> </w:t>
-      </w:r>
-      <w:proofErr w:type="spellStart"/>
-      <w:r>
-        <w:rPr>
-          <w:rFonts w:asciiTheme="majorHAnsi" w:hAnsiTheme="majorHAnsi" w:cstheme="majorHAnsi"/>
-          <w:sz w:val="24"/>
-          <w:szCs w:val="24"/>
-        </w:rPr>
-        <w:t>you</w:t>
-      </w:r>
-      <w:proofErr w:type="spellEnd"/>
-      <w:r>
-        <w:rPr>
-          <w:rFonts w:asciiTheme="majorHAnsi" w:hAnsiTheme="majorHAnsi" w:cstheme="majorHAnsi"/>
-          <w:sz w:val="24"/>
-          <w:szCs w:val="24"/>
-        </w:rPr>
-        <w:t xml:space="preserve"> </w:t>
-      </w:r>
-      <w:proofErr w:type="spellStart"/>
-      <w:r>
-        <w:rPr>
-          <w:rFonts w:asciiTheme="majorHAnsi" w:hAnsiTheme="majorHAnsi" w:cstheme="majorHAnsi"/>
-          <w:sz w:val="24"/>
-          <w:szCs w:val="24"/>
-        </w:rPr>
-        <w:t>have</w:t>
-      </w:r>
-      <w:proofErr w:type="spellEnd"/>
-      <w:r>
-        <w:rPr>
-          <w:rFonts w:asciiTheme="majorHAnsi" w:hAnsiTheme="majorHAnsi" w:cstheme="majorHAnsi"/>
-          <w:sz w:val="24"/>
-          <w:szCs w:val="24"/>
-        </w:rPr>
-        <w:t xml:space="preserve"> </w:t>
-      </w:r>
-      <w:proofErr w:type="spellStart"/>
-      <w:r>
-        <w:rPr>
-          <w:rFonts w:asciiTheme="majorHAnsi" w:hAnsiTheme="majorHAnsi" w:cstheme="majorHAnsi"/>
-          <w:sz w:val="24"/>
-          <w:szCs w:val="24"/>
-        </w:rPr>
-        <w:t>followed</w:t>
-      </w:r>
-      <w:proofErr w:type="spellEnd"/>
-      <w:r>
-        <w:rPr>
-          <w:rFonts w:asciiTheme="majorHAnsi" w:hAnsiTheme="majorHAnsi" w:cstheme="majorHAnsi"/>
-          <w:sz w:val="24"/>
-          <w:szCs w:val="24"/>
-        </w:rPr>
-        <w:t xml:space="preserve"> </w:t>
-      </w:r>
-      <w:proofErr w:type="spellStart"/>
-      <w:r>
-        <w:rPr>
-          <w:rFonts w:asciiTheme="majorHAnsi" w:hAnsiTheme="majorHAnsi" w:cstheme="majorHAnsi"/>
-          <w:sz w:val="24"/>
-          <w:szCs w:val="24"/>
-        </w:rPr>
-        <w:t>them</w:t>
-      </w:r>
-      <w:proofErr w:type="spellEnd"/>
-      <w:r>
-        <w:rPr>
-          <w:rFonts w:asciiTheme="majorHAnsi" w:hAnsiTheme="majorHAnsi" w:cstheme="majorHAnsi"/>
-          <w:sz w:val="24"/>
-          <w:szCs w:val="24"/>
-        </w:rPr>
-        <w:t xml:space="preserve">, and </w:t>
-      </w:r>
-      <w:proofErr w:type="spellStart"/>
-      <w:r>
-        <w:rPr>
-          <w:rFonts w:asciiTheme="majorHAnsi" w:hAnsiTheme="majorHAnsi" w:cstheme="majorHAnsi"/>
-          <w:sz w:val="24"/>
-          <w:szCs w:val="24"/>
-        </w:rPr>
-        <w:t>you</w:t>
-      </w:r>
-      <w:proofErr w:type="spellEnd"/>
-      <w:r>
-        <w:rPr>
-          <w:rFonts w:asciiTheme="majorHAnsi" w:hAnsiTheme="majorHAnsi" w:cstheme="majorHAnsi"/>
-          <w:sz w:val="24"/>
-          <w:szCs w:val="24"/>
-        </w:rPr>
-        <w:t xml:space="preserve"> </w:t>
-      </w:r>
-      <w:proofErr w:type="spellStart"/>
-      <w:r>
-        <w:rPr>
-          <w:rFonts w:asciiTheme="majorHAnsi" w:hAnsiTheme="majorHAnsi" w:cstheme="majorHAnsi"/>
-          <w:sz w:val="24"/>
-          <w:szCs w:val="24"/>
-        </w:rPr>
-        <w:t>have</w:t>
-      </w:r>
-      <w:proofErr w:type="spellEnd"/>
-      <w:r>
-        <w:rPr>
-          <w:rFonts w:asciiTheme="majorHAnsi" w:hAnsiTheme="majorHAnsi" w:cstheme="majorHAnsi"/>
-          <w:sz w:val="24"/>
-          <w:szCs w:val="24"/>
-        </w:rPr>
-        <w:t xml:space="preserve"> </w:t>
-      </w:r>
-      <w:proofErr w:type="spellStart"/>
-      <w:r>
-        <w:rPr>
-          <w:rFonts w:asciiTheme="majorHAnsi" w:hAnsiTheme="majorHAnsi" w:cstheme="majorHAnsi"/>
-          <w:sz w:val="24"/>
-          <w:szCs w:val="24"/>
-        </w:rPr>
-        <w:t>your</w:t>
-      </w:r>
-      <w:proofErr w:type="spellEnd"/>
-      <w:r>
-        <w:rPr>
-          <w:rFonts w:asciiTheme="majorHAnsi" w:hAnsiTheme="majorHAnsi" w:cstheme="majorHAnsi"/>
-          <w:sz w:val="24"/>
-          <w:szCs w:val="24"/>
-        </w:rPr>
-        <w:t xml:space="preserve"> </w:t>
-      </w:r>
-      <w:proofErr w:type="spellStart"/>
-      <w:r>
-        <w:rPr>
-          <w:rFonts w:asciiTheme="majorHAnsi" w:hAnsiTheme="majorHAnsi" w:cstheme="majorHAnsi"/>
-          <w:sz w:val="24"/>
-          <w:szCs w:val="24"/>
-        </w:rPr>
-        <w:t>development</w:t>
-      </w:r>
-      <w:proofErr w:type="spellEnd"/>
-      <w:r>
-        <w:rPr>
-          <w:rFonts w:asciiTheme="majorHAnsi" w:hAnsiTheme="majorHAnsi" w:cstheme="majorHAnsi"/>
-          <w:sz w:val="24"/>
-          <w:szCs w:val="24"/>
-        </w:rPr>
-        <w:t xml:space="preserve"> </w:t>
-      </w:r>
-      <w:proofErr w:type="spellStart"/>
-      <w:r>
-        <w:rPr>
-          <w:rFonts w:asciiTheme="majorHAnsi" w:hAnsiTheme="majorHAnsi" w:cstheme="majorHAnsi"/>
-          <w:sz w:val="24"/>
-          <w:szCs w:val="24"/>
-        </w:rPr>
-        <w:t>configuration</w:t>
-      </w:r>
-      <w:proofErr w:type="spellEnd"/>
-      <w:r>
-        <w:rPr>
-          <w:rFonts w:asciiTheme="majorHAnsi" w:hAnsiTheme="majorHAnsi" w:cstheme="majorHAnsi"/>
-          <w:sz w:val="24"/>
-          <w:szCs w:val="24"/>
-        </w:rPr>
-        <w:t xml:space="preserve"> </w:t>
-      </w:r>
-      <w:proofErr w:type="spellStart"/>
-      <w:r>
-        <w:rPr>
-          <w:rFonts w:asciiTheme="majorHAnsi" w:hAnsiTheme="majorHAnsi" w:cstheme="majorHAnsi"/>
-          <w:sz w:val="24"/>
-          <w:szCs w:val="24"/>
-        </w:rPr>
-        <w:t>ready</w:t>
-      </w:r>
-      <w:proofErr w:type="spellEnd"/>
-      <w:r>
-        <w:rPr>
-          <w:rFonts w:asciiTheme="majorHAnsi" w:hAnsiTheme="majorHAnsi" w:cstheme="majorHAnsi"/>
-          <w:sz w:val="24"/>
-          <w:szCs w:val="24"/>
-        </w:rPr>
-        <w:t xml:space="preserve"> </w:t>
-      </w:r>
-      <w:proofErr w:type="spellStart"/>
-      <w:r>
-        <w:rPr>
-          <w:rFonts w:asciiTheme="majorHAnsi" w:hAnsiTheme="majorHAnsi" w:cstheme="majorHAnsi"/>
-          <w:sz w:val="24"/>
-          <w:szCs w:val="24"/>
-        </w:rPr>
-        <w:t>to</w:t>
-      </w:r>
-      <w:proofErr w:type="spellEnd"/>
-      <w:r>
-        <w:rPr>
-          <w:rFonts w:asciiTheme="majorHAnsi" w:hAnsiTheme="majorHAnsi" w:cstheme="majorHAnsi"/>
-          <w:sz w:val="24"/>
-          <w:szCs w:val="24"/>
-        </w:rPr>
-        <w:t xml:space="preserve"> </w:t>
-      </w:r>
-      <w:proofErr w:type="spellStart"/>
-      <w:r>
-        <w:rPr>
-          <w:rFonts w:asciiTheme="majorHAnsi" w:hAnsiTheme="majorHAnsi" w:cstheme="majorHAnsi"/>
-          <w:sz w:val="24"/>
-          <w:szCs w:val="24"/>
-        </w:rPr>
-        <w:t>work</w:t>
-      </w:r>
-      <w:proofErr w:type="spellEnd"/>
-      <w:r>
-        <w:rPr>
-          <w:rFonts w:asciiTheme="majorHAnsi" w:hAnsiTheme="majorHAnsi" w:cstheme="majorHAnsi"/>
-          <w:sz w:val="24"/>
-          <w:szCs w:val="24"/>
-        </w:rPr>
-        <w:t xml:space="preserve">. </w:t>
+        <w:t xml:space="preserve">Tarea 8: Produce a report on how you have set up your development configuration. We are not asking you to reproduce the guidelines to set it up, but to make it clear that you have followed them, and you have your development configuration ready to work. </w:t>
       </w:r>
     </w:p>
     <w:p>
@@ -6520,216 +3459,8 @@
           <w:sz w:val="24"/>
           <w:szCs w:val="24"/>
         </w:rPr>
-        <w:t xml:space="preserve">Tarea 9: Produce a </w:t>
-      </w:r>
-      <w:proofErr w:type="spellStart"/>
-      <w:r>
-        <w:rPr>
-          <w:rFonts w:asciiTheme="majorHAnsi" w:hAnsiTheme="majorHAnsi" w:cstheme="majorHAnsi"/>
-          <w:sz w:val="24"/>
-          <w:szCs w:val="24"/>
-        </w:rPr>
-        <w:t>report</w:t>
-      </w:r>
-      <w:proofErr w:type="spellEnd"/>
-      <w:r>
-        <w:rPr>
-          <w:rFonts w:asciiTheme="majorHAnsi" w:hAnsiTheme="majorHAnsi" w:cstheme="majorHAnsi"/>
-          <w:sz w:val="24"/>
-          <w:szCs w:val="24"/>
-        </w:rPr>
-        <w:t xml:space="preserve"> </w:t>
-      </w:r>
-      <w:proofErr w:type="spellStart"/>
-      <w:r>
-        <w:rPr>
-          <w:rFonts w:asciiTheme="majorHAnsi" w:hAnsiTheme="majorHAnsi" w:cstheme="majorHAnsi"/>
-          <w:sz w:val="24"/>
-          <w:szCs w:val="24"/>
-        </w:rPr>
-        <w:t>on</w:t>
-      </w:r>
-      <w:proofErr w:type="spellEnd"/>
-      <w:r>
-        <w:rPr>
-          <w:rFonts w:asciiTheme="majorHAnsi" w:hAnsiTheme="majorHAnsi" w:cstheme="majorHAnsi"/>
-          <w:sz w:val="24"/>
-          <w:szCs w:val="24"/>
-        </w:rPr>
-        <w:t xml:space="preserve"> </w:t>
-      </w:r>
-      <w:proofErr w:type="spellStart"/>
-      <w:r>
-        <w:rPr>
-          <w:rFonts w:asciiTheme="majorHAnsi" w:hAnsiTheme="majorHAnsi" w:cstheme="majorHAnsi"/>
-          <w:sz w:val="24"/>
-          <w:szCs w:val="24"/>
-        </w:rPr>
-        <w:t>what</w:t>
-      </w:r>
-      <w:proofErr w:type="spellEnd"/>
-      <w:r>
-        <w:rPr>
-          <w:rFonts w:asciiTheme="majorHAnsi" w:hAnsiTheme="majorHAnsi" w:cstheme="majorHAnsi"/>
-          <w:sz w:val="24"/>
-          <w:szCs w:val="24"/>
-        </w:rPr>
-        <w:t xml:space="preserve"> </w:t>
-      </w:r>
-      <w:proofErr w:type="spellStart"/>
-      <w:r>
-        <w:rPr>
-          <w:rFonts w:asciiTheme="majorHAnsi" w:hAnsiTheme="majorHAnsi" w:cstheme="majorHAnsi"/>
-          <w:sz w:val="24"/>
-          <w:szCs w:val="24"/>
-        </w:rPr>
-        <w:t>you</w:t>
-      </w:r>
-      <w:proofErr w:type="spellEnd"/>
-      <w:r>
-        <w:rPr>
-          <w:rFonts w:asciiTheme="majorHAnsi" w:hAnsiTheme="majorHAnsi" w:cstheme="majorHAnsi"/>
-          <w:sz w:val="24"/>
-          <w:szCs w:val="24"/>
-        </w:rPr>
-        <w:t xml:space="preserve"> </w:t>
-      </w:r>
-      <w:proofErr w:type="spellStart"/>
-      <w:r>
-        <w:rPr>
-          <w:rFonts w:asciiTheme="majorHAnsi" w:hAnsiTheme="majorHAnsi" w:cstheme="majorHAnsi"/>
-          <w:sz w:val="24"/>
-          <w:szCs w:val="24"/>
-        </w:rPr>
-        <w:t>knew</w:t>
-      </w:r>
-      <w:proofErr w:type="spellEnd"/>
-      <w:r>
-        <w:rPr>
-          <w:rFonts w:asciiTheme="majorHAnsi" w:hAnsiTheme="majorHAnsi" w:cstheme="majorHAnsi"/>
-          <w:sz w:val="24"/>
-          <w:szCs w:val="24"/>
-        </w:rPr>
-        <w:t xml:space="preserve"> </w:t>
-      </w:r>
-      <w:proofErr w:type="spellStart"/>
-      <w:r>
-        <w:rPr>
-          <w:rFonts w:asciiTheme="majorHAnsi" w:hAnsiTheme="majorHAnsi" w:cstheme="majorHAnsi"/>
-          <w:sz w:val="24"/>
-          <w:szCs w:val="24"/>
-        </w:rPr>
-        <w:t>about</w:t>
-      </w:r>
-      <w:proofErr w:type="spellEnd"/>
-      <w:r>
-        <w:rPr>
-          <w:rFonts w:asciiTheme="majorHAnsi" w:hAnsiTheme="majorHAnsi" w:cstheme="majorHAnsi"/>
-          <w:sz w:val="24"/>
-          <w:szCs w:val="24"/>
-        </w:rPr>
-        <w:t xml:space="preserve"> </w:t>
-      </w:r>
-      <w:proofErr w:type="spellStart"/>
-      <w:r>
-        <w:rPr>
-          <w:rFonts w:asciiTheme="majorHAnsi" w:hAnsiTheme="majorHAnsi" w:cstheme="majorHAnsi"/>
-          <w:sz w:val="24"/>
-          <w:szCs w:val="24"/>
-        </w:rPr>
-        <w:t>the</w:t>
-      </w:r>
-      <w:proofErr w:type="spellEnd"/>
-      <w:r>
-        <w:rPr>
-          <w:rFonts w:asciiTheme="majorHAnsi" w:hAnsiTheme="majorHAnsi" w:cstheme="majorHAnsi"/>
-          <w:sz w:val="24"/>
-          <w:szCs w:val="24"/>
-        </w:rPr>
-        <w:t xml:space="preserve"> </w:t>
-      </w:r>
-      <w:proofErr w:type="spellStart"/>
-      <w:r>
-        <w:rPr>
-          <w:rFonts w:asciiTheme="majorHAnsi" w:hAnsiTheme="majorHAnsi" w:cstheme="majorHAnsi"/>
-          <w:sz w:val="24"/>
-          <w:szCs w:val="24"/>
-        </w:rPr>
-        <w:t>architecture</w:t>
-      </w:r>
-      <w:proofErr w:type="spellEnd"/>
-      <w:r>
-        <w:rPr>
-          <w:rFonts w:asciiTheme="majorHAnsi" w:hAnsiTheme="majorHAnsi" w:cstheme="majorHAnsi"/>
-          <w:sz w:val="24"/>
-          <w:szCs w:val="24"/>
-        </w:rPr>
-        <w:t xml:space="preserve"> </w:t>
-      </w:r>
-      <w:proofErr w:type="spellStart"/>
-      <w:r>
-        <w:rPr>
-          <w:rFonts w:asciiTheme="majorHAnsi" w:hAnsiTheme="majorHAnsi" w:cstheme="majorHAnsi"/>
-          <w:sz w:val="24"/>
-          <w:szCs w:val="24"/>
-        </w:rPr>
-        <w:t>of</w:t>
-      </w:r>
-      <w:proofErr w:type="spellEnd"/>
-      <w:r>
-        <w:rPr>
-          <w:rFonts w:asciiTheme="majorHAnsi" w:hAnsiTheme="majorHAnsi" w:cstheme="majorHAnsi"/>
-          <w:sz w:val="24"/>
-          <w:szCs w:val="24"/>
-        </w:rPr>
-        <w:t xml:space="preserve"> a WIS </w:t>
-      </w:r>
-      <w:proofErr w:type="spellStart"/>
-      <w:r>
-        <w:rPr>
-          <w:rFonts w:asciiTheme="majorHAnsi" w:hAnsiTheme="majorHAnsi" w:cstheme="majorHAnsi"/>
-          <w:sz w:val="24"/>
-          <w:szCs w:val="24"/>
-        </w:rPr>
-        <w:t>before</w:t>
-      </w:r>
-      <w:proofErr w:type="spellEnd"/>
-      <w:r>
-        <w:rPr>
-          <w:rFonts w:asciiTheme="majorHAnsi" w:hAnsiTheme="majorHAnsi" w:cstheme="majorHAnsi"/>
-          <w:sz w:val="24"/>
-          <w:szCs w:val="24"/>
-        </w:rPr>
-        <w:t xml:space="preserve"> </w:t>
-      </w:r>
-      <w:proofErr w:type="spellStart"/>
-      <w:r>
-        <w:rPr>
-          <w:rFonts w:asciiTheme="majorHAnsi" w:hAnsiTheme="majorHAnsi" w:cstheme="majorHAnsi"/>
-          <w:sz w:val="24"/>
-          <w:szCs w:val="24"/>
-        </w:rPr>
-        <w:t>this</w:t>
-      </w:r>
-      <w:proofErr w:type="spellEnd"/>
-      <w:r>
-        <w:rPr>
-          <w:rFonts w:asciiTheme="majorHAnsi" w:hAnsiTheme="majorHAnsi" w:cstheme="majorHAnsi"/>
-          <w:sz w:val="24"/>
-          <w:szCs w:val="24"/>
-        </w:rPr>
-        <w:t xml:space="preserve"> </w:t>
-      </w:r>
-      <w:proofErr w:type="spellStart"/>
-      <w:r>
-        <w:rPr>
-          <w:rFonts w:asciiTheme="majorHAnsi" w:hAnsiTheme="majorHAnsi" w:cstheme="majorHAnsi"/>
-          <w:sz w:val="24"/>
-          <w:szCs w:val="24"/>
-        </w:rPr>
-        <w:t>subject</w:t>
-      </w:r>
-      <w:proofErr w:type="spellEnd"/>
+        <w:t>Tarea 9: Produce a report on what you knew about the architecture of a WIS before this subject</w:t>
+      </w:r>
     </w:p>
     <w:p>
       <w:pPr>
@@ -6751,187 +3482,7 @@
           <w:sz w:val="24"/>
           <w:szCs w:val="24"/>
         </w:rPr>
-        <w:t xml:space="preserve">Tarea 10: Produce a </w:t>
-      </w:r>
-      <w:proofErr w:type="spellStart"/>
-      <w:r>
-        <w:rPr>
-          <w:rFonts w:asciiTheme="majorHAnsi" w:hAnsiTheme="majorHAnsi" w:cstheme="majorHAnsi"/>
-          <w:sz w:val="24"/>
-          <w:szCs w:val="24"/>
-        </w:rPr>
-        <w:t>report</w:t>
-      </w:r>
-      <w:proofErr w:type="spellEnd"/>
-      <w:r>
-        <w:rPr>
-          <w:rFonts w:asciiTheme="majorHAnsi" w:hAnsiTheme="majorHAnsi" w:cstheme="majorHAnsi"/>
-          <w:sz w:val="24"/>
-          <w:szCs w:val="24"/>
-        </w:rPr>
-        <w:t xml:space="preserve"> </w:t>
-      </w:r>
-      <w:proofErr w:type="spellStart"/>
-      <w:r>
-        <w:rPr>
-          <w:rFonts w:asciiTheme="majorHAnsi" w:hAnsiTheme="majorHAnsi" w:cstheme="majorHAnsi"/>
-          <w:sz w:val="24"/>
-          <w:szCs w:val="24"/>
-        </w:rPr>
-        <w:t>on</w:t>
-      </w:r>
-      <w:proofErr w:type="spellEnd"/>
-      <w:r>
-        <w:rPr>
-          <w:rFonts w:asciiTheme="majorHAnsi" w:hAnsiTheme="majorHAnsi" w:cstheme="majorHAnsi"/>
-          <w:sz w:val="24"/>
-          <w:szCs w:val="24"/>
-        </w:rPr>
-        <w:t xml:space="preserve"> </w:t>
-      </w:r>
-      <w:proofErr w:type="spellStart"/>
-      <w:r>
-        <w:rPr>
-          <w:rFonts w:asciiTheme="majorHAnsi" w:hAnsiTheme="majorHAnsi" w:cstheme="majorHAnsi"/>
-          <w:sz w:val="24"/>
-          <w:szCs w:val="24"/>
-        </w:rPr>
-        <w:t>what</w:t>
-      </w:r>
-      <w:proofErr w:type="spellEnd"/>
-      <w:r>
-        <w:rPr>
-          <w:rFonts w:asciiTheme="majorHAnsi" w:hAnsiTheme="majorHAnsi" w:cstheme="majorHAnsi"/>
-          <w:sz w:val="24"/>
-          <w:szCs w:val="24"/>
-        </w:rPr>
-        <w:t xml:space="preserve"> </w:t>
-      </w:r>
-      <w:proofErr w:type="spellStart"/>
-      <w:r>
-        <w:rPr>
-          <w:rFonts w:asciiTheme="majorHAnsi" w:hAnsiTheme="majorHAnsi" w:cstheme="majorHAnsi"/>
-          <w:sz w:val="24"/>
-          <w:szCs w:val="24"/>
-        </w:rPr>
-        <w:t>you</w:t>
-      </w:r>
-      <w:proofErr w:type="spellEnd"/>
-      <w:r>
-        <w:rPr>
-          <w:rFonts w:asciiTheme="majorHAnsi" w:hAnsiTheme="majorHAnsi" w:cstheme="majorHAnsi"/>
-          <w:sz w:val="24"/>
-          <w:szCs w:val="24"/>
-        </w:rPr>
-        <w:t xml:space="preserve"> </w:t>
-      </w:r>
-      <w:proofErr w:type="spellStart"/>
-      <w:r>
-        <w:rPr>
-          <w:rFonts w:asciiTheme="majorHAnsi" w:hAnsiTheme="majorHAnsi" w:cstheme="majorHAnsi"/>
-          <w:sz w:val="24"/>
-          <w:szCs w:val="24"/>
-        </w:rPr>
-        <w:t>knew</w:t>
-      </w:r>
-      <w:proofErr w:type="spellEnd"/>
-      <w:r>
-        <w:rPr>
-          <w:rFonts w:asciiTheme="majorHAnsi" w:hAnsiTheme="majorHAnsi" w:cstheme="majorHAnsi"/>
-          <w:sz w:val="24"/>
-          <w:szCs w:val="24"/>
-        </w:rPr>
-        <w:t xml:space="preserve"> </w:t>
-      </w:r>
-      <w:proofErr w:type="spellStart"/>
-      <w:r>
-        <w:rPr>
-          <w:rFonts w:asciiTheme="majorHAnsi" w:hAnsiTheme="majorHAnsi" w:cstheme="majorHAnsi"/>
-          <w:sz w:val="24"/>
-          <w:szCs w:val="24"/>
-        </w:rPr>
-        <w:t>about</w:t>
-      </w:r>
-      <w:proofErr w:type="spellEnd"/>
-      <w:r>
-        <w:rPr>
-          <w:rFonts w:asciiTheme="majorHAnsi" w:hAnsiTheme="majorHAnsi" w:cstheme="majorHAnsi"/>
-          <w:sz w:val="24"/>
-          <w:szCs w:val="24"/>
-        </w:rPr>
-        <w:t xml:space="preserve"> </w:t>
-      </w:r>
-      <w:proofErr w:type="spellStart"/>
-      <w:r>
-        <w:rPr>
-          <w:rFonts w:asciiTheme="majorHAnsi" w:hAnsiTheme="majorHAnsi" w:cstheme="majorHAnsi"/>
-          <w:sz w:val="24"/>
-          <w:szCs w:val="24"/>
-        </w:rPr>
-        <w:t>testing</w:t>
-      </w:r>
-      <w:proofErr w:type="spellEnd"/>
-      <w:r>
-        <w:rPr>
-          <w:rFonts w:asciiTheme="majorHAnsi" w:hAnsiTheme="majorHAnsi" w:cstheme="majorHAnsi"/>
-          <w:sz w:val="24"/>
-          <w:szCs w:val="24"/>
-        </w:rPr>
-        <w:t xml:space="preserve"> a WIS </w:t>
-      </w:r>
-      <w:proofErr w:type="spellStart"/>
-      <w:r>
-        <w:rPr>
-          <w:rFonts w:asciiTheme="majorHAnsi" w:hAnsiTheme="majorHAnsi" w:cstheme="majorHAnsi"/>
-          <w:sz w:val="24"/>
-          <w:szCs w:val="24"/>
-        </w:rPr>
-        <w:t>before</w:t>
-      </w:r>
-      <w:proofErr w:type="spellEnd"/>
-      <w:r>
-        <w:rPr>
-          <w:rFonts w:asciiTheme="majorHAnsi" w:hAnsiTheme="majorHAnsi" w:cstheme="majorHAnsi"/>
-          <w:sz w:val="24"/>
-          <w:szCs w:val="24"/>
-        </w:rPr>
-        <w:t xml:space="preserve"> </w:t>
-      </w:r>
-      <w:proofErr w:type="spellStart"/>
-      <w:r>
-        <w:rPr>
-          <w:rFonts w:asciiTheme="majorHAnsi" w:hAnsiTheme="majorHAnsi" w:cstheme="majorHAnsi"/>
-          <w:sz w:val="24"/>
-          <w:szCs w:val="24"/>
-        </w:rPr>
-        <w:t>this</w:t>
-      </w:r>
-      <w:proofErr w:type="spellEnd"/>
-      <w:r>
-        <w:rPr>
-          <w:rFonts w:asciiTheme="majorHAnsi" w:hAnsiTheme="majorHAnsi" w:cstheme="majorHAnsi"/>
-          <w:sz w:val="24"/>
-          <w:szCs w:val="24"/>
-        </w:rPr>
-        <w:t xml:space="preserve"> </w:t>
-      </w:r>
-      <w:proofErr w:type="spellStart"/>
-      <w:r>
-        <w:rPr>
-          <w:rFonts w:asciiTheme="majorHAnsi" w:hAnsiTheme="majorHAnsi" w:cstheme="majorHAnsi"/>
-          <w:sz w:val="24"/>
-          <w:szCs w:val="24"/>
-        </w:rPr>
-        <w:t>subject</w:t>
-      </w:r>
-      <w:proofErr w:type="spellEnd"/>
-      <w:r>
-        <w:rPr>
-          <w:rFonts w:asciiTheme="majorHAnsi" w:hAnsiTheme="majorHAnsi" w:cstheme="majorHAnsi"/>
-          <w:sz w:val="24"/>
-          <w:szCs w:val="24"/>
-        </w:rPr>
-        <w:t xml:space="preserve">. </w:t>
+        <w:t xml:space="preserve">Tarea 10: Produce a report on what you knew about testing a WIS before this subject. </w:t>
       </w:r>
     </w:p>
     <w:p>
@@ -6944,7 +3495,6 @@
         <w:rPr>
           <w:noProof/>
         </w:rPr>
-        <w:lastRenderedPageBreak/>
         <w:drawing>
           <wp:inline distT="0" distB="0" distL="0" distR="0" wp14:anchorId="795E8168" wp14:editId="2348CAFB">
             <wp:extent cx="5400040" cy="2029460"/>
@@ -7242,7 +3792,6 @@
           <w:sz w:val="28"/>
           <w:szCs w:val="28"/>
         </w:rPr>
-        <w:lastRenderedPageBreak/>
         <w:t>Presupuesto D01</w:t>
       </w:r>
     </w:p>
@@ -7474,7 +4023,6 @@
                 <w:szCs w:val="24"/>
               </w:rPr>
             </w:pPr>
-            <w:proofErr w:type="spellStart"/>
             <w:r>
               <w:rPr>
                 <w:rFonts w:asciiTheme="majorHAnsi" w:hAnsiTheme="majorHAnsi" w:cstheme="majorHAnsi"/>
@@ -7483,7 +4031,6 @@
               </w:rPr>
               <w:t>Feature</w:t>
             </w:r>
-            <w:proofErr w:type="spellEnd"/>
           </w:p>
         </w:tc>
         <w:tc>
@@ -7699,7 +4246,6 @@
                 <w:szCs w:val="24"/>
               </w:rPr>
             </w:pPr>
-            <w:proofErr w:type="spellStart"/>
             <w:r>
               <w:rPr>
                 <w:rFonts w:asciiTheme="majorHAnsi" w:hAnsiTheme="majorHAnsi" w:cstheme="majorHAnsi"/>
@@ -7708,7 +4254,6 @@
               </w:rPr>
               <w:t>Feature</w:t>
             </w:r>
-            <w:proofErr w:type="spellEnd"/>
           </w:p>
         </w:tc>
         <w:tc>
@@ -7848,19 +4393,7 @@
                 <w:lang w:eastAsia="es-ES"/>
                 <w14:ligatures w14:val="none"/>
               </w:rPr>
-              <w:t>A</w:t>
-            </w:r>
-            <w:r>
-              <w:rPr>
-                <w:rFonts w:asciiTheme="majorHAnsi" w:eastAsia="Times New Roman" w:hAnsiTheme="majorHAnsi" w:cstheme="majorHAnsi"/>
-                <w:color w:val="000000"/>
-                <w:kern w:val="0"/>
-                <w:sz w:val="24"/>
-                <w:szCs w:val="24"/>
-                <w:lang w:eastAsia="es-ES"/>
-                <w14:ligatures w14:val="none"/>
-              </w:rPr>
-              <w:t>lejandro Vargas Muñiz</w:t>
+              <w:t>Alejandro Vargas Muñiz</w:t>
             </w:r>
           </w:p>
           <w:p>
@@ -8121,7 +4654,6 @@
                 <w:szCs w:val="24"/>
               </w:rPr>
             </w:pPr>
-            <w:proofErr w:type="spellStart"/>
             <w:r>
               <w:rPr>
                 <w:rFonts w:asciiTheme="majorHAnsi" w:hAnsiTheme="majorHAnsi" w:cstheme="majorHAnsi"/>
@@ -8130,7 +4662,6 @@
               </w:rPr>
               <w:t>Feature</w:t>
             </w:r>
-            <w:proofErr w:type="spellEnd"/>
           </w:p>
         </w:tc>
         <w:tc>
@@ -8357,7 +4888,6 @@
                 <w:szCs w:val="24"/>
               </w:rPr>
             </w:pPr>
-            <w:proofErr w:type="spellStart"/>
             <w:r>
               <w:rPr>
                 <w:rFonts w:asciiTheme="majorHAnsi" w:hAnsiTheme="majorHAnsi" w:cstheme="majorHAnsi"/>
@@ -8366,7 +4896,6 @@
               </w:rPr>
               <w:t>Documentation</w:t>
             </w:r>
-            <w:proofErr w:type="spellEnd"/>
           </w:p>
         </w:tc>
         <w:tc>
@@ -8736,7 +5265,6 @@
                 <w:szCs w:val="24"/>
               </w:rPr>
             </w:pPr>
-            <w:proofErr w:type="spellStart"/>
             <w:r>
               <w:rPr>
                 <w:rFonts w:asciiTheme="majorHAnsi" w:hAnsiTheme="majorHAnsi" w:cstheme="majorHAnsi"/>
@@ -8745,7 +5273,6 @@
               </w:rPr>
               <w:t>Documentation</w:t>
             </w:r>
-            <w:proofErr w:type="spellEnd"/>
           </w:p>
         </w:tc>
         <w:tc>
@@ -9081,7 +5608,6 @@
                 <w:szCs w:val="24"/>
               </w:rPr>
             </w:pPr>
-            <w:proofErr w:type="spellStart"/>
             <w:r>
               <w:rPr>
                 <w:rFonts w:asciiTheme="majorHAnsi" w:hAnsiTheme="majorHAnsi" w:cstheme="majorHAnsi"/>
@@ -9090,7 +5616,6 @@
               </w:rPr>
               <w:t>Documentation</w:t>
             </w:r>
-            <w:proofErr w:type="spellEnd"/>
           </w:p>
         </w:tc>
         <w:tc>
@@ -9467,7 +5992,6 @@
                 <w:szCs w:val="24"/>
               </w:rPr>
             </w:pPr>
-            <w:proofErr w:type="spellStart"/>
             <w:r>
               <w:rPr>
                 <w:rFonts w:asciiTheme="majorHAnsi" w:hAnsiTheme="majorHAnsi" w:cstheme="majorHAnsi"/>
@@ -9476,7 +6000,6 @@
               </w:rPr>
               <w:t>Documentation</w:t>
             </w:r>
-            <w:proofErr w:type="spellEnd"/>
           </w:p>
         </w:tc>
         <w:tc>
@@ -9617,17 +6140,7 @@
                 <w:sz w:val="24"/>
                 <w:szCs w:val="24"/>
               </w:rPr>
-              <w:t>13,16</w:t>
-            </w:r>
-            <w:r>
-              <w:rPr>
-                <w:rFonts w:asciiTheme="majorHAnsi" w:hAnsiTheme="majorHAnsi" w:cstheme="majorHAnsi"/>
-                <w:b/>
-                <w:bCs/>
-                <w:sz w:val="24"/>
-                <w:szCs w:val="24"/>
-              </w:rPr>
-              <w:t>€</w:t>
+              <w:t>13,16€</w:t>
             </w:r>
           </w:p>
         </w:tc>
@@ -9683,7 +6196,6 @@
                 <w:szCs w:val="24"/>
               </w:rPr>
             </w:pPr>
-            <w:proofErr w:type="spellStart"/>
             <w:r>
               <w:rPr>
                 <w:rFonts w:asciiTheme="majorHAnsi" w:hAnsiTheme="majorHAnsi" w:cstheme="majorHAnsi"/>
@@ -9692,7 +6204,6 @@
               </w:rPr>
               <w:t>Documentation</w:t>
             </w:r>
-            <w:proofErr w:type="spellEnd"/>
           </w:p>
         </w:tc>
         <w:tc>
@@ -9920,7 +6431,6 @@
                 <w:szCs w:val="24"/>
               </w:rPr>
             </w:pPr>
-            <w:proofErr w:type="spellStart"/>
             <w:r>
               <w:rPr>
                 <w:rFonts w:asciiTheme="majorHAnsi" w:hAnsiTheme="majorHAnsi" w:cstheme="majorHAnsi"/>
@@ -9929,7 +6439,6 @@
               </w:rPr>
               <w:t>Documentation</w:t>
             </w:r>
-            <w:proofErr w:type="spellEnd"/>
           </w:p>
         </w:tc>
         <w:tc>
@@ -10136,7 +6645,6 @@
                 <w:szCs w:val="24"/>
               </w:rPr>
             </w:pPr>
-            <w:proofErr w:type="spellStart"/>
             <w:r>
               <w:rPr>
                 <w:rFonts w:asciiTheme="majorHAnsi" w:hAnsiTheme="majorHAnsi" w:cstheme="majorHAnsi"/>
@@ -10145,7 +6653,6 @@
               </w:rPr>
               <w:t>Documentation</w:t>
             </w:r>
-            <w:proofErr w:type="spellEnd"/>
           </w:p>
         </w:tc>
         <w:tc>
@@ -10542,7 +7049,6 @@
           <w:sz w:val="32"/>
           <w:szCs w:val="32"/>
         </w:rPr>
-        <w:lastRenderedPageBreak/>
         <w:t>INFORME DE PROGRESO</w:t>
       </w:r>
       <w:bookmarkEnd w:id="10"/>
@@ -11221,25 +7727,7 @@
           <w:sz w:val="24"/>
           <w:szCs w:val="24"/>
         </w:rPr>
-        <w:t xml:space="preserve">cumplido el </w:t>
-      </w:r>
-      <w:proofErr w:type="spellStart"/>
-      <w:r>
-        <w:rPr>
-          <w:rFonts w:asciiTheme="majorHAnsi" w:hAnsiTheme="majorHAnsi" w:cstheme="majorHAnsi"/>
-          <w:sz w:val="24"/>
-          <w:szCs w:val="24"/>
-        </w:rPr>
-        <w:t>planning</w:t>
-      </w:r>
-      <w:proofErr w:type="spellEnd"/>
-      <w:r>
-        <w:rPr>
-          <w:rFonts w:asciiTheme="majorHAnsi" w:hAnsiTheme="majorHAnsi" w:cstheme="majorHAnsi"/>
-          <w:sz w:val="24"/>
-          <w:szCs w:val="24"/>
-        </w:rPr>
-        <w:t xml:space="preserve"> a la perfección por lo que el coste real y el estimado, son el mismo.</w:t>
+        <w:t>cumplido el planning a la perfección por lo que el coste real y el estimado, son el mismo.</w:t>
       </w:r>
     </w:p>
     <w:p>
@@ -11373,7 +7861,6 @@
           <w:sz w:val="32"/>
           <w:szCs w:val="32"/>
         </w:rPr>
-        <w:lastRenderedPageBreak/>
         <w:t>CONCLUSIONES</w:t>
       </w:r>
       <w:bookmarkEnd w:id="11"/>
@@ -11707,7 +8194,6 @@
           <w:sz w:val="32"/>
           <w:szCs w:val="32"/>
         </w:rPr>
-        <w:lastRenderedPageBreak/>
         <w:t>BIBLIOGRAFÍA</w:t>
       </w:r>
       <w:bookmarkEnd w:id="13"/>
@@ -11724,7 +8210,7 @@
         <w:rPr>
           <w:rFonts w:asciiTheme="majorHAnsi" w:hAnsiTheme="majorHAnsi" w:cstheme="majorHAnsi"/>
         </w:rPr>
-        <w:t>INTENTIONALLY BLANK</w:t>
+        <w:t>Intencionalmente en blanco.</w:t>
       </w:r>
     </w:p>
     <w:sectPr>
@@ -11741,7 +8227,7 @@
 </file>
 
 <file path=word/endnotes.xml><?xml version="1.0" encoding="utf-8"?>
-<w:endnotes xmlns:wpc="http://schemas.microsoft.com/office/word/2010/wordprocessingCanvas" xmlns:cx="http://schemas.microsoft.com/office/drawing/2014/chartex" xmlns:cx1="http://schemas.microsoft.com/office/drawing/2015/9/8/chartex" xmlns:cx2="http://schemas.microsoft.com/office/drawing/2015/10/21/chartex" xmlns:cx3="http://schemas.microsoft.com/office/drawing/2016/5/9/chartex" xmlns:cx4="http://schemas.microsoft.com/office/drawing/2016/5/10/chartex" xmlns:cx5="http://schemas.microsoft.com/office/drawing/2016/5/11/chartex" xmlns:cx6="http://schemas.microsoft.com/office/drawing/2016/5/12/chartex" xmlns:cx7="http://schemas.microsoft.com/office/drawing/2016/5/13/chartex" xmlns:cx8="http://schemas.microsoft.com/office/drawing/2016/5/14/chartex" xmlns:mc="http://schemas.openxmlformats.org/markup-compatibility/2006" xmlns:aink="http://schemas.microsoft.com/office/drawing/2016/ink" xmlns:am3d="http://schemas.microsoft.com/office/drawing/2017/model3d" xmlns:o="urn:schemas-microsoft-com:office:office" xmlns:oel="http://schemas.microsoft.com/office/2019/extlst" xmlns:r="http://schemas.openxmlformats.org/officeDocument/2006/relationships" xmlns:m="http://schemas.openxmlformats.org/officeDocument/2006/math" xmlns:v="urn:schemas-microsoft-com:vml" xmlns:wp14="http://schemas.microsoft.com/office/word/2010/wordprocessingDrawing" xmlns:wp="http://schemas.openxmlformats.org/drawingml/2006/wordprocessingDrawing" xmlns:w10="urn:schemas-microsoft-com:office:word" xmlns:w="http://schemas.openxmlformats.org/wordprocessingml/2006/main" xmlns:w14="http://schemas.microsoft.com/office/word/2010/wordml" xmlns:w15="http://schemas.microsoft.com/office/word/2012/wordml" xmlns:w16cex="http://schemas.microsoft.com/office/word/2018/wordml/cex" xmlns:w16cid="http://schemas.microsoft.com/office/word/2016/wordml/cid" xmlns:w16="http://schemas.microsoft.com/office/word/2018/wordml" xmlns:w16du="http://schemas.microsoft.com/office/word/2023/wordml/word16du" xmlns:w16sdtdh="http://schemas.microsoft.com/office/word/2020/wordml/sdtdatahash" xmlns:w16se="http://schemas.microsoft.com/office/word/2015/wordml/symex" xmlns:wpg="http://schemas.microsoft.com/office/word/2010/wordprocessingGroup" xmlns:wpi="http://schemas.microsoft.com/office/word/2010/wordprocessingInk" xmlns:wne="http://schemas.microsoft.com/office/word/2006/wordml" xmlns:wps="http://schemas.microsoft.com/office/word/2010/wordprocessingShape" mc:Ignorable="w14 w15 w16se w16cid w16 w16cex w16sdtdh w16du wp14">
+<w:endnotes xmlns:wpc="http://schemas.microsoft.com/office/word/2010/wordprocessingCanvas" xmlns:cx="http://schemas.microsoft.com/office/drawing/2014/chartex" xmlns:cx1="http://schemas.microsoft.com/office/drawing/2015/9/8/chartex" xmlns:cx2="http://schemas.microsoft.com/office/drawing/2015/10/21/chartex" xmlns:cx3="http://schemas.microsoft.com/office/drawing/2016/5/9/chartex" xmlns:cx4="http://schemas.microsoft.com/office/drawing/2016/5/10/chartex" xmlns:cx5="http://schemas.microsoft.com/office/drawing/2016/5/11/chartex" xmlns:cx6="http://schemas.microsoft.com/office/drawing/2016/5/12/chartex" xmlns:cx7="http://schemas.microsoft.com/office/drawing/2016/5/13/chartex" xmlns:cx8="http://schemas.microsoft.com/office/drawing/2016/5/14/chartex" xmlns:mc="http://schemas.openxmlformats.org/markup-compatibility/2006" xmlns:aink="http://schemas.microsoft.com/office/drawing/2016/ink" xmlns:am3d="http://schemas.microsoft.com/office/drawing/2017/model3d" xmlns:o="urn:schemas-microsoft-com:office:office" xmlns:oel="http://schemas.microsoft.com/office/2019/extlst" xmlns:r="http://schemas.openxmlformats.org/officeDocument/2006/relationships" xmlns:m="http://schemas.openxmlformats.org/officeDocument/2006/math" xmlns:v="urn:schemas-microsoft-com:vml" xmlns:wp14="http://schemas.microsoft.com/office/word/2010/wordprocessingDrawing" xmlns:wp="http://schemas.openxmlformats.org/drawingml/2006/wordprocessingDrawing" xmlns:w10="urn:schemas-microsoft-com:office:word" xmlns:w="http://schemas.openxmlformats.org/wordprocessingml/2006/main" xmlns:w14="http://schemas.microsoft.com/office/word/2010/wordml" xmlns:w15="http://schemas.microsoft.com/office/word/2012/wordml" xmlns:w16cex="http://schemas.microsoft.com/office/word/2018/wordml/cex" xmlns:w16cid="http://schemas.microsoft.com/office/word/2016/wordml/cid" xmlns:w16="http://schemas.microsoft.com/office/word/2018/wordml" xmlns:w16sdtdh="http://schemas.microsoft.com/office/word/2020/wordml/sdtdatahash" xmlns:w16se="http://schemas.microsoft.com/office/word/2015/wordml/symex" xmlns:wpg="http://schemas.microsoft.com/office/word/2010/wordprocessingGroup" xmlns:wpi="http://schemas.microsoft.com/office/word/2010/wordprocessingInk" xmlns:wne="http://schemas.microsoft.com/office/word/2006/wordml" xmlns:wps="http://schemas.microsoft.com/office/word/2010/wordprocessingShape" mc:Ignorable="w14 w15 w16se w16cid w16 w16cex w16sdtdh wp14">
   <w:endnote w:type="separator" w:id="-1">
     <w:p>
       <w:pPr>
@@ -11766,7 +8252,7 @@
 </file>
 
 <file path=word/footer1.xml><?xml version="1.0" encoding="utf-8"?>
-<w:ftr xmlns:wpc="http://schemas.microsoft.com/office/word/2010/wordprocessingCanvas" xmlns:cx="http://schemas.microsoft.com/office/drawing/2014/chartex" xmlns:cx1="http://schemas.microsoft.com/office/drawing/2015/9/8/chartex" xmlns:cx2="http://schemas.microsoft.com/office/drawing/2015/10/21/chartex" xmlns:cx3="http://schemas.microsoft.com/office/drawing/2016/5/9/chartex" xmlns:cx4="http://schemas.microsoft.com/office/drawing/2016/5/10/chartex" xmlns:cx5="http://schemas.microsoft.com/office/drawing/2016/5/11/chartex" xmlns:cx6="http://schemas.microsoft.com/office/drawing/2016/5/12/chartex" xmlns:cx7="http://schemas.microsoft.com/office/drawing/2016/5/13/chartex" xmlns:cx8="http://schemas.microsoft.com/office/drawing/2016/5/14/chartex" xmlns:mc="http://schemas.openxmlformats.org/markup-compatibility/2006" xmlns:aink="http://schemas.microsoft.com/office/drawing/2016/ink" xmlns:am3d="http://schemas.microsoft.com/office/drawing/2017/model3d" xmlns:o="urn:schemas-microsoft-com:office:office" xmlns:oel="http://schemas.microsoft.com/office/2019/extlst" xmlns:r="http://schemas.openxmlformats.org/officeDocument/2006/relationships" xmlns:m="http://schemas.openxmlformats.org/officeDocument/2006/math" xmlns:v="urn:schemas-microsoft-com:vml" xmlns:wp14="http://schemas.microsoft.com/office/word/2010/wordprocessingDrawing" xmlns:wp="http://schemas.openxmlformats.org/drawingml/2006/wordprocessingDrawing" xmlns:w10="urn:schemas-microsoft-com:office:word" xmlns:w="http://schemas.openxmlformats.org/wordprocessingml/2006/main" xmlns:w14="http://schemas.microsoft.com/office/word/2010/wordml" xmlns:w15="http://schemas.microsoft.com/office/word/2012/wordml" xmlns:w16cex="http://schemas.microsoft.com/office/word/2018/wordml/cex" xmlns:w16cid="http://schemas.microsoft.com/office/word/2016/wordml/cid" xmlns:w16="http://schemas.microsoft.com/office/word/2018/wordml" xmlns:w16du="http://schemas.microsoft.com/office/word/2023/wordml/word16du" xmlns:w16sdtdh="http://schemas.microsoft.com/office/word/2020/wordml/sdtdatahash" xmlns:w16se="http://schemas.microsoft.com/office/word/2015/wordml/symex" xmlns:wpg="http://schemas.microsoft.com/office/word/2010/wordprocessingGroup" xmlns:wpi="http://schemas.microsoft.com/office/word/2010/wordprocessingInk" xmlns:wne="http://schemas.microsoft.com/office/word/2006/wordml" xmlns:wps="http://schemas.microsoft.com/office/word/2010/wordprocessingShape" mc:Ignorable="w14 w15 w16se w16cid w16 w16cex w16sdtdh w16du wp14">
+<w:ftr xmlns:wpc="http://schemas.microsoft.com/office/word/2010/wordprocessingCanvas" xmlns:cx="http://schemas.microsoft.com/office/drawing/2014/chartex" xmlns:cx1="http://schemas.microsoft.com/office/drawing/2015/9/8/chartex" xmlns:cx2="http://schemas.microsoft.com/office/drawing/2015/10/21/chartex" xmlns:cx3="http://schemas.microsoft.com/office/drawing/2016/5/9/chartex" xmlns:cx4="http://schemas.microsoft.com/office/drawing/2016/5/10/chartex" xmlns:cx5="http://schemas.microsoft.com/office/drawing/2016/5/11/chartex" xmlns:cx6="http://schemas.microsoft.com/office/drawing/2016/5/12/chartex" xmlns:cx7="http://schemas.microsoft.com/office/drawing/2016/5/13/chartex" xmlns:cx8="http://schemas.microsoft.com/office/drawing/2016/5/14/chartex" xmlns:mc="http://schemas.openxmlformats.org/markup-compatibility/2006" xmlns:aink="http://schemas.microsoft.com/office/drawing/2016/ink" xmlns:am3d="http://schemas.microsoft.com/office/drawing/2017/model3d" xmlns:o="urn:schemas-microsoft-com:office:office" xmlns:oel="http://schemas.microsoft.com/office/2019/extlst" xmlns:r="http://schemas.openxmlformats.org/officeDocument/2006/relationships" xmlns:m="http://schemas.openxmlformats.org/officeDocument/2006/math" xmlns:v="urn:schemas-microsoft-com:vml" xmlns:wp14="http://schemas.microsoft.com/office/word/2010/wordprocessingDrawing" xmlns:wp="http://schemas.openxmlformats.org/drawingml/2006/wordprocessingDrawing" xmlns:w10="urn:schemas-microsoft-com:office:word" xmlns:w="http://schemas.openxmlformats.org/wordprocessingml/2006/main" xmlns:w14="http://schemas.microsoft.com/office/word/2010/wordml" xmlns:w15="http://schemas.microsoft.com/office/word/2012/wordml" xmlns:w16cex="http://schemas.microsoft.com/office/word/2018/wordml/cex" xmlns:w16cid="http://schemas.microsoft.com/office/word/2016/wordml/cid" xmlns:w16="http://schemas.microsoft.com/office/word/2018/wordml" xmlns:w16sdtdh="http://schemas.microsoft.com/office/word/2020/wordml/sdtdatahash" xmlns:w16se="http://schemas.microsoft.com/office/word/2015/wordml/symex" xmlns:wpg="http://schemas.microsoft.com/office/word/2010/wordprocessingGroup" xmlns:wpi="http://schemas.microsoft.com/office/word/2010/wordprocessingInk" xmlns:wne="http://schemas.microsoft.com/office/word/2006/wordml" xmlns:wps="http://schemas.microsoft.com/office/word/2010/wordprocessingShape" mc:Ignorable="w14 w15 w16se w16cid w16 w16cex w16sdtdh wp14">
   <w:sdt>
     <w:sdtPr>
       <w:id w:val="1608467146"/>
@@ -11775,6 +8261,7 @@
         <w:docPartUnique/>
       </w:docPartObj>
     </w:sdtPr>
+    <w:sdtEndPr/>
     <w:sdtContent>
       <w:p>
         <w:pPr>
@@ -11843,7 +8330,7 @@
             </mc:Choice>
             <mc:Fallback>
               <w:pict>
-                <v:line w14:anchorId="01A2FE51" id="Conector recto 4" o:spid="_x0000_s1026" style="position:absolute;z-index:251659264;visibility:visible;mso-wrap-style:square;mso-width-percent:0;mso-height-percent:0;mso-wrap-distance-left:9pt;mso-wrap-distance-top:0;mso-wrap-distance-right:9pt;mso-wrap-distance-bottom:0;mso-position-horizontal:left;mso-position-horizontal-relative:page;mso-position-vertical:absolute;mso-position-vertical-relative:text;mso-width-percent:0;mso-height-percent:0;mso-width-relative:margin;mso-height-relative:margin" from="0,-15.45pt" to="600pt,-15.45pt" o:gfxdata="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" strokecolor="black [3200]" strokeweight=".5pt">
+                <v:line w14:anchorId="4F859100" id="Conector recto 4" o:spid="_x0000_s1026" style="position:absolute;z-index:251659264;visibility:visible;mso-wrap-style:square;mso-width-percent:0;mso-height-percent:0;mso-wrap-distance-left:9pt;mso-wrap-distance-top:0;mso-wrap-distance-right:9pt;mso-wrap-distance-bottom:0;mso-position-horizontal:left;mso-position-horizontal-relative:page;mso-position-vertical:absolute;mso-position-vertical-relative:text;mso-width-percent:0;mso-height-percent:0;mso-width-relative:margin;mso-height-relative:margin" from="0,-15.45pt" to="600pt,-15.45pt" o:gfxdata="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" strokecolor="black [3200]" strokeweight=".5pt">
                   <v:stroke joinstyle="miter"/>
                   <w10:wrap anchorx="page"/>
                 </v:line>
@@ -11873,7 +8360,7 @@
 </file>
 
 <file path=word/footnotes.xml><?xml version="1.0" encoding="utf-8"?>
-<w:footnotes xmlns:wpc="http://schemas.microsoft.com/office/word/2010/wordprocessingCanvas" xmlns:cx="http://schemas.microsoft.com/office/drawing/2014/chartex" xmlns:cx1="http://schemas.microsoft.com/office/drawing/2015/9/8/chartex" xmlns:cx2="http://schemas.microsoft.com/office/drawing/2015/10/21/chartex" xmlns:cx3="http://schemas.microsoft.com/office/drawing/2016/5/9/chartex" xmlns:cx4="http://schemas.microsoft.com/office/drawing/2016/5/10/chartex" xmlns:cx5="http://schemas.microsoft.com/office/drawing/2016/5/11/chartex" xmlns:cx6="http://schemas.microsoft.com/office/drawing/2016/5/12/chartex" xmlns:cx7="http://schemas.microsoft.com/office/drawing/2016/5/13/chartex" xmlns:cx8="http://schemas.microsoft.com/office/drawing/2016/5/14/chartex" xmlns:mc="http://schemas.openxmlformats.org/markup-compatibility/2006" xmlns:aink="http://schemas.microsoft.com/office/drawing/2016/ink" xmlns:am3d="http://schemas.microsoft.com/office/drawing/2017/model3d" xmlns:o="urn:schemas-microsoft-com:office:office" xmlns:oel="http://schemas.microsoft.com/office/2019/extlst" xmlns:r="http://schemas.openxmlformats.org/officeDocument/2006/relationships" xmlns:m="http://schemas.openxmlformats.org/officeDocument/2006/math" xmlns:v="urn:schemas-microsoft-com:vml" xmlns:wp14="http://schemas.microsoft.com/office/word/2010/wordprocessingDrawing" xmlns:wp="http://schemas.openxmlformats.org/drawingml/2006/wordprocessingDrawing" xmlns:w10="urn:schemas-microsoft-com:office:word" xmlns:w="http://schemas.openxmlformats.org/wordprocessingml/2006/main" xmlns:w14="http://schemas.microsoft.com/office/word/2010/wordml" xmlns:w15="http://schemas.microsoft.com/office/word/2012/wordml" xmlns:w16cex="http://schemas.microsoft.com/office/word/2018/wordml/cex" xmlns:w16cid="http://schemas.microsoft.com/office/word/2016/wordml/cid" xmlns:w16="http://schemas.microsoft.com/office/word/2018/wordml" xmlns:w16du="http://schemas.microsoft.com/office/word/2023/wordml/word16du" xmlns:w16sdtdh="http://schemas.microsoft.com/office/word/2020/wordml/sdtdatahash" xmlns:w16se="http://schemas.microsoft.com/office/word/2015/wordml/symex" xmlns:wpg="http://schemas.microsoft.com/office/word/2010/wordprocessingGroup" xmlns:wpi="http://schemas.microsoft.com/office/word/2010/wordprocessingInk" xmlns:wne="http://schemas.microsoft.com/office/word/2006/wordml" xmlns:wps="http://schemas.microsoft.com/office/word/2010/wordprocessingShape" mc:Ignorable="w14 w15 w16se w16cid w16 w16cex w16sdtdh w16du wp14">
+<w:footnotes xmlns:wpc="http://schemas.microsoft.com/office/word/2010/wordprocessingCanvas" xmlns:cx="http://schemas.microsoft.com/office/drawing/2014/chartex" xmlns:cx1="http://schemas.microsoft.com/office/drawing/2015/9/8/chartex" xmlns:cx2="http://schemas.microsoft.com/office/drawing/2015/10/21/chartex" xmlns:cx3="http://schemas.microsoft.com/office/drawing/2016/5/9/chartex" xmlns:cx4="http://schemas.microsoft.com/office/drawing/2016/5/10/chartex" xmlns:cx5="http://schemas.microsoft.com/office/drawing/2016/5/11/chartex" xmlns:cx6="http://schemas.microsoft.com/office/drawing/2016/5/12/chartex" xmlns:cx7="http://schemas.microsoft.com/office/drawing/2016/5/13/chartex" xmlns:cx8="http://schemas.microsoft.com/office/drawing/2016/5/14/chartex" xmlns:mc="http://schemas.openxmlformats.org/markup-compatibility/2006" xmlns:aink="http://schemas.microsoft.com/office/drawing/2016/ink" xmlns:am3d="http://schemas.microsoft.com/office/drawing/2017/model3d" xmlns:o="urn:schemas-microsoft-com:office:office" xmlns:oel="http://schemas.microsoft.com/office/2019/extlst" xmlns:r="http://schemas.openxmlformats.org/officeDocument/2006/relationships" xmlns:m="http://schemas.openxmlformats.org/officeDocument/2006/math" xmlns:v="urn:schemas-microsoft-com:vml" xmlns:wp14="http://schemas.microsoft.com/office/word/2010/wordprocessingDrawing" xmlns:wp="http://schemas.openxmlformats.org/drawingml/2006/wordprocessingDrawing" xmlns:w10="urn:schemas-microsoft-com:office:word" xmlns:w="http://schemas.openxmlformats.org/wordprocessingml/2006/main" xmlns:w14="http://schemas.microsoft.com/office/word/2010/wordml" xmlns:w15="http://schemas.microsoft.com/office/word/2012/wordml" xmlns:w16cex="http://schemas.microsoft.com/office/word/2018/wordml/cex" xmlns:w16cid="http://schemas.microsoft.com/office/word/2016/wordml/cid" xmlns:w16="http://schemas.microsoft.com/office/word/2018/wordml" xmlns:w16sdtdh="http://schemas.microsoft.com/office/word/2020/wordml/sdtdatahash" xmlns:w16se="http://schemas.microsoft.com/office/word/2015/wordml/symex" xmlns:wpg="http://schemas.microsoft.com/office/word/2010/wordprocessingGroup" xmlns:wpi="http://schemas.microsoft.com/office/word/2010/wordprocessingInk" xmlns:wne="http://schemas.microsoft.com/office/word/2006/wordml" xmlns:wps="http://schemas.microsoft.com/office/word/2010/wordprocessingShape" mc:Ignorable="w14 w15 w16se w16cid w16 w16cex w16sdtdh wp14">
   <w:footnote w:type="separator" w:id="-1">
     <w:p>
       <w:pPr>
@@ -11898,7 +8385,7 @@
 </file>
 
 <file path=word/header1.xml><?xml version="1.0" encoding="utf-8"?>
-<w:hdr xmlns:wpc="http://schemas.microsoft.com/office/word/2010/wordprocessingCanvas" xmlns:cx="http://schemas.microsoft.com/office/drawing/2014/chartex" xmlns:cx1="http://schemas.microsoft.com/office/drawing/2015/9/8/chartex" xmlns:cx2="http://schemas.microsoft.com/office/drawing/2015/10/21/chartex" xmlns:cx3="http://schemas.microsoft.com/office/drawing/2016/5/9/chartex" xmlns:cx4="http://schemas.microsoft.com/office/drawing/2016/5/10/chartex" xmlns:cx5="http://schemas.microsoft.com/office/drawing/2016/5/11/chartex" xmlns:cx6="http://schemas.microsoft.com/office/drawing/2016/5/12/chartex" xmlns:cx7="http://schemas.microsoft.com/office/drawing/2016/5/13/chartex" xmlns:cx8="http://schemas.microsoft.com/office/drawing/2016/5/14/chartex" xmlns:mc="http://schemas.openxmlformats.org/markup-compatibility/2006" xmlns:aink="http://schemas.microsoft.com/office/drawing/2016/ink" xmlns:am3d="http://schemas.microsoft.com/office/drawing/2017/model3d" xmlns:o="urn:schemas-microsoft-com:office:office" xmlns:oel="http://schemas.microsoft.com/office/2019/extlst" xmlns:r="http://schemas.openxmlformats.org/officeDocument/2006/relationships" xmlns:m="http://schemas.openxmlformats.org/officeDocument/2006/math" xmlns:v="urn:schemas-microsoft-com:vml" xmlns:wp14="http://schemas.microsoft.com/office/word/2010/wordprocessingDrawing" xmlns:wp="http://schemas.openxmlformats.org/drawingml/2006/wordprocessingDrawing" xmlns:w10="urn:schemas-microsoft-com:office:word" xmlns:w="http://schemas.openxmlformats.org/wordprocessingml/2006/main" xmlns:w14="http://schemas.microsoft.com/office/word/2010/wordml" xmlns:w15="http://schemas.microsoft.com/office/word/2012/wordml" xmlns:w16cex="http://schemas.microsoft.com/office/word/2018/wordml/cex" xmlns:w16cid="http://schemas.microsoft.com/office/word/2016/wordml/cid" xmlns:w16="http://schemas.microsoft.com/office/word/2018/wordml" xmlns:w16du="http://schemas.microsoft.com/office/word/2023/wordml/word16du" xmlns:w16sdtdh="http://schemas.microsoft.com/office/word/2020/wordml/sdtdatahash" xmlns:w16se="http://schemas.microsoft.com/office/word/2015/wordml/symex" xmlns:wpg="http://schemas.microsoft.com/office/word/2010/wordprocessingGroup" xmlns:wpi="http://schemas.microsoft.com/office/word/2010/wordprocessingInk" xmlns:wne="http://schemas.microsoft.com/office/word/2006/wordml" xmlns:wps="http://schemas.microsoft.com/office/word/2010/wordprocessingShape" mc:Ignorable="w14 w15 w16se w16cid w16 w16cex w16sdtdh w16du wp14">
+<w:hdr xmlns:wpc="http://schemas.microsoft.com/office/word/2010/wordprocessingCanvas" xmlns:cx="http://schemas.microsoft.com/office/drawing/2014/chartex" xmlns:cx1="http://schemas.microsoft.com/office/drawing/2015/9/8/chartex" xmlns:cx2="http://schemas.microsoft.com/office/drawing/2015/10/21/chartex" xmlns:cx3="http://schemas.microsoft.com/office/drawing/2016/5/9/chartex" xmlns:cx4="http://schemas.microsoft.com/office/drawing/2016/5/10/chartex" xmlns:cx5="http://schemas.microsoft.com/office/drawing/2016/5/11/chartex" xmlns:cx6="http://schemas.microsoft.com/office/drawing/2016/5/12/chartex" xmlns:cx7="http://schemas.microsoft.com/office/drawing/2016/5/13/chartex" xmlns:cx8="http://schemas.microsoft.com/office/drawing/2016/5/14/chartex" xmlns:mc="http://schemas.openxmlformats.org/markup-compatibility/2006" xmlns:aink="http://schemas.microsoft.com/office/drawing/2016/ink" xmlns:am3d="http://schemas.microsoft.com/office/drawing/2017/model3d" xmlns:o="urn:schemas-microsoft-com:office:office" xmlns:oel="http://schemas.microsoft.com/office/2019/extlst" xmlns:r="http://schemas.openxmlformats.org/officeDocument/2006/relationships" xmlns:m="http://schemas.openxmlformats.org/officeDocument/2006/math" xmlns:v="urn:schemas-microsoft-com:vml" xmlns:wp14="http://schemas.microsoft.com/office/word/2010/wordprocessingDrawing" xmlns:wp="http://schemas.openxmlformats.org/drawingml/2006/wordprocessingDrawing" xmlns:w10="urn:schemas-microsoft-com:office:word" xmlns:w="http://schemas.openxmlformats.org/wordprocessingml/2006/main" xmlns:w14="http://schemas.microsoft.com/office/word/2010/wordml" xmlns:w15="http://schemas.microsoft.com/office/word/2012/wordml" xmlns:w16cex="http://schemas.microsoft.com/office/word/2018/wordml/cex" xmlns:w16cid="http://schemas.microsoft.com/office/word/2016/wordml/cid" xmlns:w16="http://schemas.microsoft.com/office/word/2018/wordml" xmlns:w16sdtdh="http://schemas.microsoft.com/office/word/2020/wordml/sdtdatahash" xmlns:w16se="http://schemas.microsoft.com/office/word/2015/wordml/symex" xmlns:wpg="http://schemas.microsoft.com/office/word/2010/wordprocessingGroup" xmlns:wpi="http://schemas.microsoft.com/office/word/2010/wordprocessingInk" xmlns:wne="http://schemas.microsoft.com/office/word/2006/wordml" xmlns:wps="http://schemas.microsoft.com/office/word/2010/wordprocessingShape" mc:Ignorable="w14 w15 w16se w16cid w16 w16cex w16sdtdh wp14">
   <w:tbl>
     <w:tblPr>
       <w:tblW w:w="8785" w:type="dxa"/>
@@ -12134,7 +8621,6 @@
               <w14:ligatures w14:val="none"/>
             </w:rPr>
           </w:pPr>
-          <w:proofErr w:type="spellStart"/>
           <w:r>
             <w:rPr>
               <w:rFonts w:asciiTheme="majorHAnsi" w:eastAsia="Times New Roman" w:hAnsiTheme="majorHAnsi" w:cstheme="majorHAnsi"/>
@@ -12144,9 +8630,8 @@
               <w:lang w:eastAsia="es-ES"/>
               <w14:ligatures w14:val="none"/>
             </w:rPr>
-            <w:t>Planning</w:t>
+            <w:t xml:space="preserve">Planning &amp; </w:t>
           </w:r>
-          <w:proofErr w:type="spellEnd"/>
           <w:r>
             <w:rPr>
               <w:rFonts w:asciiTheme="majorHAnsi" w:eastAsia="Times New Roman" w:hAnsiTheme="majorHAnsi" w:cstheme="majorHAnsi"/>
@@ -12156,45 +8641,8 @@
               <w:lang w:eastAsia="es-ES"/>
               <w14:ligatures w14:val="none"/>
             </w:rPr>
-            <w:t xml:space="preserve"> &amp; </w:t>
+            <w:t>Progress Report</w:t>
           </w:r>
-          <w:proofErr w:type="spellStart"/>
-          <w:r>
-            <w:rPr>
-              <w:rFonts w:asciiTheme="majorHAnsi" w:eastAsia="Times New Roman" w:hAnsiTheme="majorHAnsi" w:cstheme="majorHAnsi"/>
-              <w:kern w:val="0"/>
-              <w:sz w:val="24"/>
-              <w:szCs w:val="24"/>
-              <w:lang w:eastAsia="es-ES"/>
-              <w14:ligatures w14:val="none"/>
-            </w:rPr>
-            <w:t>Progress</w:t>
-          </w:r>
-          <w:proofErr w:type="spellEnd"/>
-          <w:r>
-            <w:rPr>
-              <w:rFonts w:asciiTheme="majorHAnsi" w:eastAsia="Times New Roman" w:hAnsiTheme="majorHAnsi" w:cstheme="majorHAnsi"/>
-              <w:kern w:val="0"/>
-              <w:sz w:val="24"/>
-              <w:szCs w:val="24"/>
-              <w:lang w:eastAsia="es-ES"/>
-              <w14:ligatures w14:val="none"/>
-            </w:rPr>
-            <w:t xml:space="preserve"> </w:t>
-          </w:r>
-          <w:proofErr w:type="spellStart"/>
-          <w:r>
-            <w:rPr>
-              <w:rFonts w:asciiTheme="majorHAnsi" w:eastAsia="Times New Roman" w:hAnsiTheme="majorHAnsi" w:cstheme="majorHAnsi"/>
-              <w:kern w:val="0"/>
-              <w:sz w:val="24"/>
-              <w:szCs w:val="24"/>
-              <w:lang w:eastAsia="es-ES"/>
-              <w14:ligatures w14:val="none"/>
-            </w:rPr>
-            <w:t>Report</w:t>
-          </w:r>
-          <w:proofErr w:type="spellEnd"/>
         </w:p>
       </w:tc>
     </w:tr>
@@ -12208,7 +8656,7 @@
 </file>
 
 <file path=word/numbering.xml><?xml version="1.0" encoding="utf-8"?>
-<w:numbering xmlns:wpc="http://schemas.microsoft.com/office/word/2010/wordprocessingCanvas" xmlns:cx="http://schemas.microsoft.com/office/drawing/2014/chartex" xmlns:cx1="http://schemas.microsoft.com/office/drawing/2015/9/8/chartex" xmlns:cx2="http://schemas.microsoft.com/office/drawing/2015/10/21/chartex" xmlns:cx3="http://schemas.microsoft.com/office/drawing/2016/5/9/chartex" xmlns:cx4="http://schemas.microsoft.com/office/drawing/2016/5/10/chartex" xmlns:cx5="http://schemas.microsoft.com/office/drawing/2016/5/11/chartex" xmlns:cx6="http://schemas.microsoft.com/office/drawing/2016/5/12/chartex" xmlns:cx7="http://schemas.microsoft.com/office/drawing/2016/5/13/chartex" xmlns:cx8="http://schemas.microsoft.com/office/drawing/2016/5/14/chartex" xmlns:mc="http://schemas.openxmlformats.org/markup-compatibility/2006" xmlns:aink="http://schemas.microsoft.com/office/drawing/2016/ink" xmlns:am3d="http://schemas.microsoft.com/office/drawing/2017/model3d" xmlns:o="urn:schemas-microsoft-com:office:office" xmlns:oel="http://schemas.microsoft.com/office/2019/extlst" xmlns:r="http://schemas.openxmlformats.org/officeDocument/2006/relationships" xmlns:m="http://schemas.openxmlformats.org/officeDocument/2006/math" xmlns:v="urn:schemas-microsoft-com:vml" xmlns:wp14="http://schemas.microsoft.com/office/word/2010/wordprocessingDrawing" xmlns:wp="http://schemas.openxmlformats.org/drawingml/2006/wordprocessingDrawing" xmlns:w10="urn:schemas-microsoft-com:office:word" xmlns:w="http://schemas.openxmlformats.org/wordprocessingml/2006/main" xmlns:w14="http://schemas.microsoft.com/office/word/2010/wordml" xmlns:w15="http://schemas.microsoft.com/office/word/2012/wordml" xmlns:w16cex="http://schemas.microsoft.com/office/word/2018/wordml/cex" xmlns:w16cid="http://schemas.microsoft.com/office/word/2016/wordml/cid" xmlns:w16="http://schemas.microsoft.com/office/word/2018/wordml" xmlns:w16du="http://schemas.microsoft.com/office/word/2023/wordml/word16du" xmlns:w16sdtdh="http://schemas.microsoft.com/office/word/2020/wordml/sdtdatahash" xmlns:w16se="http://schemas.microsoft.com/office/word/2015/wordml/symex" xmlns:wpg="http://schemas.microsoft.com/office/word/2010/wordprocessingGroup" xmlns:wpi="http://schemas.microsoft.com/office/word/2010/wordprocessingInk" xmlns:wne="http://schemas.microsoft.com/office/word/2006/wordml" xmlns:wps="http://schemas.microsoft.com/office/word/2010/wordprocessingShape" mc:Ignorable="w14 w15 w16se w16cid w16 w16cex w16sdtdh w16du wp14">
+<w:numbering xmlns:wpc="http://schemas.microsoft.com/office/word/2010/wordprocessingCanvas" xmlns:cx="http://schemas.microsoft.com/office/drawing/2014/chartex" xmlns:cx1="http://schemas.microsoft.com/office/drawing/2015/9/8/chartex" xmlns:cx2="http://schemas.microsoft.com/office/drawing/2015/10/21/chartex" xmlns:cx3="http://schemas.microsoft.com/office/drawing/2016/5/9/chartex" xmlns:cx4="http://schemas.microsoft.com/office/drawing/2016/5/10/chartex" xmlns:cx5="http://schemas.microsoft.com/office/drawing/2016/5/11/chartex" xmlns:cx6="http://schemas.microsoft.com/office/drawing/2016/5/12/chartex" xmlns:cx7="http://schemas.microsoft.com/office/drawing/2016/5/13/chartex" xmlns:cx8="http://schemas.microsoft.com/office/drawing/2016/5/14/chartex" xmlns:mc="http://schemas.openxmlformats.org/markup-compatibility/2006" xmlns:aink="http://schemas.microsoft.com/office/drawing/2016/ink" xmlns:am3d="http://schemas.microsoft.com/office/drawing/2017/model3d" xmlns:o="urn:schemas-microsoft-com:office:office" xmlns:oel="http://schemas.microsoft.com/office/2019/extlst" xmlns:r="http://schemas.openxmlformats.org/officeDocument/2006/relationships" xmlns:m="http://schemas.openxmlformats.org/officeDocument/2006/math" xmlns:v="urn:schemas-microsoft-com:vml" xmlns:wp14="http://schemas.microsoft.com/office/word/2010/wordprocessingDrawing" xmlns:wp="http://schemas.openxmlformats.org/drawingml/2006/wordprocessingDrawing" xmlns:w10="urn:schemas-microsoft-com:office:word" xmlns:w="http://schemas.openxmlformats.org/wordprocessingml/2006/main" xmlns:w14="http://schemas.microsoft.com/office/word/2010/wordml" xmlns:w15="http://schemas.microsoft.com/office/word/2012/wordml" xmlns:w16cex="http://schemas.microsoft.com/office/word/2018/wordml/cex" xmlns:w16cid="http://schemas.microsoft.com/office/word/2016/wordml/cid" xmlns:w16="http://schemas.microsoft.com/office/word/2018/wordml" xmlns:w16sdtdh="http://schemas.microsoft.com/office/word/2020/wordml/sdtdatahash" xmlns:w16se="http://schemas.microsoft.com/office/word/2015/wordml/symex" xmlns:wpg="http://schemas.microsoft.com/office/word/2010/wordprocessingGroup" xmlns:wpi="http://schemas.microsoft.com/office/word/2010/wordprocessingInk" xmlns:wne="http://schemas.microsoft.com/office/word/2006/wordml" xmlns:wps="http://schemas.microsoft.com/office/word/2010/wordprocessingShape" mc:Ignorable="w14 w15 w16se w16cid w16 w16cex w16sdtdh wp14">
   <w:abstractNum w:abstractNumId="0" w15:restartNumberingAfterBreak="0">
     <w:nsid w:val="1A1725F8"/>
     <w:multiLevelType w:val="hybridMultilevel"/>
@@ -12418,7 +8866,7 @@
 </file>
 
 <file path=word/styles.xml><?xml version="1.0" encoding="utf-8"?>
-<w:styles xmlns:mc="http://schemas.openxmlformats.org/markup-compatibility/2006" xmlns:r="http://schemas.openxmlformats.org/officeDocument/2006/relationships" xmlns:w="http://schemas.openxmlformats.org/wordprocessingml/2006/main" xmlns:w14="http://schemas.microsoft.com/office/word/2010/wordml" xmlns:w15="http://schemas.microsoft.com/office/word/2012/wordml" xmlns:w16cex="http://schemas.microsoft.com/office/word/2018/wordml/cex" xmlns:w16cid="http://schemas.microsoft.com/office/word/2016/wordml/cid" xmlns:w16="http://schemas.microsoft.com/office/word/2018/wordml" xmlns:w16du="http://schemas.microsoft.com/office/word/2023/wordml/word16du" xmlns:w16sdtdh="http://schemas.microsoft.com/office/word/2020/wordml/sdtdatahash" xmlns:w16se="http://schemas.microsoft.com/office/word/2015/wordml/symex" mc:Ignorable="w14 w15 w16se w16cid w16 w16cex w16sdtdh w16du">
+<w:styles xmlns:mc="http://schemas.openxmlformats.org/markup-compatibility/2006" xmlns:r="http://schemas.openxmlformats.org/officeDocument/2006/relationships" xmlns:w="http://schemas.openxmlformats.org/wordprocessingml/2006/main" xmlns:w14="http://schemas.microsoft.com/office/word/2010/wordml" xmlns:w15="http://schemas.microsoft.com/office/word/2012/wordml" xmlns:w16cex="http://schemas.microsoft.com/office/word/2018/wordml/cex" xmlns:w16cid="http://schemas.microsoft.com/office/word/2016/wordml/cid" xmlns:w16="http://schemas.microsoft.com/office/word/2018/wordml" xmlns:w16sdtdh="http://schemas.microsoft.com/office/word/2020/wordml/sdtdatahash" xmlns:w16se="http://schemas.microsoft.com/office/word/2015/wordml/symex" mc:Ignorable="w14 w15 w16se w16cid w16 w16cex w16sdtdh">
   <w:docDefaults>
     <w:rPrDefault>
       <w:rPr>

</xml_diff>